<commit_message>
Transport section of report
</commit_message>
<xml_diff>
--- a/Documentation/Report.docx
+++ b/Documentation/Report.docx
@@ -229,19 +229,11 @@
                                       <w:color w:val="FFFFFF" w:themeColor="background1"/>
                                     </w:rPr>
                                   </w:pPr>
-                                  <w:proofErr w:type="spellStart"/>
                                   <w:r>
                                     <w:rPr>
                                       <w:color w:val="FFFFFF" w:themeColor="background1"/>
                                     </w:rPr>
-                                    <w:t>MRes</w:t>
-                                  </w:r>
-                                  <w:proofErr w:type="spellEnd"/>
-                                  <w:r>
-                                    <w:rPr>
-                                      <w:color w:val="FFFFFF" w:themeColor="background1"/>
-                                    </w:rPr>
-                                    <w:t xml:space="preserve"> project </w:t>
+                                    <w:t xml:space="preserve">MRes project </w:t>
                                   </w:r>
                                   <w:r>
                                     <w:rPr>
@@ -477,19 +469,11 @@
                                 <w:color w:val="FFFFFF" w:themeColor="background1"/>
                               </w:rPr>
                             </w:pPr>
-                            <w:proofErr w:type="spellStart"/>
                             <w:r>
                               <w:rPr>
                                 <w:color w:val="FFFFFF" w:themeColor="background1"/>
                               </w:rPr>
-                              <w:t>MRes</w:t>
-                            </w:r>
-                            <w:proofErr w:type="spellEnd"/>
-                            <w:r>
-                              <w:rPr>
-                                <w:color w:val="FFFFFF" w:themeColor="background1"/>
-                              </w:rPr>
-                              <w:t xml:space="preserve"> project </w:t>
+                              <w:t xml:space="preserve">MRes project </w:t>
                             </w:r>
                             <w:r>
                               <w:rPr>
@@ -2936,21 +2920,7 @@
         <w:rPr>
           <w:lang w:val="en-US"/>
         </w:rPr>
-        <w:t xml:space="preserve">Constraint modelling of </w:t>
-      </w:r>
-      <w:proofErr w:type="spellStart"/>
-      <w:r>
-        <w:rPr>
-          <w:lang w:val="en-US"/>
-        </w:rPr>
-        <w:t>optimisation</w:t>
-      </w:r>
-      <w:proofErr w:type="spellEnd"/>
-      <w:r>
-        <w:rPr>
-          <w:lang w:val="en-US"/>
-        </w:rPr>
-        <w:t xml:space="preserve"> problems</w:t>
+        <w:t>Constraint modelling of optimisation problems</w:t>
       </w:r>
       <w:r>
         <w:rPr>
@@ -3073,21 +3043,7 @@
         <w:rPr>
           <w:lang w:val="en-US"/>
         </w:rPr>
-        <w:t xml:space="preserve">create a model which was able to suggest meal plans and food purchasing strategies which </w:t>
-      </w:r>
-      <w:proofErr w:type="spellStart"/>
-      <w:r>
-        <w:rPr>
-          <w:lang w:val="en-US"/>
-        </w:rPr>
-        <w:t>minimise</w:t>
-      </w:r>
-      <w:proofErr w:type="spellEnd"/>
-      <w:r>
-        <w:rPr>
-          <w:lang w:val="en-US"/>
-        </w:rPr>
-        <w:t xml:space="preserve"> the</w:t>
+        <w:t>create a model which was able to suggest meal plans and food purchasing strategies which minimise the</w:t>
       </w:r>
       <w:r>
         <w:rPr>
@@ -3475,21 +3431,7 @@
         <w:rPr>
           <w:lang w:val="en-US"/>
         </w:rPr>
-        <w:t xml:space="preserve">, it is a multi-objective </w:t>
-      </w:r>
-      <w:proofErr w:type="spellStart"/>
-      <w:r>
-        <w:rPr>
-          <w:lang w:val="en-US"/>
-        </w:rPr>
-        <w:t>optimisation</w:t>
-      </w:r>
-      <w:proofErr w:type="spellEnd"/>
-      <w:r>
-        <w:rPr>
-          <w:lang w:val="en-US"/>
-        </w:rPr>
-        <w:t xml:space="preserve"> problem which is computationally complex to solve </w:t>
+        <w:t xml:space="preserve">, it is a multi-objective optimisation problem which is computationally complex to solve </w:t>
       </w:r>
       <w:r>
         <w:rPr>
@@ -3502,35 +3444,7 @@
         <w:rPr>
           <w:lang w:val="en-US"/>
         </w:rPr>
-        <w:t xml:space="preserve">The program seeks to </w:t>
-      </w:r>
-      <w:proofErr w:type="spellStart"/>
-      <w:r>
-        <w:rPr>
-          <w:lang w:val="en-US"/>
-        </w:rPr>
-        <w:t>minimise</w:t>
-      </w:r>
-      <w:proofErr w:type="spellEnd"/>
-      <w:r>
-        <w:rPr>
-          <w:lang w:val="en-US"/>
-        </w:rPr>
-        <w:t xml:space="preserve"> GWP, financial cost, food waste and packaging waste, while </w:t>
-      </w:r>
-      <w:proofErr w:type="spellStart"/>
-      <w:r>
-        <w:rPr>
-          <w:lang w:val="en-US"/>
-        </w:rPr>
-        <w:t>maximising</w:t>
-      </w:r>
-      <w:proofErr w:type="spellEnd"/>
-      <w:r>
-        <w:rPr>
-          <w:lang w:val="en-US"/>
-        </w:rPr>
-        <w:t xml:space="preserve"> </w:t>
+        <w:t xml:space="preserve">The program seeks to minimise GWP, financial cost, food waste and packaging waste, while maximising </w:t>
       </w:r>
       <w:r>
         <w:rPr>
@@ -3816,19 +3730,7 @@
         <w:rPr>
           <w:color w:val="FF0000"/>
         </w:rPr>
-        <w:t>(r</w:t>
-      </w:r>
-      <w:r>
-        <w:rPr>
-          <w:color w:val="FF0000"/>
-        </w:rPr>
-        <w:t>eference</w:t>
-      </w:r>
-      <w:r>
-        <w:rPr>
-          <w:color w:val="FF0000"/>
-        </w:rPr>
-        <w:t>)</w:t>
+        <w:t>(reference)</w:t>
       </w:r>
       <w:r>
         <w:rPr>
@@ -3912,13 +3814,8 @@
       </w:pPr>
     </w:p>
     <w:p>
-      <w:proofErr w:type="spellStart"/>
-      <w:r>
-        <w:t>MiniZinc</w:t>
-      </w:r>
-      <w:proofErr w:type="spellEnd"/>
-      <w:r>
-        <w:t xml:space="preserve"> was used as the constraint modelling language and Python was used for data pre-processing and post-processing. </w:t>
+      <w:r>
+        <w:t xml:space="preserve">MiniZinc was used as the constraint modelling language and Python was used for data pre-processing and post-processing. </w:t>
       </w:r>
       <w:r>
         <w:t>Both these languages</w:t>
@@ -3936,15 +3833,7 @@
         <w:t xml:space="preserve"> </w:t>
       </w:r>
       <w:r>
-        <w:t xml:space="preserve">Random dietary requirements were generated for the batches of </w:t>
-      </w:r>
-      <w:proofErr w:type="spellStart"/>
-      <w:r>
-        <w:t>MiniZinc</w:t>
-      </w:r>
-      <w:proofErr w:type="spellEnd"/>
-      <w:r>
-        <w:t xml:space="preserve"> data. These data files</w:t>
+        <w:t>Random dietary requirements were generated for the batches of MiniZinc data. These data files</w:t>
       </w:r>
       <w:r>
         <w:t xml:space="preserve"> were</w:t>
@@ -4259,21 +4148,7 @@
         <w:rPr>
           <w:lang w:val="en-US"/>
         </w:rPr>
-        <w:t xml:space="preserve">concluded that people with the most physically demanding jobs, such as manual </w:t>
-      </w:r>
-      <w:proofErr w:type="spellStart"/>
-      <w:r>
-        <w:rPr>
-          <w:lang w:val="en-US"/>
-        </w:rPr>
-        <w:t>labourers</w:t>
-      </w:r>
-      <w:proofErr w:type="spellEnd"/>
-      <w:r>
-        <w:rPr>
-          <w:lang w:val="en-US"/>
-        </w:rPr>
-        <w:t xml:space="preserve"> and military personnel, </w:t>
+        <w:t xml:space="preserve">concluded that people with the most physically demanding jobs, such as manual labourers and military personnel, </w:t>
       </w:r>
       <w:r>
         <w:rPr>
@@ -4315,21 +4190,7 @@
         <w:rPr>
           <w:lang w:val="en-US"/>
         </w:rPr>
-        <w:t xml:space="preserve">Other macronutrients must also be scaled up along with calorie intake, including carbohydrate, fat, </w:t>
-      </w:r>
-      <w:proofErr w:type="spellStart"/>
-      <w:r>
-        <w:rPr>
-          <w:lang w:val="en-US"/>
-        </w:rPr>
-        <w:t>fibre</w:t>
-      </w:r>
-      <w:proofErr w:type="spellEnd"/>
-      <w:r>
-        <w:rPr>
-          <w:lang w:val="en-US"/>
-        </w:rPr>
-        <w:t xml:space="preserve"> and protein. </w:t>
+        <w:t xml:space="preserve">Other macronutrients must also be scaled up along with calorie intake, including carbohydrate, fat, fibre and protein. </w:t>
       </w:r>
       <w:r>
         <w:rPr>
@@ -4551,21 +4412,7 @@
         <w:rPr>
           <w:lang w:val="en-US"/>
         </w:rPr>
-        <w:t xml:space="preserve">and </w:t>
-      </w:r>
-      <w:proofErr w:type="spellStart"/>
-      <w:r>
-        <w:rPr>
-          <w:lang w:val="en-US"/>
-        </w:rPr>
-        <w:t>categorised</w:t>
-      </w:r>
-      <w:proofErr w:type="spellEnd"/>
-      <w:r>
-        <w:rPr>
-          <w:lang w:val="en-US"/>
-        </w:rPr>
-        <w:t xml:space="preserve"> as sedentary</w:t>
+        <w:t>and categorised as sedentary</w:t>
       </w:r>
       <w:r>
         <w:rPr>
@@ -5949,74 +5796,722 @@
     <w:p>
       <w:pPr>
         <w:rPr>
-          <w:color w:val="FF0000"/>
-          <w:lang w:val="en-US"/>
-        </w:rPr>
-      </w:pPr>
-      <w:r>
-        <w:rPr>
-          <w:color w:val="FF0000"/>
-          <w:lang w:val="en-US"/>
-        </w:rPr>
-        <w:t>Fuel calculations</w:t>
-      </w:r>
-    </w:p>
-    <w:p>
-      <w:pPr>
+          <w:lang w:val="en-US"/>
+        </w:rPr>
+      </w:pPr>
+      <w:r>
+        <w:rPr>
+          <w:lang w:val="en-US"/>
+        </w:rPr>
+        <w:t xml:space="preserve">To </w:t>
+      </w:r>
+      <w:r>
+        <w:rPr>
+          <w:lang w:val="en-US"/>
+        </w:rPr>
+        <w:t>estimate</w:t>
+      </w:r>
+      <w:r>
+        <w:rPr>
+          <w:lang w:val="en-US"/>
+        </w:rPr>
+        <w:t xml:space="preserve"> the GHG emissions and financial costs associated with transport of foods, assumptions were made</w:t>
+      </w:r>
+      <w:r>
+        <w:rPr>
+          <w:lang w:val="en-US"/>
+        </w:rPr>
+        <w:t xml:space="preserve"> in the absence of </w:t>
+      </w:r>
+      <w:r>
+        <w:rPr>
+          <w:lang w:val="en-US"/>
+        </w:rPr>
+        <w:t>specific data</w:t>
+      </w:r>
+      <w:r>
+        <w:rPr>
+          <w:lang w:val="en-US"/>
+        </w:rPr>
+        <w:t>.</w:t>
+      </w:r>
+      <w:r>
+        <w:rPr>
+          <w:lang w:val="en-US"/>
+        </w:rPr>
+        <w:t xml:space="preserve"> </w:t>
+      </w:r>
+      <w:r>
+        <w:rPr>
+          <w:lang w:val="en-US"/>
+        </w:rPr>
+        <w:t>For the SDA, the total potential capacity for food was assumed to be the total cargo capacity minus the fuel storage</w:t>
+      </w:r>
+      <w:r>
+        <w:rPr>
+          <w:lang w:val="en-US"/>
+        </w:rPr>
+        <w:t xml:space="preserve"> capacity</w:t>
+      </w:r>
+      <w:r>
+        <w:rPr>
+          <w:lang w:val="en-US"/>
+        </w:rPr>
+        <w:t xml:space="preserve">, given by </w:t>
+      </w:r>
+      <w:r>
+        <w:rPr>
+          <w:color w:val="FF0000"/>
+          <w:lang w:val="en-US"/>
+        </w:rPr>
+        <w:t>reference</w:t>
+      </w:r>
+      <w:r>
+        <w:rPr>
+          <w:lang w:val="en-US"/>
+        </w:rPr>
+        <w:t>.</w:t>
+      </w:r>
+      <w:r>
+        <w:rPr>
+          <w:lang w:val="en-US"/>
+        </w:rPr>
+        <w:t xml:space="preserve"> </w:t>
+      </w:r>
+      <w:r>
+        <w:rPr>
+          <w:lang w:val="en-US"/>
+        </w:rPr>
+        <w:t xml:space="preserve">The </w:t>
+      </w:r>
+      <w:r>
+        <w:rPr>
+          <w:lang w:val="en-US"/>
+        </w:rPr>
+        <w:t>voyage was assumed to take 20 days</w:t>
+      </w:r>
+      <w:r>
+        <w:rPr>
+          <w:lang w:val="en-US"/>
+        </w:rPr>
+        <w:t xml:space="preserve"> on average</w:t>
+      </w:r>
+      <w:r>
+        <w:rPr>
+          <w:lang w:val="en-US"/>
+        </w:rPr>
+        <w:t xml:space="preserve"> </w:t>
+      </w:r>
+      <w:r>
+        <w:rPr>
+          <w:lang w:val="en-US"/>
+        </w:rPr>
+        <w:t>from the UK to Rothera</w:t>
+      </w:r>
+      <w:r>
+        <w:rPr>
+          <w:lang w:val="en-US"/>
+        </w:rPr>
+        <w:t xml:space="preserve"> som</w:t>
+      </w:r>
+      <w:r>
+        <w:rPr>
+          <w:lang w:val="en-US"/>
+        </w:rPr>
+        <w:t>e</w:t>
+      </w:r>
+      <w:r>
+        <w:rPr>
+          <w:lang w:val="en-US"/>
+        </w:rPr>
+        <w:t>times</w:t>
+      </w:r>
+      <w:r>
+        <w:rPr>
+          <w:lang w:val="en-US"/>
+        </w:rPr>
+        <w:t xml:space="preserve"> via the Falklands</w:t>
+      </w:r>
+      <w:r>
+        <w:rPr>
+          <w:lang w:val="en-US"/>
+        </w:rPr>
+        <w:t xml:space="preserve"> </w:t>
+      </w:r>
+      <w:r>
+        <w:rPr>
+          <w:color w:val="FF0000"/>
+          <w:lang w:val="en-US"/>
+        </w:rPr>
+        <w:t xml:space="preserve">(reference). </w:t>
+      </w:r>
+      <w:r>
+        <w:rPr>
+          <w:lang w:val="en-US"/>
+        </w:rPr>
+        <w:t>The</w:t>
+      </w:r>
+      <w:r>
+        <w:rPr>
+          <w:lang w:val="en-US"/>
+        </w:rPr>
+        <w:t xml:space="preserve"> </w:t>
+      </w:r>
+      <w:r>
+        <w:rPr>
+          <w:lang w:val="en-US"/>
+        </w:rPr>
+        <w:t>emissions</w:t>
+      </w:r>
+      <w:r>
+        <w:rPr>
+          <w:lang w:val="en-US"/>
+        </w:rPr>
+        <w:t xml:space="preserve"> </w:t>
+      </w:r>
+      <w:r>
+        <w:rPr>
+          <w:lang w:val="en-US"/>
+        </w:rPr>
+        <w:t>and</w:t>
+      </w:r>
+      <w:r>
+        <w:rPr>
+          <w:lang w:val="en-US"/>
+        </w:rPr>
+        <w:t xml:space="preserve"> fuel</w:t>
+      </w:r>
+      <w:r>
+        <w:rPr>
+          <w:lang w:val="en-US"/>
+        </w:rPr>
+        <w:t xml:space="preserve"> consumption</w:t>
+      </w:r>
+      <w:r>
+        <w:rPr>
+          <w:lang w:val="en-US"/>
+        </w:rPr>
+        <w:t xml:space="preserve"> w</w:t>
+      </w:r>
+      <w:r>
+        <w:rPr>
+          <w:lang w:val="en-US"/>
+        </w:rPr>
+        <w:t>ere</w:t>
+      </w:r>
+      <w:r>
+        <w:rPr>
+          <w:lang w:val="en-US"/>
+        </w:rPr>
+        <w:t xml:space="preserve"> </w:t>
+      </w:r>
+      <w:r>
+        <w:rPr>
+          <w:lang w:val="en-US"/>
+        </w:rPr>
+        <w:t xml:space="preserve">taken </w:t>
+      </w:r>
+      <w:r>
+        <w:rPr>
+          <w:lang w:val="en-US"/>
+        </w:rPr>
+        <w:t>from</w:t>
+      </w:r>
+      <w:r>
+        <w:rPr>
+          <w:lang w:val="en-US"/>
+        </w:rPr>
+        <w:t xml:space="preserve"> average cargo ship </w:t>
+      </w:r>
+      <w:r>
+        <w:rPr>
+          <w:lang w:val="en-US"/>
+        </w:rPr>
+        <w:t>consumption</w:t>
+      </w:r>
+      <w:r>
+        <w:rPr>
+          <w:lang w:val="en-US"/>
+        </w:rPr>
+        <w:t xml:space="preserve"> from </w:t>
+      </w:r>
+      <w:r>
+        <w:rPr>
+          <w:color w:val="FF0000"/>
+          <w:lang w:val="en-US"/>
+        </w:rPr>
+        <w:t xml:space="preserve">reference </w:t>
+      </w:r>
+      <w:r>
+        <w:rPr>
+          <w:lang w:val="en-US"/>
+        </w:rPr>
+        <w:t>but this is</w:t>
+      </w:r>
+      <w:r>
+        <w:rPr>
+          <w:lang w:val="en-US"/>
+        </w:rPr>
+        <w:t xml:space="preserve"> probably not very accurate because the SDA is a multi-purpose vessel and not a cargo ship</w:t>
+      </w:r>
+      <w:r>
+        <w:rPr>
+          <w:lang w:val="en-US"/>
+        </w:rPr>
+        <w:t>.</w:t>
+      </w:r>
+      <w:r>
+        <w:rPr>
+          <w:lang w:val="en-US"/>
+        </w:rPr>
+        <w:t xml:space="preserve"> </w:t>
+      </w:r>
+      <w:r>
+        <w:rPr>
+          <w:lang w:val="en-US"/>
+        </w:rPr>
+        <w:t>I</w:t>
+      </w:r>
+      <w:r>
+        <w:rPr>
+          <w:lang w:val="en-US"/>
+        </w:rPr>
+        <w:t>t was assumed that UK fuel prices would apply</w:t>
+      </w:r>
+      <w:r>
+        <w:rPr>
+          <w:lang w:val="en-US"/>
+        </w:rPr>
+        <w:t xml:space="preserve"> </w:t>
+      </w:r>
+      <w:r>
+        <w:rPr>
+          <w:lang w:val="en-US"/>
+        </w:rPr>
+        <w:t xml:space="preserve">to the </w:t>
+      </w:r>
+      <w:r>
+        <w:rPr>
+          <w:lang w:val="en-US"/>
+        </w:rPr>
+        <w:t>SDA.</w:t>
+      </w:r>
+      <w:r>
+        <w:rPr>
+          <w:lang w:val="en-US"/>
+        </w:rPr>
+        <w:t xml:space="preserve"> </w:t>
+      </w:r>
+      <w:r>
+        <w:rPr>
+          <w:lang w:val="en-US"/>
+        </w:rPr>
+        <w:t xml:space="preserve">The cost and emissions of moving 100 g portions of food were then estimated </w:t>
+      </w:r>
+      <w:r>
+        <w:rPr>
+          <w:lang w:val="en-US"/>
+        </w:rPr>
+        <w:t xml:space="preserve">from the overall cost of the journey, one-way, </w:t>
+      </w:r>
+      <w:r>
+        <w:rPr>
+          <w:lang w:val="en-US"/>
+        </w:rPr>
+        <w:t xml:space="preserve">divided by the </w:t>
+      </w:r>
+      <w:r>
+        <w:rPr>
+          <w:lang w:val="en-US"/>
+        </w:rPr>
+        <w:t xml:space="preserve">number of 100g portions that could </w:t>
+      </w:r>
+      <w:r>
+        <w:rPr>
+          <w:lang w:val="en-US"/>
+        </w:rPr>
+        <w:t>be transported.</w:t>
+      </w:r>
+      <w:r>
+        <w:rPr>
+          <w:lang w:val="en-US"/>
+        </w:rPr>
+        <w:t xml:space="preserve"> </w:t>
+      </w:r>
+    </w:p>
+    <w:p>
+      <w:pPr>
+        <w:rPr>
+          <w:lang w:val="en-US"/>
+        </w:rPr>
+      </w:pPr>
+      <w:r>
+        <w:rPr>
+          <w:lang w:val="en-US"/>
+        </w:rPr>
+        <w:t xml:space="preserve">For the Dash-7 aircraft, </w:t>
+      </w:r>
+      <w:r>
+        <w:rPr>
+          <w:lang w:val="en-US"/>
+        </w:rPr>
+        <w:t>it was assumed that the journey would be directly from the Falklands to Rothera</w:t>
+      </w:r>
+      <w:r>
+        <w:rPr>
+          <w:lang w:val="en-US"/>
+        </w:rPr>
+        <w:t>, non-stop.</w:t>
+      </w:r>
+      <w:r>
+        <w:rPr>
+          <w:lang w:val="en-US"/>
+        </w:rPr>
+        <w:t xml:space="preserve"> This</w:t>
+      </w:r>
+      <w:r>
+        <w:rPr>
+          <w:lang w:val="en-US"/>
+        </w:rPr>
+        <w:t xml:space="preserve"> distance</w:t>
+      </w:r>
+      <w:r>
+        <w:rPr>
+          <w:lang w:val="en-US"/>
+        </w:rPr>
+        <w:t xml:space="preserve"> would mean that the aircraft could not travel fully loaded, but </w:t>
+      </w:r>
+      <w:r>
+        <w:rPr>
+          <w:lang w:val="en-US"/>
+        </w:rPr>
+        <w:t xml:space="preserve">the maximum </w:t>
+      </w:r>
+      <w:r>
+        <w:rPr>
+          <w:lang w:val="en-US"/>
+        </w:rPr>
+        <w:t>loading capacity was</w:t>
+      </w:r>
+      <w:r>
+        <w:rPr>
+          <w:lang w:val="en-US"/>
+        </w:rPr>
+        <w:t xml:space="preserve"> taken from </w:t>
+      </w:r>
+      <w:r>
+        <w:rPr>
+          <w:color w:val="FF0000"/>
+          <w:lang w:val="en-US"/>
+        </w:rPr>
+        <w:t xml:space="preserve">reference. </w:t>
+      </w:r>
+      <w:r>
+        <w:rPr>
+          <w:lang w:val="en-US"/>
+        </w:rPr>
+        <w:t xml:space="preserve">The average number of passengers per flight was </w:t>
+      </w:r>
+      <w:r>
+        <w:rPr>
+          <w:lang w:val="en-US"/>
+        </w:rPr>
+        <w:t xml:space="preserve">calculated from the change in the number of people at Rothera coinciding with </w:t>
+      </w:r>
+      <w:r>
+        <w:rPr>
+          <w:lang w:val="en-US"/>
+        </w:rPr>
+        <w:t xml:space="preserve">scheduled </w:t>
+      </w:r>
+      <w:r>
+        <w:rPr>
+          <w:lang w:val="en-US"/>
+        </w:rPr>
+        <w:t>flight</w:t>
+      </w:r>
+      <w:r>
+        <w:rPr>
+          <w:lang w:val="en-US"/>
+        </w:rPr>
+        <w:t>s</w:t>
+      </w:r>
+      <w:r>
+        <w:rPr>
+          <w:lang w:val="en-US"/>
+        </w:rPr>
+        <w:t xml:space="preserve"> in each direction</w:t>
+      </w:r>
+      <w:r>
+        <w:rPr>
+          <w:lang w:val="en-US"/>
+        </w:rPr>
+        <w:t xml:space="preserve"> and was found to be </w:t>
+      </w:r>
+      <w:r>
+        <w:rPr>
+          <w:lang w:val="en-US"/>
+        </w:rPr>
+        <w:t>4.26 p</w:t>
+      </w:r>
+      <w:r>
+        <w:rPr>
+          <w:lang w:val="en-US"/>
+        </w:rPr>
+        <w:t>eople including</w:t>
+      </w:r>
+      <w:r>
+        <w:rPr>
+          <w:lang w:val="en-US"/>
+        </w:rPr>
+        <w:t xml:space="preserve"> one pilot</w:t>
+      </w:r>
+      <w:r>
+        <w:rPr>
+          <w:lang w:val="en-US"/>
+        </w:rPr>
+        <w:t>.</w:t>
+      </w:r>
+      <w:r>
+        <w:rPr>
+          <w:lang w:val="en-US"/>
+        </w:rPr>
+        <w:t xml:space="preserve"> </w:t>
+      </w:r>
+      <w:r>
+        <w:rPr>
+          <w:lang w:val="en-US"/>
+        </w:rPr>
+        <w:t xml:space="preserve">The average mass </w:t>
+      </w:r>
+      <w:r>
+        <w:rPr>
+          <w:lang w:val="en-US"/>
+        </w:rPr>
+        <w:t>of 4.26 British men in heavy winter attire was</w:t>
+      </w:r>
+      <w:r>
+        <w:rPr>
+          <w:lang w:val="en-US"/>
+        </w:rPr>
+        <w:t xml:space="preserve"> subtracted from the carrying capacity, along with the required extra fuel for the return journey and safety surplus.</w:t>
+      </w:r>
+      <w:r>
+        <w:rPr>
+          <w:lang w:val="en-US"/>
+        </w:rPr>
+        <w:t xml:space="preserve"> </w:t>
+      </w:r>
+      <w:r>
+        <w:rPr>
+          <w:lang w:val="en-US"/>
+        </w:rPr>
+        <w:t xml:space="preserve">The </w:t>
+      </w:r>
+      <w:r>
+        <w:rPr>
+          <w:lang w:val="en-US"/>
+        </w:rPr>
+        <w:t xml:space="preserve">emissions and </w:t>
+      </w:r>
+      <w:r>
+        <w:rPr>
+          <w:lang w:val="en-US"/>
+        </w:rPr>
+        <w:t>fuel consumption</w:t>
+      </w:r>
+      <w:r>
+        <w:rPr>
+          <w:lang w:val="en-US"/>
+        </w:rPr>
+        <w:t xml:space="preserve"> were taken from </w:t>
+      </w:r>
+      <w:r>
+        <w:rPr>
+          <w:color w:val="FF0000"/>
+          <w:lang w:val="en-US"/>
+        </w:rPr>
+        <w:t xml:space="preserve">reference </w:t>
+      </w:r>
+      <w:r>
+        <w:rPr>
+          <w:lang w:val="en-US"/>
+        </w:rPr>
+        <w:t xml:space="preserve">and the cost of aviation fuel </w:t>
+      </w:r>
+      <w:r>
+        <w:rPr>
+          <w:lang w:val="en-US"/>
+        </w:rPr>
+        <w:t xml:space="preserve">in the UK </w:t>
+      </w:r>
+      <w:r>
+        <w:rPr>
+          <w:lang w:val="en-US"/>
+        </w:rPr>
+        <w:t xml:space="preserve">was </w:t>
+      </w:r>
+      <w:r>
+        <w:rPr>
+          <w:lang w:val="en-US"/>
+        </w:rPr>
+        <w:t>applied.</w:t>
+      </w:r>
+      <w:r>
+        <w:rPr>
+          <w:lang w:val="en-US"/>
+        </w:rPr>
+        <w:t xml:space="preserve"> </w:t>
+      </w:r>
+    </w:p>
+    <w:p>
+      <w:pPr>
+        <w:rPr>
+          <w:lang w:val="en-US"/>
+        </w:rPr>
+      </w:pPr>
+      <w:r>
+        <w:rPr>
+          <w:lang w:val="en-US"/>
+        </w:rPr>
+        <w:t xml:space="preserve">Realistically, it is </w:t>
+      </w:r>
+      <w:r>
+        <w:rPr>
+          <w:lang w:val="en-US"/>
+        </w:rPr>
+        <w:t>obvious</w:t>
+      </w:r>
+      <w:r>
+        <w:rPr>
+          <w:lang w:val="en-US"/>
+        </w:rPr>
+        <w:t xml:space="preserve"> that neither the SDA </w:t>
+      </w:r>
+      <w:r>
+        <w:rPr>
+          <w:lang w:val="en-US"/>
+        </w:rPr>
+        <w:t>n</w:t>
+      </w:r>
+      <w:r>
+        <w:rPr>
+          <w:lang w:val="en-US"/>
+        </w:rPr>
+        <w:t xml:space="preserve">or the Dash-7 would ever travel with their entire cargo capacity full of food, but </w:t>
+      </w:r>
+      <w:r>
+        <w:rPr>
+          <w:lang w:val="en-US"/>
+        </w:rPr>
+        <w:t>this was theoretically assumed for the estimates so that a fair and proportional comparison could be made between the two vehicles.</w:t>
+      </w:r>
+      <w:r>
+        <w:rPr>
+          <w:lang w:val="en-US"/>
+        </w:rPr>
+        <w:t xml:space="preserve"> Both journeys were considered one-way</w:t>
+      </w:r>
+      <w:r>
+        <w:rPr>
+          <w:lang w:val="en-US"/>
+        </w:rPr>
+        <w:t xml:space="preserve"> for simplicity</w:t>
+      </w:r>
+      <w:r>
+        <w:rPr>
+          <w:lang w:val="en-US"/>
+        </w:rPr>
+        <w:t xml:space="preserve"> because </w:t>
+      </w:r>
+      <w:r>
+        <w:rPr>
+          <w:lang w:val="en-US"/>
+        </w:rPr>
+        <w:t>the vehicles may have taken detours</w:t>
+      </w:r>
+      <w:r>
+        <w:rPr>
+          <w:lang w:val="en-US"/>
+        </w:rPr>
+        <w:t xml:space="preserve"> via other research stations before returning, and would also return with waste</w:t>
+      </w:r>
+      <w:r>
+        <w:rPr>
+          <w:lang w:val="en-US"/>
+        </w:rPr>
+        <w:t>, equipment</w:t>
+      </w:r>
+      <w:r>
+        <w:rPr>
+          <w:lang w:val="en-US"/>
+        </w:rPr>
+        <w:t xml:space="preserve"> and passengers</w:t>
+      </w:r>
+      <w:r>
+        <w:rPr>
+          <w:lang w:val="en-US"/>
+        </w:rPr>
+        <w:t>.</w:t>
+      </w:r>
+      <w:r>
+        <w:rPr>
+          <w:lang w:val="en-US"/>
+        </w:rPr>
+        <w:t xml:space="preserve"> </w:t>
+      </w:r>
+      <w:r>
+        <w:rPr>
+          <w:lang w:val="en-US"/>
+        </w:rPr>
+        <w:t xml:space="preserve"> </w:t>
+      </w:r>
+      <w:r>
+        <w:rPr>
+          <w:lang w:val="en-US"/>
+        </w:rPr>
+        <w:t xml:space="preserve"> </w:t>
+      </w:r>
+      <w:r>
+        <w:rPr>
+          <w:lang w:val="en-US"/>
+        </w:rPr>
+        <w:t xml:space="preserve"> </w:t>
+      </w:r>
+      <w:r>
+        <w:rPr>
+          <w:lang w:val="en-US"/>
+        </w:rPr>
+        <w:t xml:space="preserve"> </w:t>
+      </w:r>
+      <w:r>
+        <w:rPr>
+          <w:lang w:val="en-US"/>
+        </w:rPr>
+        <w:t xml:space="preserve"> </w:t>
+      </w:r>
+    </w:p>
+    <w:p>
+      <w:pPr>
+        <w:rPr>
+          <w:color w:val="FF0000"/>
+          <w:lang w:val="en-US"/>
+        </w:rPr>
+      </w:pPr>
+      <w:r>
+        <w:rPr>
+          <w:lang w:val="en-US"/>
+        </w:rPr>
+        <w:lastRenderedPageBreak/>
+        <w:t xml:space="preserve">Similar estimates were also made for the Twin Otter aircraft. </w:t>
+      </w:r>
+      <w:r>
         <w:rPr>
           <w:sz w:val="24"/>
           <w:szCs w:val="24"/>
           <w:lang w:val="en-US"/>
         </w:rPr>
-      </w:pPr>
-      <w:r>
-        <w:rPr>
-          <w:lang w:val="en-US"/>
-        </w:rPr>
-        <w:t xml:space="preserve">To </w:t>
-      </w:r>
-      <w:r>
-        <w:rPr>
-          <w:lang w:val="en-US"/>
-        </w:rPr>
-        <w:t>estimate</w:t>
-      </w:r>
-      <w:r>
-        <w:rPr>
-          <w:lang w:val="en-US"/>
-        </w:rPr>
-        <w:t xml:space="preserve"> the GHG emissions and financial costs associated with transport of foods, assumptions were made</w:t>
-      </w:r>
-      <w:r>
-        <w:rPr>
-          <w:lang w:val="en-US"/>
-        </w:rPr>
-        <w:t xml:space="preserve"> in the absence of </w:t>
-      </w:r>
-      <w:r>
-        <w:rPr>
-          <w:lang w:val="en-US"/>
-        </w:rPr>
-        <w:t>specific data</w:t>
-      </w:r>
-      <w:r>
-        <w:rPr>
-          <w:lang w:val="en-US"/>
-        </w:rPr>
-        <w:t>.</w:t>
-      </w:r>
-      <w:r>
-        <w:rPr>
-          <w:lang w:val="en-US"/>
-        </w:rPr>
-        <w:t xml:space="preserve"> </w:t>
-      </w:r>
-      <w:r>
-        <w:rPr>
-          <w:color w:val="FF0000"/>
-          <w:lang w:val="en-US"/>
-        </w:rPr>
-        <w:t>Give a brief overview of how and why I did my calcs that way.</w:t>
+        <w:t>These assumptions and estimat</w:t>
       </w:r>
       <w:r>
         <w:rPr>
@@ -6024,7 +6519,7 @@
           <w:szCs w:val="24"/>
           <w:lang w:val="en-US"/>
         </w:rPr>
-        <w:t xml:space="preserve"> </w:t>
+        <w:t>es</w:t>
       </w:r>
       <w:r>
         <w:rPr>
@@ -6032,16 +6527,15 @@
           <w:szCs w:val="24"/>
           <w:lang w:val="en-US"/>
         </w:rPr>
-        <w:t xml:space="preserve">These assumptions and estimations are given in more detail in </w:t>
-      </w:r>
-      <w:r>
-        <w:rPr>
-          <w:color w:val="FF0000"/>
+        <w:t xml:space="preserve"> are </w:t>
+      </w:r>
+      <w:r>
+        <w:rPr>
           <w:sz w:val="24"/>
           <w:szCs w:val="24"/>
           <w:lang w:val="en-US"/>
         </w:rPr>
-        <w:t>appendix x</w:t>
+        <w:t>shown</w:t>
       </w:r>
       <w:r>
         <w:rPr>
@@ -6049,6 +6543,23 @@
           <w:szCs w:val="24"/>
           <w:lang w:val="en-US"/>
         </w:rPr>
+        <w:t xml:space="preserve"> in more detail in </w:t>
+      </w:r>
+      <w:r>
+        <w:rPr>
+          <w:color w:val="FF0000"/>
+          <w:sz w:val="24"/>
+          <w:szCs w:val="24"/>
+          <w:lang w:val="en-US"/>
+        </w:rPr>
+        <w:t>appendix x</w:t>
+      </w:r>
+      <w:r>
+        <w:rPr>
+          <w:sz w:val="24"/>
+          <w:szCs w:val="24"/>
+          <w:lang w:val="en-US"/>
+        </w:rPr>
         <w:t>.</w:t>
       </w:r>
     </w:p>
@@ -6059,21 +6570,21 @@
           <w:lang w:val="en-US"/>
         </w:rPr>
       </w:pPr>
-      <w:r>
+    </w:p>
+    <w:p>
+      <w:pPr>
         <w:rPr>
           <w:color w:val="00B050"/>
           <w:lang w:val="en-US"/>
         </w:rPr>
-        <w:t>SDA from UK</w:t>
-      </w:r>
-    </w:p>
-    <w:p>
-      <w:pPr>
+      </w:pPr>
+      <w:r>
         <w:rPr>
           <w:color w:val="00B050"/>
           <w:lang w:val="en-US"/>
         </w:rPr>
-      </w:pPr>
+        <w:t>DASH 7 FROM FALKLANDS</w:t>
+      </w:r>
     </w:p>
     <w:p>
       <w:pPr>
@@ -6082,21 +6593,21 @@
           <w:lang w:val="en-US"/>
         </w:rPr>
       </w:pPr>
-      <w:r>
+    </w:p>
+    <w:p>
+      <w:pPr>
         <w:rPr>
           <w:color w:val="00B050"/>
           <w:lang w:val="en-US"/>
         </w:rPr>
-        <w:t xml:space="preserve">ship has 1440 m3 max food capacity (total storage capacity minus fuel storage) </w:t>
-      </w:r>
-    </w:p>
-    <w:p>
-      <w:pPr>
+      </w:pPr>
+      <w:r>
         <w:rPr>
           <w:color w:val="00B050"/>
           <w:lang w:val="en-US"/>
         </w:rPr>
-      </w:pPr>
+        <w:t>distance from Stanley, Falklands to Rothera = 1873 km = 1164 mi</w:t>
+      </w:r>
     </w:p>
     <w:p>
       <w:pPr>
@@ -6110,23 +6621,22 @@
           <w:color w:val="00B050"/>
           <w:lang w:val="en-US"/>
         </w:rPr>
-        <w:t xml:space="preserve">100g of </w:t>
-      </w:r>
-      <w:proofErr w:type="spellStart"/>
-      <w:r>
+        <w:t>can't fully load the plane or it would not be able to travel this far.</w:t>
+      </w:r>
+    </w:p>
+    <w:p>
+      <w:pPr>
         <w:rPr>
           <w:color w:val="00B050"/>
           <w:lang w:val="en-US"/>
         </w:rPr>
-        <w:t>dired</w:t>
-      </w:r>
-      <w:proofErr w:type="spellEnd"/>
+      </w:pPr>
       <w:r>
         <w:rPr>
           <w:color w:val="00B050"/>
           <w:lang w:val="en-US"/>
         </w:rPr>
-        <w:t xml:space="preserve"> pasta is</w:t>
+        <w:t>for this journey it can carry 16 passengers or 2,000kg of cargo</w:t>
       </w:r>
     </w:p>
     <w:p>
@@ -6141,7 +6651,7 @@
           <w:color w:val="00B050"/>
           <w:lang w:val="en-US"/>
         </w:rPr>
-        <w:t>11cm x 6cm x 5cm = 330 cm3 = 0.00033 m3</w:t>
+        <w:t xml:space="preserve">number of people travelling on scheduled Dash 7 trips: 7,7,1,9,8,2,2,5,3,3,3,5,2,4,3 avg = 4.26 </w:t>
       </w:r>
     </w:p>
     <w:p>
@@ -6151,44 +6661,43 @@
           <w:lang w:val="en-US"/>
         </w:rPr>
       </w:pPr>
-    </w:p>
-    <w:p>
-      <w:pPr>
+      <w:r>
         <w:rPr>
           <w:color w:val="00B050"/>
           <w:lang w:val="en-US"/>
         </w:rPr>
-      </w:pPr>
-      <w:r>
+        <w:t>Average British man in clothes and shoes weighs 84 kg</w:t>
+      </w:r>
+    </w:p>
+    <w:p>
+      <w:pPr>
         <w:rPr>
           <w:color w:val="00B050"/>
           <w:lang w:val="en-US"/>
         </w:rPr>
-        <w:t>1440 / 0.00033 = 4363636</w:t>
-      </w:r>
-    </w:p>
-    <w:p>
-      <w:pPr>
+      </w:pPr>
+      <w:r>
         <w:rPr>
           <w:color w:val="00B050"/>
           <w:lang w:val="en-US"/>
         </w:rPr>
-      </w:pPr>
-      <w:r>
+        <w:t>84kg x 4.26 = 358.4 kg</w:t>
+      </w:r>
+    </w:p>
+    <w:p>
+      <w:pPr>
         <w:rPr>
           <w:color w:val="00B050"/>
           <w:lang w:val="en-US"/>
         </w:rPr>
-        <w:t>The ship can carry about 4363636 x 100g portions of food</w:t>
-      </w:r>
-    </w:p>
-    <w:p>
-      <w:pPr>
+      </w:pPr>
+      <w:r>
         <w:rPr>
           <w:color w:val="00B050"/>
           <w:lang w:val="en-US"/>
         </w:rPr>
-      </w:pPr>
+        <w:t>2000 - 358.4 = 1641.6 kg capacity left for cargo</w:t>
+      </w:r>
     </w:p>
     <w:p>
       <w:pPr>
@@ -6202,7 +6711,7 @@
           <w:color w:val="00B050"/>
           <w:lang w:val="en-US"/>
         </w:rPr>
-        <w:t>ship fuel costs £20,000 per day</w:t>
+        <w:t>total number of 100g cargo capacity portions = 16416</w:t>
       </w:r>
     </w:p>
     <w:p>
@@ -6217,7 +6726,7 @@
           <w:color w:val="00B050"/>
           <w:lang w:val="en-US"/>
         </w:rPr>
-        <w:t xml:space="preserve">= 2,000,000p </w:t>
+        <w:t xml:space="preserve">equipment is bulky so allocate 1/4 of that to food = 410.4 kg </w:t>
       </w:r>
     </w:p>
     <w:p>
@@ -6227,21 +6736,21 @@
           <w:lang w:val="en-US"/>
         </w:rPr>
       </w:pPr>
-    </w:p>
-    <w:p>
-      <w:pPr>
+      <w:r>
         <w:rPr>
           <w:color w:val="00B050"/>
           <w:lang w:val="en-US"/>
         </w:rPr>
-      </w:pPr>
-      <w:r>
+        <w:t>number of 100g portions of food which can be moved = 4104</w:t>
+      </w:r>
+    </w:p>
+    <w:p>
+      <w:pPr>
         <w:rPr>
           <w:color w:val="00B050"/>
           <w:lang w:val="en-US"/>
         </w:rPr>
-        <w:t>voyage takes 20 days</w:t>
-      </w:r>
+      </w:pPr>
     </w:p>
     <w:p>
       <w:pPr>
@@ -6250,69 +6759,66 @@
           <w:lang w:val="en-US"/>
         </w:rPr>
       </w:pPr>
-    </w:p>
-    <w:p>
-      <w:pPr>
+      <w:r>
         <w:rPr>
           <w:color w:val="00B050"/>
           <w:lang w:val="en-US"/>
         </w:rPr>
-      </w:pPr>
-      <w:r>
+        <w:t>maximum useable fuel = 4501.904 kg. Assume this much is required for 1 way journey.</w:t>
+      </w:r>
+    </w:p>
+    <w:p>
+      <w:pPr>
         <w:rPr>
           <w:color w:val="00B050"/>
           <w:lang w:val="en-US"/>
         </w:rPr>
-        <w:t xml:space="preserve">distance from </w:t>
-      </w:r>
-      <w:proofErr w:type="spellStart"/>
+      </w:pPr>
       <w:r>
         <w:rPr>
           <w:color w:val="00B050"/>
           <w:lang w:val="en-US"/>
         </w:rPr>
-        <w:t>uk</w:t>
-      </w:r>
-      <w:proofErr w:type="spellEnd"/>
-      <w:r>
+        <w:t>including takeoff</w:t>
+      </w:r>
+    </w:p>
+    <w:p>
+      <w:pPr>
         <w:rPr>
           <w:color w:val="00B050"/>
           <w:lang w:val="en-US"/>
         </w:rPr>
-        <w:t xml:space="preserve"> to </w:t>
-      </w:r>
-      <w:proofErr w:type="spellStart"/>
+      </w:pPr>
       <w:r>
         <w:rPr>
           <w:color w:val="00B050"/>
           <w:lang w:val="en-US"/>
         </w:rPr>
-        <w:t>rothera</w:t>
-      </w:r>
-      <w:proofErr w:type="spellEnd"/>
-      <w:r>
+        <w:t>aviation fuel currently costs 61p per kg</w:t>
+      </w:r>
+    </w:p>
+    <w:p>
+      <w:pPr>
         <w:rPr>
           <w:color w:val="00B050"/>
           <w:lang w:val="en-US"/>
         </w:rPr>
-        <w:t xml:space="preserve"> via </w:t>
-      </w:r>
-      <w:proofErr w:type="spellStart"/>
+      </w:pPr>
       <w:r>
         <w:rPr>
           <w:color w:val="00B050"/>
           <w:lang w:val="en-US"/>
         </w:rPr>
-        <w:t>falklands</w:t>
-      </w:r>
-      <w:proofErr w:type="spellEnd"/>
-      <w:r>
+        <w:t>cost of fuel = 0.61 £/kg x 4501.904 kg = £2746</w:t>
+      </w:r>
+    </w:p>
+    <w:p>
+      <w:pPr>
         <w:rPr>
           <w:color w:val="00B050"/>
           <w:lang w:val="en-US"/>
         </w:rPr>
-        <w:t xml:space="preserve"> = 14,581 km</w:t>
-      </w:r>
+      </w:pPr>
     </w:p>
     <w:p>
       <w:pPr>
@@ -6321,812 +6827,277 @@
           <w:lang w:val="en-US"/>
         </w:rPr>
       </w:pPr>
-    </w:p>
-    <w:p>
-      <w:pPr>
+      <w:r>
         <w:rPr>
           <w:color w:val="00B050"/>
           <w:lang w:val="en-US"/>
         </w:rPr>
-      </w:pPr>
-      <w:r>
+        <w:t>cost of fuel per 100g cargo capacity = £2746 / 16416 = 17p</w:t>
+      </w:r>
+    </w:p>
+    <w:p>
+      <w:pPr>
         <w:rPr>
           <w:color w:val="00B050"/>
           <w:lang w:val="en-US"/>
         </w:rPr>
-        <w:t>mixed cargo ship causes 13 g CO2e per ton of cargo per km travelled</w:t>
-      </w:r>
-    </w:p>
-    <w:p>
-      <w:pPr>
+      </w:pPr>
+      <w:r>
         <w:rPr>
           <w:color w:val="00B050"/>
           <w:lang w:val="en-US"/>
         </w:rPr>
-      </w:pPr>
-      <w:r>
+        <w:t>emissions of moving 1 kg cargo = (3.15 x 4501.904 kg) / 1641.6 kg = 8.64 kg CO2e</w:t>
+      </w:r>
+    </w:p>
+    <w:p>
+      <w:pPr>
         <w:rPr>
           <w:color w:val="00B050"/>
           <w:lang w:val="en-US"/>
         </w:rPr>
-        <w:t>= 0.0013 kg CO2e per 100g per km</w:t>
-      </w:r>
-    </w:p>
-    <w:p>
-      <w:pPr>
+      </w:pPr>
+      <w:r>
         <w:rPr>
           <w:color w:val="00B050"/>
           <w:lang w:val="en-US"/>
         </w:rPr>
-      </w:pPr>
-      <w:r>
+        <w:t>emissions of moving 100g cargo = 0.846 kg CO2e</w:t>
+      </w:r>
+    </w:p>
+    <w:p>
+      <w:pPr>
         <w:rPr>
           <w:color w:val="00B050"/>
           <w:lang w:val="en-US"/>
         </w:rPr>
-        <w:t>x 14,581 km = 18.96 g CO2e = 0.018 kg CO2e</w:t>
-      </w:r>
-    </w:p>
-    <w:p>
-      <w:pPr>
+      </w:pPr>
+      <w:r>
         <w:rPr>
           <w:color w:val="00B050"/>
           <w:lang w:val="en-US"/>
         </w:rPr>
-      </w:pPr>
-    </w:p>
-    <w:p>
-      <w:pPr>
-        <w:rPr>
-          <w:color w:val="00B050"/>
-          <w:lang w:val="en-US"/>
-        </w:rPr>
-      </w:pPr>
-      <w:r>
-        <w:rPr>
-          <w:color w:val="00B050"/>
-          <w:lang w:val="en-US"/>
-        </w:rPr>
-        <w:t>cost of moving 100g food = (2,000,000p x 20) / 4363636</w:t>
-      </w:r>
-    </w:p>
-    <w:p>
-      <w:pPr>
-        <w:rPr>
-          <w:color w:val="00B050"/>
-          <w:lang w:val="en-US"/>
-        </w:rPr>
-      </w:pPr>
-      <w:r>
-        <w:rPr>
-          <w:color w:val="00B050"/>
-          <w:lang w:val="en-US"/>
-        </w:rPr>
-        <w:t xml:space="preserve">= 9p </w:t>
-      </w:r>
-    </w:p>
-    <w:p>
-      <w:pPr>
-        <w:rPr>
-          <w:color w:val="00B050"/>
-          <w:lang w:val="en-US"/>
-        </w:rPr>
-      </w:pPr>
-      <w:r>
-        <w:rPr>
-          <w:color w:val="00B050"/>
-          <w:lang w:val="en-US"/>
-        </w:rPr>
-        <w:t>emissions of moving 100g food = 0.01896 kg CO2e</w:t>
-      </w:r>
-    </w:p>
-    <w:p>
-      <w:pPr>
-        <w:rPr>
-          <w:color w:val="00B050"/>
-          <w:lang w:val="en-US"/>
-        </w:rPr>
-      </w:pPr>
-      <w:r>
-        <w:rPr>
-          <w:color w:val="00B050"/>
-          <w:lang w:val="en-US"/>
-        </w:rPr>
         <w:t>considering only 1-way journey (not the return journey)</w:t>
       </w:r>
     </w:p>
     <w:p>
       <w:pPr>
         <w:rPr>
-          <w:color w:val="00B050"/>
-          <w:lang w:val="en-US"/>
-        </w:rPr>
-      </w:pPr>
-    </w:p>
-    <w:p>
-      <w:pPr>
-        <w:rPr>
-          <w:color w:val="00B050"/>
-          <w:lang w:val="en-US"/>
-        </w:rPr>
-      </w:pPr>
-    </w:p>
-    <w:p>
-      <w:pPr>
-        <w:rPr>
-          <w:color w:val="00B050"/>
-          <w:lang w:val="en-US"/>
-        </w:rPr>
-      </w:pPr>
-      <w:r>
-        <w:rPr>
-          <w:color w:val="00B050"/>
-          <w:lang w:val="en-US"/>
-        </w:rPr>
-        <w:t xml:space="preserve">TWIN OTTER from </w:t>
-      </w:r>
-      <w:proofErr w:type="spellStart"/>
-      <w:r>
-        <w:rPr>
-          <w:color w:val="00B050"/>
-          <w:lang w:val="en-US"/>
-        </w:rPr>
-        <w:t>Falkands</w:t>
-      </w:r>
-      <w:proofErr w:type="spellEnd"/>
-    </w:p>
-    <w:p>
-      <w:pPr>
-        <w:rPr>
-          <w:color w:val="00B050"/>
-          <w:lang w:val="en-US"/>
-        </w:rPr>
-      </w:pPr>
-    </w:p>
-    <w:p>
-      <w:pPr>
-        <w:rPr>
-          <w:color w:val="00B050"/>
-          <w:lang w:val="en-US"/>
-        </w:rPr>
-      </w:pPr>
-      <w:r>
-        <w:rPr>
-          <w:color w:val="00B050"/>
-          <w:lang w:val="en-US"/>
-        </w:rPr>
-        <w:t>distance from Stanley, Falklands to Rothera = 1873 km = 1164 mi</w:t>
-      </w:r>
-    </w:p>
-    <w:p>
-      <w:pPr>
-        <w:rPr>
-          <w:color w:val="00B050"/>
-          <w:lang w:val="en-US"/>
-        </w:rPr>
-      </w:pPr>
-    </w:p>
-    <w:p>
-      <w:pPr>
-        <w:rPr>
-          <w:color w:val="00B050"/>
-          <w:lang w:val="en-US"/>
-        </w:rPr>
-      </w:pPr>
-      <w:r>
-        <w:rPr>
-          <w:color w:val="00B050"/>
-          <w:lang w:val="en-US"/>
-        </w:rPr>
-        <w:t>travels 1.27 km per kg of fuel</w:t>
-      </w:r>
-    </w:p>
-    <w:p>
-      <w:pPr>
-        <w:rPr>
-          <w:color w:val="00B050"/>
-          <w:lang w:val="en-US"/>
-        </w:rPr>
-      </w:pPr>
-      <w:r>
-        <w:rPr>
-          <w:color w:val="00B050"/>
-          <w:lang w:val="en-US"/>
-        </w:rPr>
-        <w:t>but idk how much fuel is required for takeoff so didn't include that yet</w:t>
-      </w:r>
-    </w:p>
-    <w:p>
-      <w:pPr>
-        <w:rPr>
-          <w:color w:val="00B050"/>
-          <w:lang w:val="en-US"/>
-        </w:rPr>
-      </w:pPr>
-    </w:p>
-    <w:p>
-      <w:pPr>
-        <w:rPr>
-          <w:color w:val="00B050"/>
-          <w:lang w:val="en-US"/>
-        </w:rPr>
-      </w:pPr>
-      <w:r>
-        <w:rPr>
-          <w:color w:val="00B050"/>
-          <w:lang w:val="en-US"/>
-        </w:rPr>
-        <w:t>aviation fuel currently costs 61p per kg</w:t>
-      </w:r>
-    </w:p>
-    <w:p>
-      <w:pPr>
-        <w:rPr>
-          <w:color w:val="00B050"/>
-          <w:lang w:val="en-US"/>
-        </w:rPr>
-      </w:pPr>
-    </w:p>
-    <w:p>
-      <w:pPr>
-        <w:rPr>
-          <w:color w:val="00B050"/>
-          <w:lang w:val="en-US"/>
-        </w:rPr>
-      </w:pPr>
-      <w:r>
-        <w:rPr>
-          <w:color w:val="00B050"/>
-          <w:lang w:val="en-US"/>
-        </w:rPr>
-        <w:t>Twin Otter is designed to carry 20 people</w:t>
-      </w:r>
-    </w:p>
-    <w:p>
-      <w:pPr>
-        <w:rPr>
-          <w:color w:val="00B050"/>
-          <w:lang w:val="en-US"/>
-        </w:rPr>
-      </w:pPr>
-      <w:r>
-        <w:rPr>
-          <w:color w:val="00B050"/>
-          <w:lang w:val="en-US"/>
-        </w:rPr>
-        <w:t>but BAS ones carry 5 people</w:t>
-      </w:r>
-    </w:p>
-    <w:p>
-      <w:pPr>
-        <w:rPr>
-          <w:color w:val="00B050"/>
-          <w:lang w:val="en-US"/>
-        </w:rPr>
-      </w:pPr>
-      <w:r>
-        <w:rPr>
-          <w:color w:val="00B050"/>
-          <w:lang w:val="en-US"/>
-        </w:rPr>
-        <w:t>Assume max food capacity of Twin Otter is equivalent to 15 people</w:t>
-      </w:r>
-    </w:p>
-    <w:p>
-      <w:pPr>
-        <w:rPr>
-          <w:color w:val="00B050"/>
-          <w:lang w:val="en-US"/>
-        </w:rPr>
-      </w:pPr>
-      <w:r>
-        <w:rPr>
-          <w:color w:val="00B050"/>
-          <w:lang w:val="en-US"/>
-        </w:rPr>
-        <w:t>Average British man in clothes and shoes weighs 84 kg</w:t>
-      </w:r>
-    </w:p>
-    <w:p>
-      <w:pPr>
-        <w:rPr>
-          <w:color w:val="00B050"/>
-          <w:lang w:val="en-US"/>
-        </w:rPr>
-      </w:pPr>
-      <w:r>
-        <w:rPr>
-          <w:color w:val="00B050"/>
-          <w:lang w:val="en-US"/>
-        </w:rPr>
-        <w:t>84kg x 15 = 1260 kg</w:t>
-      </w:r>
-    </w:p>
-    <w:p>
-      <w:pPr>
-        <w:rPr>
-          <w:color w:val="00B050"/>
-          <w:lang w:val="en-US"/>
-        </w:rPr>
-      </w:pPr>
-      <w:r>
-        <w:rPr>
-          <w:color w:val="00B050"/>
-          <w:lang w:val="en-US"/>
-        </w:rPr>
-        <w:t>Twin Otter can carry max 12600 x 100g portions of food</w:t>
-      </w:r>
-    </w:p>
-    <w:p>
-      <w:pPr>
-        <w:rPr>
-          <w:color w:val="00B050"/>
-          <w:lang w:val="en-US"/>
-        </w:rPr>
-      </w:pPr>
-    </w:p>
-    <w:p>
-      <w:pPr>
-        <w:rPr>
-          <w:color w:val="00B050"/>
-          <w:lang w:val="en-US"/>
-        </w:rPr>
-      </w:pPr>
-      <w:r>
-        <w:rPr>
-          <w:color w:val="00B050"/>
+          <w:color w:val="FF0000"/>
+          <w:lang w:val="en-US"/>
+        </w:rPr>
+      </w:pPr>
+    </w:p>
+    <w:p>
+      <w:pPr>
+        <w:rPr>
+          <w:color w:val="FF0000"/>
+          <w:lang w:val="en-US"/>
+        </w:rPr>
+      </w:pPr>
+    </w:p>
+    <w:p>
+      <w:pPr>
+        <w:rPr>
+          <w:lang w:val="en-US"/>
+        </w:rPr>
+      </w:pPr>
+    </w:p>
+    <w:p>
+      <w:pPr>
+        <w:pStyle w:val="Heading2"/>
+        <w:rPr>
+          <w:lang w:val="en-US"/>
+        </w:rPr>
+      </w:pPr>
+      <w:bookmarkStart w:id="10" w:name="_Toc106788622"/>
+      <w:r>
+        <w:rPr>
+          <w:lang w:val="en-US"/>
+        </w:rPr>
+        <w:t xml:space="preserve">Practical </w:t>
+      </w:r>
+      <w:r>
+        <w:rPr>
+          <w:lang w:val="en-US"/>
+        </w:rPr>
+        <w:t>c</w:t>
+      </w:r>
+      <w:r>
+        <w:rPr>
+          <w:lang w:val="en-US"/>
+        </w:rPr>
+        <w:t>onsiderations</w:t>
+      </w:r>
+      <w:r>
+        <w:rPr>
+          <w:lang w:val="en-US"/>
+        </w:rPr>
+        <w:t xml:space="preserve"> and </w:t>
+      </w:r>
+      <w:r>
+        <w:rPr>
+          <w:lang w:val="en-US"/>
+        </w:rPr>
+        <w:t>a</w:t>
+      </w:r>
+      <w:r>
+        <w:rPr>
+          <w:lang w:val="en-US"/>
+        </w:rPr>
+        <w:t>ssumptions</w:t>
+      </w:r>
+      <w:bookmarkEnd w:id="10"/>
+    </w:p>
+    <w:p>
+      <w:pPr>
+        <w:rPr>
+          <w:lang w:val="en-US"/>
+        </w:rPr>
+      </w:pPr>
+    </w:p>
+    <w:p>
+      <w:pPr>
+        <w:rPr>
+          <w:color w:val="FF0000"/>
+          <w:lang w:val="en-US"/>
+        </w:rPr>
+      </w:pPr>
+      <w:r>
+        <w:rPr>
+          <w:color w:val="FF0000"/>
+          <w:lang w:val="en-US"/>
+        </w:rPr>
+        <w:t>Purchasing</w:t>
+      </w:r>
+    </w:p>
+    <w:p>
+      <w:pPr>
+        <w:rPr>
+          <w:color w:val="FF0000"/>
+          <w:lang w:val="en-US"/>
+        </w:rPr>
+      </w:pPr>
+      <w:r>
+        <w:rPr>
+          <w:color w:val="FF0000"/>
           <w:lang w:val="en-US"/>
         </w:rPr>
         <w:lastRenderedPageBreak/>
-        <w:t>requires = 1873km / 1.27km per kg = 1475 kg of fuel</w:t>
-      </w:r>
-    </w:p>
-    <w:p>
-      <w:pPr>
-        <w:rPr>
-          <w:color w:val="00B050"/>
-          <w:lang w:val="en-US"/>
-        </w:rPr>
-      </w:pPr>
-      <w:r>
-        <w:rPr>
-          <w:color w:val="00B050"/>
-          <w:lang w:val="en-US"/>
-        </w:rPr>
-        <w:t>which costs 1475kg x 61p = 89975p = £899.75</w:t>
-      </w:r>
-    </w:p>
-    <w:p>
-      <w:pPr>
-        <w:rPr>
-          <w:color w:val="00B050"/>
-          <w:lang w:val="en-US"/>
-        </w:rPr>
-      </w:pPr>
-      <w:r>
-        <w:rPr>
-          <w:color w:val="00B050"/>
-          <w:lang w:val="en-US"/>
-        </w:rPr>
-        <w:t xml:space="preserve">and causes </w:t>
-      </w:r>
-      <w:proofErr w:type="spellStart"/>
-      <w:r>
-        <w:rPr>
-          <w:color w:val="00B050"/>
-          <w:lang w:val="en-US"/>
-        </w:rPr>
-        <w:t>ghg</w:t>
-      </w:r>
-      <w:proofErr w:type="spellEnd"/>
-      <w:r>
-        <w:rPr>
-          <w:color w:val="00B050"/>
-          <w:lang w:val="en-US"/>
-        </w:rPr>
-        <w:t xml:space="preserve"> emissions of 1475kg x 3.15 = 4646 kg CO2e</w:t>
-      </w:r>
-    </w:p>
-    <w:p>
-      <w:pPr>
-        <w:rPr>
-          <w:color w:val="00B050"/>
-          <w:lang w:val="en-US"/>
-        </w:rPr>
-      </w:pPr>
-    </w:p>
-    <w:p>
-      <w:pPr>
-        <w:rPr>
-          <w:color w:val="00B050"/>
-          <w:lang w:val="en-US"/>
-        </w:rPr>
-      </w:pPr>
-      <w:r>
-        <w:rPr>
-          <w:color w:val="00B050"/>
-          <w:lang w:val="en-US"/>
-        </w:rPr>
-        <w:t>cost of moving 100g food = 89975p / 12600 = 7p</w:t>
-      </w:r>
-    </w:p>
-    <w:p>
-      <w:pPr>
-        <w:rPr>
-          <w:color w:val="00B050"/>
-          <w:lang w:val="en-US"/>
-        </w:rPr>
-      </w:pPr>
-      <w:r>
-        <w:rPr>
-          <w:color w:val="00B050"/>
-          <w:lang w:val="en-US"/>
-        </w:rPr>
-        <w:t>emissions of moving 100g food = 4646 kg / 12600 = 0.369 kg CO2e</w:t>
-      </w:r>
-    </w:p>
-    <w:p>
-      <w:pPr>
-        <w:rPr>
-          <w:color w:val="00B050"/>
-          <w:lang w:val="en-US"/>
-        </w:rPr>
-      </w:pPr>
-      <w:r>
-        <w:rPr>
-          <w:color w:val="00B050"/>
-          <w:lang w:val="en-US"/>
-        </w:rPr>
-        <w:t>considering only 1-way journey (not the return journey)</w:t>
-      </w:r>
-    </w:p>
-    <w:p>
-      <w:pPr>
-        <w:rPr>
-          <w:color w:val="00B050"/>
-          <w:lang w:val="en-US"/>
-        </w:rPr>
-      </w:pPr>
-      <w:r>
-        <w:rPr>
-          <w:color w:val="00B050"/>
-          <w:lang w:val="en-US"/>
-        </w:rPr>
-        <w:t>but probably more due to takeoff</w:t>
-      </w:r>
-    </w:p>
-    <w:p>
-      <w:pPr>
-        <w:rPr>
-          <w:color w:val="00B050"/>
-          <w:lang w:val="en-US"/>
-        </w:rPr>
-      </w:pPr>
-    </w:p>
-    <w:p>
-      <w:pPr>
-        <w:rPr>
-          <w:color w:val="00B050"/>
-          <w:lang w:val="en-US"/>
-        </w:rPr>
-      </w:pPr>
-      <w:r>
-        <w:rPr>
-          <w:color w:val="00B050"/>
-          <w:lang w:val="en-US"/>
-        </w:rPr>
-        <w:t>DASH 7 FROM FALKLANDS</w:t>
-      </w:r>
-    </w:p>
-    <w:p>
-      <w:pPr>
-        <w:rPr>
-          <w:color w:val="00B050"/>
-          <w:lang w:val="en-US"/>
-        </w:rPr>
-      </w:pPr>
-    </w:p>
-    <w:p>
-      <w:pPr>
-        <w:rPr>
-          <w:color w:val="00B050"/>
-          <w:lang w:val="en-US"/>
-        </w:rPr>
-      </w:pPr>
-      <w:r>
-        <w:rPr>
-          <w:color w:val="00B050"/>
-          <w:lang w:val="en-US"/>
-        </w:rPr>
-        <w:t>distance from Stanley, Falklands to Rothera = 1873 km = 1164 mi</w:t>
-      </w:r>
-    </w:p>
-    <w:p>
-      <w:pPr>
-        <w:rPr>
-          <w:color w:val="00B050"/>
-          <w:lang w:val="en-US"/>
-        </w:rPr>
-      </w:pPr>
-      <w:r>
-        <w:rPr>
-          <w:color w:val="00B050"/>
-          <w:lang w:val="en-US"/>
-        </w:rPr>
-        <w:t>can't fully load the plane or it would not be able to travel this far.</w:t>
-      </w:r>
-    </w:p>
-    <w:p>
-      <w:pPr>
-        <w:rPr>
-          <w:color w:val="00B050"/>
-          <w:lang w:val="en-US"/>
-        </w:rPr>
-      </w:pPr>
-      <w:r>
-        <w:rPr>
-          <w:color w:val="00B050"/>
-          <w:lang w:val="en-US"/>
-        </w:rPr>
-        <w:t>for this journey it can carry 16 passengers or 2,000kg of cargo</w:t>
-      </w:r>
-    </w:p>
-    <w:p>
-      <w:pPr>
-        <w:rPr>
-          <w:color w:val="00B050"/>
-          <w:lang w:val="en-US"/>
-        </w:rPr>
-      </w:pPr>
-      <w:r>
-        <w:rPr>
-          <w:color w:val="00B050"/>
-          <w:lang w:val="en-US"/>
-        </w:rPr>
-        <w:t xml:space="preserve">number of people travelling on scheduled Dash 7 trips: 7,7,1,9,8,2,2,5,3,3,3,5,2,4,3 avg = 4.26 </w:t>
-      </w:r>
-    </w:p>
-    <w:p>
-      <w:pPr>
-        <w:rPr>
-          <w:color w:val="00B050"/>
-          <w:lang w:val="en-US"/>
-        </w:rPr>
-      </w:pPr>
-      <w:r>
-        <w:rPr>
-          <w:color w:val="00B050"/>
-          <w:lang w:val="en-US"/>
-        </w:rPr>
-        <w:t>Average British man in clothes and shoes weighs 84 kg</w:t>
-      </w:r>
-    </w:p>
-    <w:p>
-      <w:pPr>
-        <w:rPr>
-          <w:color w:val="00B050"/>
-          <w:lang w:val="en-US"/>
-        </w:rPr>
-      </w:pPr>
-      <w:r>
-        <w:rPr>
-          <w:color w:val="00B050"/>
-          <w:lang w:val="en-US"/>
-        </w:rPr>
-        <w:t>84kg x 4.26 = 358.4 kg</w:t>
-      </w:r>
-    </w:p>
-    <w:p>
-      <w:pPr>
-        <w:rPr>
-          <w:color w:val="00B050"/>
-          <w:lang w:val="en-US"/>
-        </w:rPr>
-      </w:pPr>
-      <w:r>
-        <w:rPr>
-          <w:color w:val="00B050"/>
-          <w:lang w:val="en-US"/>
-        </w:rPr>
-        <w:t>2000 - 358.4 = 1641.6 kg capacity left for cargo</w:t>
-      </w:r>
-    </w:p>
-    <w:p>
-      <w:pPr>
-        <w:rPr>
-          <w:color w:val="00B050"/>
-          <w:lang w:val="en-US"/>
-        </w:rPr>
-      </w:pPr>
-      <w:r>
-        <w:rPr>
-          <w:color w:val="00B050"/>
-          <w:lang w:val="en-US"/>
-        </w:rPr>
-        <w:t>total number of 100g cargo capacity portions = 16416</w:t>
-      </w:r>
-    </w:p>
-    <w:p>
-      <w:pPr>
-        <w:rPr>
-          <w:color w:val="00B050"/>
-          <w:lang w:val="en-US"/>
-        </w:rPr>
-      </w:pPr>
-      <w:r>
-        <w:rPr>
-          <w:color w:val="00B050"/>
-          <w:lang w:val="en-US"/>
-        </w:rPr>
-        <w:t xml:space="preserve">equipment is bulky so allocate 1/4 of that to food = 410.4 kg </w:t>
-      </w:r>
-    </w:p>
-    <w:p>
-      <w:pPr>
-        <w:rPr>
-          <w:color w:val="00B050"/>
-          <w:lang w:val="en-US"/>
-        </w:rPr>
-      </w:pPr>
-      <w:r>
-        <w:rPr>
-          <w:color w:val="00B050"/>
-          <w:lang w:val="en-US"/>
-        </w:rPr>
-        <w:t>number of 100g portions of food which can be moved = 4104</w:t>
-      </w:r>
-    </w:p>
-    <w:p>
-      <w:pPr>
-        <w:rPr>
-          <w:color w:val="00B050"/>
-          <w:lang w:val="en-US"/>
-        </w:rPr>
-      </w:pPr>
-    </w:p>
-    <w:p>
-      <w:pPr>
-        <w:rPr>
-          <w:color w:val="00B050"/>
-          <w:lang w:val="en-US"/>
-        </w:rPr>
-      </w:pPr>
-      <w:r>
-        <w:rPr>
-          <w:color w:val="00B050"/>
-          <w:lang w:val="en-US"/>
-        </w:rPr>
-        <w:t>maximum useable fuel = 4501.904 kg. Assume this much is required for 1 way journey.</w:t>
-      </w:r>
-    </w:p>
-    <w:p>
-      <w:pPr>
-        <w:rPr>
-          <w:color w:val="00B050"/>
-          <w:lang w:val="en-US"/>
-        </w:rPr>
-      </w:pPr>
-      <w:r>
-        <w:rPr>
-          <w:color w:val="00B050"/>
-          <w:lang w:val="en-US"/>
-        </w:rPr>
-        <w:t>including takeoff</w:t>
-      </w:r>
-    </w:p>
-    <w:p>
-      <w:pPr>
-        <w:rPr>
-          <w:color w:val="00B050"/>
-          <w:lang w:val="en-US"/>
-        </w:rPr>
-      </w:pPr>
-      <w:r>
-        <w:rPr>
-          <w:color w:val="00B050"/>
-          <w:lang w:val="en-US"/>
-        </w:rPr>
-        <w:t>aviation fuel currently costs 61p per kg</w:t>
-      </w:r>
-    </w:p>
-    <w:p>
-      <w:pPr>
-        <w:rPr>
-          <w:color w:val="00B050"/>
-          <w:lang w:val="en-US"/>
-        </w:rPr>
-      </w:pPr>
-      <w:r>
-        <w:rPr>
-          <w:color w:val="00B050"/>
-          <w:lang w:val="en-US"/>
-        </w:rPr>
-        <w:t>cost of fuel = 0.61 £/kg x 4501.904 kg = £2746</w:t>
-      </w:r>
-    </w:p>
-    <w:p>
-      <w:pPr>
-        <w:rPr>
-          <w:color w:val="00B050"/>
-          <w:lang w:val="en-US"/>
-        </w:rPr>
-      </w:pPr>
-    </w:p>
-    <w:p>
-      <w:pPr>
-        <w:rPr>
-          <w:color w:val="00B050"/>
-          <w:lang w:val="en-US"/>
-        </w:rPr>
-      </w:pPr>
-      <w:r>
-        <w:rPr>
-          <w:color w:val="00B050"/>
-          <w:lang w:val="en-US"/>
-        </w:rPr>
-        <w:t>cost of fuel per 100g cargo capacity = £2746 / 16416 = 17p</w:t>
-      </w:r>
-    </w:p>
-    <w:p>
-      <w:pPr>
-        <w:rPr>
-          <w:color w:val="00B050"/>
-          <w:lang w:val="en-US"/>
-        </w:rPr>
-      </w:pPr>
-      <w:r>
-        <w:rPr>
-          <w:color w:val="00B050"/>
-          <w:lang w:val="en-US"/>
-        </w:rPr>
-        <w:t>emissions of moving 1 kg cargo = (3.15 x 4501.904 kg) / 1641.6 kg = 8.64 kg CO2e</w:t>
-      </w:r>
-    </w:p>
-    <w:p>
-      <w:pPr>
-        <w:rPr>
-          <w:color w:val="00B050"/>
-          <w:lang w:val="en-US"/>
-        </w:rPr>
-      </w:pPr>
-      <w:r>
-        <w:rPr>
-          <w:color w:val="00B050"/>
-          <w:lang w:val="en-US"/>
-        </w:rPr>
-        <w:t>emissions of moving 100g cargo = 0.846 kg CO2e</w:t>
-      </w:r>
-    </w:p>
-    <w:p>
-      <w:pPr>
-        <w:rPr>
-          <w:color w:val="00B050"/>
-          <w:lang w:val="en-US"/>
-        </w:rPr>
-      </w:pPr>
-      <w:r>
-        <w:rPr>
-          <w:color w:val="00B050"/>
-          <w:lang w:val="en-US"/>
-        </w:rPr>
-        <w:t>considering only 1-way journey (not the return journey)</w:t>
-      </w:r>
-    </w:p>
-    <w:p>
-      <w:pPr>
-        <w:rPr>
-          <w:color w:val="FF0000"/>
-          <w:lang w:val="en-US"/>
-        </w:rPr>
-      </w:pPr>
-    </w:p>
-    <w:p>
-      <w:pPr>
-        <w:rPr>
-          <w:color w:val="FF0000"/>
-          <w:lang w:val="en-US"/>
-        </w:rPr>
-      </w:pPr>
+        <w:t>Storage</w:t>
+      </w:r>
+    </w:p>
+    <w:p>
+      <w:pPr>
+        <w:rPr>
+          <w:color w:val="FF0000"/>
+          <w:lang w:val="en-US"/>
+        </w:rPr>
+      </w:pPr>
+      <w:r>
+        <w:rPr>
+          <w:color w:val="FF0000"/>
+          <w:lang w:val="en-US"/>
+        </w:rPr>
+        <w:t>Cooking</w:t>
+      </w:r>
+    </w:p>
+    <w:p>
+      <w:pPr>
+        <w:rPr>
+          <w:color w:val="FF0000"/>
+          <w:lang w:val="en-US"/>
+        </w:rPr>
+      </w:pPr>
+      <w:r>
+        <w:rPr>
+          <w:color w:val="FF0000"/>
+          <w:lang w:val="en-US"/>
+        </w:rPr>
+        <w:t>Packaging</w:t>
+      </w:r>
+      <w:r>
+        <w:rPr>
+          <w:color w:val="FF0000"/>
+          <w:lang w:val="en-US"/>
+        </w:rPr>
+        <w:t xml:space="preserve"> </w:t>
+      </w:r>
+    </w:p>
+    <w:p>
+      <w:pPr>
+        <w:rPr>
+          <w:color w:val="FF0000"/>
+          <w:lang w:val="en-US"/>
+        </w:rPr>
+      </w:pPr>
+      <w:r>
+        <w:rPr>
+          <w:color w:val="FF0000"/>
+          <w:lang w:val="en-US"/>
+        </w:rPr>
+        <w:t>Assumptions about recycling, degrading, burning, returning waste etc</w:t>
+      </w:r>
+    </w:p>
+    <w:p>
+      <w:pPr>
+        <w:rPr>
+          <w:color w:val="FF0000"/>
+          <w:lang w:val="en-US"/>
+        </w:rPr>
+      </w:pPr>
+      <w:r>
+        <w:rPr>
+          <w:color w:val="FF0000"/>
+          <w:lang w:val="en-US"/>
+        </w:rPr>
+        <w:t>Meal times and structure</w:t>
+      </w:r>
+    </w:p>
+    <w:p>
+      <w:pPr>
+        <w:rPr>
+          <w:color w:val="FF0000"/>
+          <w:lang w:val="en-US"/>
+        </w:rPr>
+      </w:pPr>
+      <w:r>
+        <w:rPr>
+          <w:color w:val="FF0000"/>
+          <w:lang w:val="en-US"/>
+        </w:rPr>
+        <w:t>Menu, buffet, pre-planned menu or prescribed</w:t>
+      </w:r>
+    </w:p>
+    <w:p>
+      <w:pPr>
+        <w:rPr>
+          <w:color w:val="FF0000"/>
+          <w:lang w:val="en-US"/>
+        </w:rPr>
+      </w:pPr>
+      <w:r>
+        <w:rPr>
+          <w:color w:val="FF0000"/>
+          <w:lang w:val="en-US"/>
+        </w:rPr>
+        <w:t>Problems with the buffet style approach</w:t>
+      </w:r>
+    </w:p>
+    <w:p>
+      <w:pPr>
+        <w:rPr>
+          <w:color w:val="FF0000"/>
+          <w:lang w:val="en-US"/>
+        </w:rPr>
+      </w:pPr>
+      <w:r>
+        <w:rPr>
+          <w:color w:val="FF0000"/>
+          <w:lang w:val="en-US"/>
+        </w:rPr>
+        <w:t>Alternatives to the buffet stye approach</w:t>
+      </w:r>
     </w:p>
     <w:p>
       <w:pPr>
@@ -7142,201 +7113,206 @@
           <w:lang w:val="en-US"/>
         </w:rPr>
       </w:pPr>
-      <w:bookmarkStart w:id="10" w:name="_Toc106788622"/>
-      <w:r>
-        <w:rPr>
-          <w:lang w:val="en-US"/>
-        </w:rPr>
-        <w:t xml:space="preserve">Practical </w:t>
-      </w:r>
-      <w:r>
-        <w:rPr>
-          <w:lang w:val="en-US"/>
-        </w:rPr>
-        <w:t>c</w:t>
-      </w:r>
-      <w:r>
-        <w:rPr>
-          <w:lang w:val="en-US"/>
-        </w:rPr>
-        <w:t>onsiderations</w:t>
-      </w:r>
-      <w:r>
-        <w:rPr>
-          <w:lang w:val="en-US"/>
-        </w:rPr>
-        <w:t xml:space="preserve"> and </w:t>
-      </w:r>
-      <w:r>
-        <w:rPr>
-          <w:lang w:val="en-US"/>
-        </w:rPr>
-        <w:t>a</w:t>
-      </w:r>
-      <w:r>
-        <w:rPr>
-          <w:lang w:val="en-US"/>
-        </w:rPr>
-        <w:t>ssumptions</w:t>
-      </w:r>
-      <w:bookmarkEnd w:id="10"/>
-    </w:p>
-    <w:p>
-      <w:pPr>
-        <w:rPr>
-          <w:lang w:val="en-US"/>
-        </w:rPr>
-      </w:pPr>
-    </w:p>
-    <w:p>
-      <w:pPr>
-        <w:rPr>
-          <w:color w:val="FF0000"/>
-          <w:lang w:val="en-US"/>
-        </w:rPr>
-      </w:pPr>
-      <w:r>
-        <w:rPr>
-          <w:color w:val="FF0000"/>
-          <w:lang w:val="en-US"/>
-        </w:rPr>
-        <w:t>Purchasing</w:t>
-      </w:r>
-    </w:p>
-    <w:p>
-      <w:pPr>
-        <w:rPr>
-          <w:color w:val="FF0000"/>
-          <w:lang w:val="en-US"/>
-        </w:rPr>
-      </w:pPr>
-      <w:r>
-        <w:rPr>
-          <w:color w:val="FF0000"/>
-          <w:lang w:val="en-US"/>
-        </w:rPr>
-        <w:t>Storage</w:t>
-      </w:r>
-    </w:p>
-    <w:p>
-      <w:pPr>
-        <w:rPr>
-          <w:color w:val="FF0000"/>
-          <w:lang w:val="en-US"/>
-        </w:rPr>
-      </w:pPr>
-      <w:r>
-        <w:rPr>
-          <w:color w:val="FF0000"/>
-          <w:lang w:val="en-US"/>
-        </w:rPr>
-        <w:t>Cooking</w:t>
-      </w:r>
-    </w:p>
-    <w:p>
-      <w:pPr>
-        <w:rPr>
-          <w:color w:val="FF0000"/>
-          <w:lang w:val="en-US"/>
-        </w:rPr>
-      </w:pPr>
-      <w:r>
-        <w:rPr>
-          <w:color w:val="FF0000"/>
-          <w:lang w:val="en-US"/>
-        </w:rPr>
-        <w:t>Packaging</w:t>
-      </w:r>
-      <w:r>
-        <w:rPr>
-          <w:color w:val="FF0000"/>
-          <w:lang w:val="en-US"/>
-        </w:rPr>
-        <w:t xml:space="preserve"> </w:t>
-      </w:r>
-    </w:p>
-    <w:p>
-      <w:pPr>
-        <w:rPr>
-          <w:color w:val="FF0000"/>
-          <w:lang w:val="en-US"/>
-        </w:rPr>
-      </w:pPr>
-      <w:r>
-        <w:rPr>
-          <w:color w:val="FF0000"/>
-          <w:lang w:val="en-US"/>
-        </w:rPr>
-        <w:t xml:space="preserve">Assumptions about recycling, degrading, burning, returning waste </w:t>
-      </w:r>
-      <w:proofErr w:type="spellStart"/>
-      <w:r>
-        <w:rPr>
-          <w:color w:val="FF0000"/>
-          <w:lang w:val="en-US"/>
-        </w:rPr>
-        <w:t>etc</w:t>
-      </w:r>
-      <w:proofErr w:type="spellEnd"/>
-    </w:p>
-    <w:p>
-      <w:pPr>
-        <w:rPr>
-          <w:color w:val="FF0000"/>
-          <w:lang w:val="en-US"/>
-        </w:rPr>
-      </w:pPr>
-      <w:r>
-        <w:rPr>
-          <w:color w:val="FF0000"/>
-          <w:lang w:val="en-US"/>
-        </w:rPr>
-        <w:t>Meal times and structure</w:t>
-      </w:r>
-    </w:p>
-    <w:p>
-      <w:pPr>
-        <w:rPr>
-          <w:color w:val="FF0000"/>
-          <w:lang w:val="en-US"/>
-        </w:rPr>
-      </w:pPr>
-      <w:r>
-        <w:rPr>
-          <w:color w:val="FF0000"/>
-          <w:lang w:val="en-US"/>
-        </w:rPr>
-        <w:t>Menu, buffet, pre-planned menu or prescribed</w:t>
-      </w:r>
-    </w:p>
-    <w:p>
-      <w:pPr>
-        <w:rPr>
-          <w:color w:val="FF0000"/>
-          <w:lang w:val="en-US"/>
-        </w:rPr>
-      </w:pPr>
-      <w:r>
-        <w:rPr>
-          <w:color w:val="FF0000"/>
-          <w:lang w:val="en-US"/>
-        </w:rPr>
-        <w:t>Problems with the buffet style approach</w:t>
-      </w:r>
-    </w:p>
-    <w:p>
-      <w:pPr>
-        <w:rPr>
-          <w:color w:val="FF0000"/>
-          <w:lang w:val="en-US"/>
-        </w:rPr>
-      </w:pPr>
-      <w:r>
-        <w:rPr>
-          <w:color w:val="FF0000"/>
-          <w:lang w:val="en-US"/>
-        </w:rPr>
-        <w:t>Alternatives to the buffet stye approach</w:t>
+      <w:bookmarkStart w:id="11" w:name="_Toc106788623"/>
+      <w:r>
+        <w:rPr>
+          <w:lang w:val="en-US"/>
+        </w:rPr>
+        <w:t xml:space="preserve">Constraint </w:t>
+      </w:r>
+      <w:r>
+        <w:rPr>
+          <w:lang w:val="en-US"/>
+        </w:rPr>
+        <w:t>m</w:t>
+      </w:r>
+      <w:r>
+        <w:rPr>
+          <w:lang w:val="en-US"/>
+        </w:rPr>
+        <w:t>odelling</w:t>
+      </w:r>
+      <w:bookmarkEnd w:id="11"/>
+    </w:p>
+    <w:p>
+      <w:pPr>
+        <w:rPr>
+          <w:lang w:val="en-US"/>
+        </w:rPr>
+      </w:pPr>
+    </w:p>
+    <w:p>
+      <w:pPr>
+        <w:rPr>
+          <w:color w:val="FF0000"/>
+          <w:lang w:val="en-US"/>
+        </w:rPr>
+      </w:pPr>
+      <w:r>
+        <w:rPr>
+          <w:color w:val="FF0000"/>
+          <w:lang w:val="en-US"/>
+        </w:rPr>
+        <w:t>MiniZinc</w:t>
+      </w:r>
+    </w:p>
+    <w:p>
+      <w:pPr>
+        <w:rPr>
+          <w:color w:val="FF0000"/>
+          <w:lang w:val="en-US"/>
+        </w:rPr>
+      </w:pPr>
+      <w:r>
+        <w:rPr>
+          <w:color w:val="FF0000"/>
+          <w:lang w:val="en-US"/>
+        </w:rPr>
+        <w:t xml:space="preserve">Choosing which things to model as constraints </w:t>
+      </w:r>
+      <w:r>
+        <w:rPr>
+          <w:color w:val="FF0000"/>
+          <w:lang w:val="en-US"/>
+        </w:rPr>
+        <w:t xml:space="preserve">(fixed) </w:t>
+      </w:r>
+      <w:r>
+        <w:rPr>
+          <w:color w:val="FF0000"/>
+          <w:lang w:val="en-US"/>
+        </w:rPr>
+        <w:t xml:space="preserve">and which to </w:t>
+      </w:r>
+      <w:r>
+        <w:rPr>
+          <w:color w:val="FF0000"/>
+          <w:lang w:val="en-US"/>
+        </w:rPr>
+        <w:t>optimize (flexible)</w:t>
+      </w:r>
+    </w:p>
+    <w:p>
+      <w:pPr>
+        <w:rPr>
+          <w:color w:val="FF0000"/>
+          <w:lang w:val="en-US"/>
+        </w:rPr>
+      </w:pPr>
+      <w:r>
+        <w:rPr>
+          <w:color w:val="FF0000"/>
+          <w:lang w:val="en-US"/>
+        </w:rPr>
+        <w:t>Capture key constraints usually talked about in English</w:t>
+      </w:r>
+      <w:r>
+        <w:rPr>
+          <w:color w:val="FF0000"/>
+          <w:lang w:val="en-US"/>
+        </w:rPr>
+        <w:t xml:space="preserve"> in the model, embedded intelligence of operations team.</w:t>
+      </w:r>
+      <w:r>
+        <w:rPr>
+          <w:color w:val="FF0000"/>
+          <w:lang w:val="en-US"/>
+        </w:rPr>
+        <w:t xml:space="preserve"> AI</w:t>
+      </w:r>
+    </w:p>
+    <w:p>
+      <w:pPr>
+        <w:rPr>
+          <w:color w:val="FF0000"/>
+          <w:lang w:val="en-US"/>
+        </w:rPr>
+      </w:pPr>
+      <w:r>
+        <w:rPr>
+          <w:color w:val="FF0000"/>
+          <w:lang w:val="en-US"/>
+        </w:rPr>
+        <w:t>Explain</w:t>
+      </w:r>
+      <w:r>
+        <w:rPr>
+          <w:color w:val="FF0000"/>
+          <w:lang w:val="en-US"/>
+        </w:rPr>
+        <w:t xml:space="preserve"> constraints and justify them</w:t>
+      </w:r>
+    </w:p>
+    <w:p>
+      <w:pPr>
+        <w:rPr>
+          <w:color w:val="FF0000"/>
+          <w:lang w:val="en-US"/>
+        </w:rPr>
+      </w:pPr>
+      <w:r>
+        <w:rPr>
+          <w:color w:val="FF0000"/>
+          <w:lang w:val="en-US"/>
+        </w:rPr>
+        <w:t>Problems</w:t>
+      </w:r>
+      <w:r>
+        <w:rPr>
+          <w:color w:val="FF0000"/>
+          <w:lang w:val="en-US"/>
+        </w:rPr>
+        <w:t xml:space="preserve"> and alternatives</w:t>
+      </w:r>
+    </w:p>
+    <w:p>
+      <w:pPr>
+        <w:rPr>
+          <w:color w:val="FF0000"/>
+          <w:lang w:val="en-US"/>
+        </w:rPr>
+      </w:pPr>
+      <w:r>
+        <w:rPr>
+          <w:color w:val="FF0000"/>
+          <w:lang w:val="en-US"/>
+        </w:rPr>
+        <w:t>Explain why code is repeated</w:t>
+      </w:r>
+      <w:r>
+        <w:rPr>
+          <w:color w:val="FF0000"/>
+          <w:lang w:val="en-US"/>
+        </w:rPr>
+        <w:t xml:space="preserve"> (faster</w:t>
+      </w:r>
+      <w:r>
+        <w:rPr>
+          <w:color w:val="FF0000"/>
+          <w:lang w:val="en-US"/>
+        </w:rPr>
+        <w:t xml:space="preserve"> loop unroll</w:t>
+      </w:r>
+      <w:r>
+        <w:rPr>
+          <w:color w:val="FF0000"/>
+          <w:lang w:val="en-US"/>
+        </w:rPr>
+        <w:t>s</w:t>
+      </w:r>
+      <w:r>
+        <w:rPr>
+          <w:color w:val="FF0000"/>
+          <w:lang w:val="en-US"/>
+        </w:rPr>
+        <w:t>, enumerable types</w:t>
+      </w:r>
+      <w:r>
+        <w:rPr>
+          <w:color w:val="FF0000"/>
+          <w:lang w:val="en-US"/>
+        </w:rPr>
+        <w:t>).</w:t>
       </w:r>
     </w:p>
     <w:p>
@@ -7353,208 +7329,122 @@
           <w:lang w:val="en-US"/>
         </w:rPr>
       </w:pPr>
-      <w:bookmarkStart w:id="11" w:name="_Toc106788623"/>
-      <w:r>
-        <w:rPr>
-          <w:lang w:val="en-US"/>
-        </w:rPr>
-        <w:t xml:space="preserve">Constraint </w:t>
-      </w:r>
-      <w:r>
-        <w:rPr>
-          <w:lang w:val="en-US"/>
-        </w:rPr>
-        <w:t>m</w:t>
-      </w:r>
-      <w:r>
-        <w:rPr>
-          <w:lang w:val="en-US"/>
-        </w:rPr>
-        <w:t>odelling</w:t>
-      </w:r>
-      <w:bookmarkEnd w:id="11"/>
-    </w:p>
-    <w:p>
-      <w:pPr>
-        <w:rPr>
-          <w:lang w:val="en-US"/>
-        </w:rPr>
-      </w:pPr>
-    </w:p>
-    <w:p>
-      <w:pPr>
-        <w:rPr>
-          <w:color w:val="FF0000"/>
-          <w:lang w:val="en-US"/>
-        </w:rPr>
-      </w:pPr>
-      <w:proofErr w:type="spellStart"/>
-      <w:r>
-        <w:rPr>
-          <w:color w:val="FF0000"/>
-          <w:lang w:val="en-US"/>
-        </w:rPr>
-        <w:t>MiniZinc</w:t>
-      </w:r>
-      <w:proofErr w:type="spellEnd"/>
-    </w:p>
-    <w:p>
-      <w:pPr>
-        <w:rPr>
-          <w:color w:val="FF0000"/>
-          <w:lang w:val="en-US"/>
-        </w:rPr>
-      </w:pPr>
-      <w:r>
-        <w:rPr>
-          <w:color w:val="FF0000"/>
-          <w:lang w:val="en-US"/>
-        </w:rPr>
-        <w:t xml:space="preserve">Choosing which things to model as constraints </w:t>
-      </w:r>
-      <w:r>
-        <w:rPr>
-          <w:color w:val="FF0000"/>
-          <w:lang w:val="en-US"/>
-        </w:rPr>
-        <w:t xml:space="preserve">(fixed) </w:t>
-      </w:r>
-      <w:r>
-        <w:rPr>
-          <w:color w:val="FF0000"/>
-          <w:lang w:val="en-US"/>
-        </w:rPr>
-        <w:t xml:space="preserve">and which to </w:t>
-      </w:r>
-      <w:r>
-        <w:rPr>
-          <w:color w:val="FF0000"/>
-          <w:lang w:val="en-US"/>
-        </w:rPr>
-        <w:t>optimize (flexible)</w:t>
-      </w:r>
-    </w:p>
-    <w:p>
-      <w:pPr>
-        <w:rPr>
-          <w:color w:val="FF0000"/>
-          <w:lang w:val="en-US"/>
-        </w:rPr>
-      </w:pPr>
-      <w:r>
-        <w:rPr>
-          <w:color w:val="FF0000"/>
-          <w:lang w:val="en-US"/>
-        </w:rPr>
-        <w:t>Capture key constraints usually talked about in English</w:t>
-      </w:r>
-      <w:r>
-        <w:rPr>
-          <w:color w:val="FF0000"/>
-          <w:lang w:val="en-US"/>
-        </w:rPr>
-        <w:t xml:space="preserve"> in the model, embedded intelligence of operations team.</w:t>
-      </w:r>
-      <w:r>
-        <w:rPr>
-          <w:color w:val="FF0000"/>
-          <w:lang w:val="en-US"/>
-        </w:rPr>
-        <w:t xml:space="preserve"> AI</w:t>
-      </w:r>
-    </w:p>
-    <w:p>
-      <w:pPr>
-        <w:rPr>
-          <w:color w:val="FF0000"/>
-          <w:lang w:val="en-US"/>
-        </w:rPr>
-      </w:pPr>
-      <w:r>
-        <w:rPr>
-          <w:color w:val="FF0000"/>
-          <w:lang w:val="en-US"/>
-        </w:rPr>
-        <w:t>Explain</w:t>
-      </w:r>
-      <w:r>
-        <w:rPr>
-          <w:color w:val="FF0000"/>
-          <w:lang w:val="en-US"/>
-        </w:rPr>
-        <w:t xml:space="preserve"> constraints and justify them</w:t>
-      </w:r>
-    </w:p>
-    <w:p>
-      <w:pPr>
-        <w:rPr>
-          <w:color w:val="FF0000"/>
-          <w:lang w:val="en-US"/>
-        </w:rPr>
-      </w:pPr>
-      <w:r>
-        <w:rPr>
-          <w:color w:val="FF0000"/>
-          <w:lang w:val="en-US"/>
-        </w:rPr>
-        <w:t>Problems</w:t>
-      </w:r>
-      <w:r>
-        <w:rPr>
-          <w:color w:val="FF0000"/>
-          <w:lang w:val="en-US"/>
-        </w:rPr>
-        <w:t xml:space="preserve"> and alternatives</w:t>
-      </w:r>
-    </w:p>
-    <w:p>
-      <w:pPr>
-        <w:rPr>
-          <w:color w:val="FF0000"/>
-          <w:lang w:val="en-US"/>
-        </w:rPr>
-      </w:pPr>
-      <w:r>
-        <w:rPr>
-          <w:color w:val="FF0000"/>
-          <w:lang w:val="en-US"/>
-        </w:rPr>
-        <w:t>Explain why code is repeated</w:t>
-      </w:r>
-      <w:r>
-        <w:rPr>
-          <w:color w:val="FF0000"/>
-          <w:lang w:val="en-US"/>
-        </w:rPr>
-        <w:t xml:space="preserve"> (faster</w:t>
-      </w:r>
-      <w:r>
-        <w:rPr>
-          <w:color w:val="FF0000"/>
-          <w:lang w:val="en-US"/>
-        </w:rPr>
-        <w:t xml:space="preserve"> loop unroll</w:t>
-      </w:r>
-      <w:r>
-        <w:rPr>
-          <w:color w:val="FF0000"/>
-          <w:lang w:val="en-US"/>
-        </w:rPr>
-        <w:t>s</w:t>
-      </w:r>
-      <w:r>
-        <w:rPr>
-          <w:color w:val="FF0000"/>
-          <w:lang w:val="en-US"/>
-        </w:rPr>
-        <w:t>, enumerable types</w:t>
-      </w:r>
-      <w:r>
-        <w:rPr>
-          <w:color w:val="FF0000"/>
-          <w:lang w:val="en-US"/>
-        </w:rPr>
-        <w:t>).</w:t>
+      <w:bookmarkStart w:id="12" w:name="_Toc106788624"/>
+      <w:r>
+        <w:rPr>
+          <w:lang w:val="en-US"/>
+        </w:rPr>
+        <w:t xml:space="preserve">Solving </w:t>
+      </w:r>
+      <w:r>
+        <w:rPr>
+          <w:lang w:val="en-US"/>
+        </w:rPr>
+        <w:t>t</w:t>
+      </w:r>
+      <w:r>
+        <w:rPr>
+          <w:lang w:val="en-US"/>
+        </w:rPr>
+        <w:t>echnique</w:t>
+      </w:r>
+      <w:bookmarkEnd w:id="12"/>
+    </w:p>
+    <w:p>
+      <w:pPr>
+        <w:rPr>
+          <w:lang w:val="en-US"/>
+        </w:rPr>
+      </w:pPr>
+    </w:p>
+    <w:p>
+      <w:pPr>
+        <w:rPr>
+          <w:color w:val="FF0000"/>
+          <w:lang w:val="en-US"/>
+        </w:rPr>
+      </w:pPr>
+      <w:r>
+        <w:rPr>
+          <w:color w:val="FF0000"/>
+          <w:lang w:val="en-US"/>
+        </w:rPr>
+        <w:t>How Geocode works.</w:t>
+      </w:r>
+    </w:p>
+    <w:p>
+      <w:pPr>
+        <w:rPr>
+          <w:color w:val="FF0000"/>
+          <w:lang w:val="en-US"/>
+        </w:rPr>
+      </w:pPr>
+      <w:r>
+        <w:rPr>
+          <w:color w:val="FF0000"/>
+          <w:lang w:val="en-US"/>
+        </w:rPr>
+        <w:t>Why I chose it.</w:t>
+      </w:r>
+    </w:p>
+    <w:p>
+      <w:pPr>
+        <w:rPr>
+          <w:color w:val="FF0000"/>
+          <w:lang w:val="en-US"/>
+        </w:rPr>
+      </w:pPr>
+      <w:r>
+        <w:rPr>
+          <w:color w:val="FF0000"/>
+          <w:lang w:val="en-US"/>
+        </w:rPr>
+        <w:t>What else could be used.</w:t>
+      </w:r>
+    </w:p>
+    <w:p>
+      <w:pPr>
+        <w:rPr>
+          <w:color w:val="FF0000"/>
+          <w:lang w:val="en-US"/>
+        </w:rPr>
+      </w:pPr>
+      <w:r>
+        <w:rPr>
+          <w:color w:val="FF0000"/>
+          <w:lang w:val="en-US"/>
+        </w:rPr>
+        <w:t>Floats.</w:t>
+      </w:r>
+    </w:p>
+    <w:p>
+      <w:pPr>
+        <w:rPr>
+          <w:color w:val="FF0000"/>
+          <w:lang w:val="en-US"/>
+        </w:rPr>
+      </w:pPr>
+      <w:r>
+        <w:rPr>
+          <w:color w:val="FF0000"/>
+          <w:lang w:val="en-US"/>
+        </w:rPr>
+        <w:t>Explain why numbers are scaled up or down later.</w:t>
+      </w:r>
+    </w:p>
+    <w:p>
+      <w:pPr>
+        <w:rPr>
+          <w:color w:val="FF0000"/>
+          <w:lang w:val="en-US"/>
+        </w:rPr>
+      </w:pPr>
+      <w:r>
+        <w:rPr>
+          <w:color w:val="FF0000"/>
+          <w:lang w:val="en-US"/>
+        </w:rPr>
+        <w:t>Batches of data.</w:t>
       </w:r>
     </w:p>
     <w:p>
@@ -7571,107 +7461,62 @@
           <w:lang w:val="en-US"/>
         </w:rPr>
       </w:pPr>
-      <w:bookmarkStart w:id="12" w:name="_Toc106788624"/>
-      <w:r>
-        <w:rPr>
-          <w:lang w:val="en-US"/>
-        </w:rPr>
-        <w:t xml:space="preserve">Solving </w:t>
-      </w:r>
-      <w:r>
-        <w:rPr>
-          <w:lang w:val="en-US"/>
-        </w:rPr>
-        <w:t>t</w:t>
-      </w:r>
-      <w:r>
-        <w:rPr>
-          <w:lang w:val="en-US"/>
-        </w:rPr>
-        <w:t>echnique</w:t>
-      </w:r>
-      <w:bookmarkEnd w:id="12"/>
-    </w:p>
-    <w:p>
-      <w:pPr>
-        <w:rPr>
-          <w:lang w:val="en-US"/>
-        </w:rPr>
-      </w:pPr>
-    </w:p>
-    <w:p>
-      <w:pPr>
-        <w:rPr>
-          <w:color w:val="FF0000"/>
-          <w:lang w:val="en-US"/>
-        </w:rPr>
-      </w:pPr>
-      <w:r>
-        <w:rPr>
-          <w:color w:val="FF0000"/>
-          <w:lang w:val="en-US"/>
-        </w:rPr>
-        <w:t>How Geocode works.</w:t>
-      </w:r>
-    </w:p>
-    <w:p>
-      <w:pPr>
-        <w:rPr>
-          <w:color w:val="FF0000"/>
-          <w:lang w:val="en-US"/>
-        </w:rPr>
-      </w:pPr>
-      <w:r>
-        <w:rPr>
-          <w:color w:val="FF0000"/>
-          <w:lang w:val="en-US"/>
-        </w:rPr>
-        <w:t>Why I chose it.</w:t>
-      </w:r>
-    </w:p>
-    <w:p>
-      <w:pPr>
-        <w:rPr>
-          <w:color w:val="FF0000"/>
-          <w:lang w:val="en-US"/>
-        </w:rPr>
-      </w:pPr>
-      <w:r>
-        <w:rPr>
-          <w:color w:val="FF0000"/>
-          <w:lang w:val="en-US"/>
-        </w:rPr>
-        <w:t>What else could be used.</w:t>
-      </w:r>
-    </w:p>
-    <w:p>
-      <w:pPr>
-        <w:rPr>
-          <w:color w:val="FF0000"/>
-          <w:lang w:val="en-US"/>
-        </w:rPr>
-      </w:pPr>
-      <w:r>
-        <w:rPr>
-          <w:color w:val="FF0000"/>
-          <w:lang w:val="en-US"/>
-        </w:rPr>
-        <w:t>Floats.</w:t>
-      </w:r>
-    </w:p>
-    <w:p>
-      <w:pPr>
-        <w:rPr>
-          <w:color w:val="FF0000"/>
-          <w:lang w:val="en-US"/>
-        </w:rPr>
-      </w:pPr>
-      <w:r>
-        <w:rPr>
-          <w:color w:val="FF0000"/>
-          <w:lang w:val="en-US"/>
-        </w:rPr>
-        <w:t>Explain why numbers are scaled up or down later.</w:t>
+      <w:bookmarkStart w:id="13" w:name="_Toc106788625"/>
+      <w:r>
+        <w:rPr>
+          <w:lang w:val="en-US"/>
+        </w:rPr>
+        <w:t xml:space="preserve">Objective </w:t>
+      </w:r>
+      <w:r>
+        <w:rPr>
+          <w:lang w:val="en-US"/>
+        </w:rPr>
+        <w:t>fu</w:t>
+      </w:r>
+      <w:r>
+        <w:rPr>
+          <w:lang w:val="en-US"/>
+        </w:rPr>
+        <w:t>nction</w:t>
+      </w:r>
+      <w:bookmarkEnd w:id="13"/>
+    </w:p>
+    <w:p>
+      <w:pPr>
+        <w:rPr>
+          <w:lang w:val="en-US"/>
+        </w:rPr>
+      </w:pPr>
+    </w:p>
+    <w:p>
+      <w:pPr>
+        <w:rPr>
+          <w:color w:val="FF0000"/>
+          <w:lang w:val="en-US"/>
+        </w:rPr>
+      </w:pPr>
+      <w:r>
+        <w:rPr>
+          <w:color w:val="FF0000"/>
+          <w:lang w:val="en-US"/>
+        </w:rPr>
+        <w:t>Benchmarks</w:t>
+      </w:r>
+    </w:p>
+    <w:p>
+      <w:pPr>
+        <w:rPr>
+          <w:color w:val="FF0000"/>
+          <w:lang w:val="en-US"/>
+        </w:rPr>
+      </w:pPr>
+      <w:r>
+        <w:rPr>
+          <w:color w:val="FF0000"/>
+          <w:lang w:val="en-US"/>
+        </w:rPr>
+        <w:t>Trade-off between objectives, constraints and processing time</w:t>
       </w:r>
     </w:p>
     <w:p>
@@ -7687,93 +7532,6 @@
           <w:lang w:val="en-US"/>
         </w:rPr>
         <w:lastRenderedPageBreak/>
-        <w:t>Batches of data.</w:t>
-      </w:r>
-    </w:p>
-    <w:p>
-      <w:pPr>
-        <w:rPr>
-          <w:lang w:val="en-US"/>
-        </w:rPr>
-      </w:pPr>
-    </w:p>
-    <w:p>
-      <w:pPr>
-        <w:pStyle w:val="Heading2"/>
-        <w:rPr>
-          <w:lang w:val="en-US"/>
-        </w:rPr>
-      </w:pPr>
-      <w:bookmarkStart w:id="13" w:name="_Toc106788625"/>
-      <w:r>
-        <w:rPr>
-          <w:lang w:val="en-US"/>
-        </w:rPr>
-        <w:t xml:space="preserve">Objective </w:t>
-      </w:r>
-      <w:r>
-        <w:rPr>
-          <w:lang w:val="en-US"/>
-        </w:rPr>
-        <w:t>fu</w:t>
-      </w:r>
-      <w:r>
-        <w:rPr>
-          <w:lang w:val="en-US"/>
-        </w:rPr>
-        <w:t>nction</w:t>
-      </w:r>
-      <w:bookmarkEnd w:id="13"/>
-    </w:p>
-    <w:p>
-      <w:pPr>
-        <w:rPr>
-          <w:lang w:val="en-US"/>
-        </w:rPr>
-      </w:pPr>
-    </w:p>
-    <w:p>
-      <w:pPr>
-        <w:rPr>
-          <w:color w:val="FF0000"/>
-          <w:lang w:val="en-US"/>
-        </w:rPr>
-      </w:pPr>
-      <w:r>
-        <w:rPr>
-          <w:color w:val="FF0000"/>
-          <w:lang w:val="en-US"/>
-        </w:rPr>
-        <w:t>Benchmarks</w:t>
-      </w:r>
-    </w:p>
-    <w:p>
-      <w:pPr>
-        <w:rPr>
-          <w:color w:val="FF0000"/>
-          <w:lang w:val="en-US"/>
-        </w:rPr>
-      </w:pPr>
-      <w:r>
-        <w:rPr>
-          <w:color w:val="FF0000"/>
-          <w:lang w:val="en-US"/>
-        </w:rPr>
-        <w:t>Trade-off between objectives, constraints and processing time</w:t>
-      </w:r>
-    </w:p>
-    <w:p>
-      <w:pPr>
-        <w:rPr>
-          <w:color w:val="FF0000"/>
-          <w:lang w:val="en-US"/>
-        </w:rPr>
-      </w:pPr>
-      <w:r>
-        <w:rPr>
-          <w:color w:val="FF0000"/>
-          <w:lang w:val="en-US"/>
-        </w:rPr>
         <w:t xml:space="preserve">Weighting and scaling </w:t>
       </w:r>
     </w:p>
@@ -8023,23 +7781,7 @@
           <w:color w:val="FF0000"/>
           <w:lang w:val="en-US"/>
         </w:rPr>
-        <w:t xml:space="preserve">Different optimizer </w:t>
-      </w:r>
-      <w:proofErr w:type="spellStart"/>
-      <w:r>
-        <w:rPr>
-          <w:color w:val="FF0000"/>
-          <w:lang w:val="en-US"/>
-        </w:rPr>
-        <w:t>eg</w:t>
-      </w:r>
-      <w:proofErr w:type="spellEnd"/>
-      <w:r>
-        <w:rPr>
-          <w:color w:val="FF0000"/>
-          <w:lang w:val="en-US"/>
-        </w:rPr>
-        <w:t xml:space="preserve"> chuffed</w:t>
+        <w:t>Different optimizer eg chuffed</w:t>
       </w:r>
     </w:p>
     <w:p>
@@ -8192,7 +7934,6 @@
           <w:color w:val="FF0000"/>
           <w:lang w:val="en-US"/>
         </w:rPr>
-        <w:lastRenderedPageBreak/>
         <w:t>Can all objectives be improved at once</w:t>
       </w:r>
     </w:p>
@@ -8244,21 +7985,12 @@
           <w:lang w:val="en-US"/>
         </w:rPr>
       </w:pPr>
-      <w:proofErr w:type="spellStart"/>
-      <w:r>
-        <w:rPr>
-          <w:color w:val="FF0000"/>
-          <w:lang w:val="en-US"/>
-        </w:rPr>
-        <w:t>Ruminent</w:t>
-      </w:r>
-      <w:proofErr w:type="spellEnd"/>
-      <w:r>
-        <w:rPr>
-          <w:color w:val="FF0000"/>
-          <w:lang w:val="en-US"/>
-        </w:rPr>
-        <w:t xml:space="preserve"> meat</w:t>
+      <w:r>
+        <w:rPr>
+          <w:color w:val="FF0000"/>
+          <w:lang w:val="en-US"/>
+        </w:rPr>
+        <w:t>Ruminent meat</w:t>
       </w:r>
     </w:p>
     <w:p>

</xml_diff>

<commit_message>
Constraints section of report.
</commit_message>
<xml_diff>
--- a/Documentation/Report.docx
+++ b/Documentation/Report.docx
@@ -908,7 +908,7 @@
           <w:lang w:val="en-US"/>
         </w:rPr>
       </w:pPr>
-      <w:bookmarkStart w:id="0" w:name="_Toc106788612"/>
+      <w:bookmarkStart w:id="0" w:name="_Toc106992453"/>
       <w:r>
         <w:rPr>
           <w:lang w:val="en-US"/>
@@ -1046,7 +1046,7 @@
           <w:r>
             <w:fldChar w:fldCharType="separate"/>
           </w:r>
-          <w:hyperlink w:anchor="_Toc106788612" w:history="1">
+          <w:hyperlink w:anchor="_Toc106992453" w:history="1">
             <w:r>
               <w:rPr>
                 <w:rStyle w:val="Hyperlink"/>
@@ -1074,7 +1074,7 @@
                 <w:noProof/>
                 <w:webHidden/>
               </w:rPr>
-              <w:instrText xml:space="preserve"> PAGEREF _Toc106788612 \h </w:instrText>
+              <w:instrText xml:space="preserve"> PAGEREF _Toc106992453 \h </w:instrText>
             </w:r>
             <w:r>
               <w:rPr>
@@ -1117,7 +1117,7 @@
               <w:lang w:eastAsia="en-GB"/>
             </w:rPr>
           </w:pPr>
-          <w:hyperlink w:anchor="_Toc106788613" w:history="1">
+          <w:hyperlink w:anchor="_Toc106992454" w:history="1">
             <w:r>
               <w:rPr>
                 <w:rStyle w:val="Hyperlink"/>
@@ -1145,7 +1145,7 @@
                 <w:noProof/>
                 <w:webHidden/>
               </w:rPr>
-              <w:instrText xml:space="preserve"> PAGEREF _Toc106788613 \h </w:instrText>
+              <w:instrText xml:space="preserve"> PAGEREF _Toc106992454 \h </w:instrText>
             </w:r>
             <w:r>
               <w:rPr>
@@ -1188,7 +1188,7 @@
               <w:lang w:eastAsia="en-GB"/>
             </w:rPr>
           </w:pPr>
-          <w:hyperlink w:anchor="_Toc106788614" w:history="1">
+          <w:hyperlink w:anchor="_Toc106992455" w:history="1">
             <w:r>
               <w:rPr>
                 <w:rStyle w:val="Hyperlink"/>
@@ -1216,7 +1216,7 @@
                 <w:noProof/>
                 <w:webHidden/>
               </w:rPr>
-              <w:instrText xml:space="preserve"> PAGEREF _Toc106788614 \h </w:instrText>
+              <w:instrText xml:space="preserve"> PAGEREF _Toc106992455 \h </w:instrText>
             </w:r>
             <w:r>
               <w:rPr>
@@ -1259,14 +1259,14 @@
               <w:lang w:eastAsia="en-GB"/>
             </w:rPr>
           </w:pPr>
-          <w:hyperlink w:anchor="_Toc106788615" w:history="1">
+          <w:hyperlink w:anchor="_Toc106992456" w:history="1">
             <w:r>
               <w:rPr>
                 <w:rStyle w:val="Hyperlink"/>
                 <w:noProof/>
                 <w:lang w:val="en-US"/>
               </w:rPr>
-              <w:t>Rothera Research Station</w:t>
+              <w:t>Rothera research station</w:t>
             </w:r>
             <w:r>
               <w:rPr>
@@ -1287,7 +1287,7 @@
                 <w:noProof/>
                 <w:webHidden/>
               </w:rPr>
-              <w:instrText xml:space="preserve"> PAGEREF _Toc106788615 \h </w:instrText>
+              <w:instrText xml:space="preserve"> PAGEREF _Toc106992456 \h </w:instrText>
             </w:r>
             <w:r>
               <w:rPr>
@@ -1330,7 +1330,7 @@
               <w:lang w:eastAsia="en-GB"/>
             </w:rPr>
           </w:pPr>
-          <w:hyperlink w:anchor="_Toc106788616" w:history="1">
+          <w:hyperlink w:anchor="_Toc106992457" w:history="1">
             <w:r>
               <w:rPr>
                 <w:rStyle w:val="Hyperlink"/>
@@ -1358,7 +1358,7 @@
                 <w:noProof/>
                 <w:webHidden/>
               </w:rPr>
-              <w:instrText xml:space="preserve"> PAGEREF _Toc106788616 \h </w:instrText>
+              <w:instrText xml:space="preserve"> PAGEREF _Toc106992457 \h </w:instrText>
             </w:r>
             <w:r>
               <w:rPr>
@@ -1378,7 +1378,7 @@
                 <w:noProof/>
                 <w:webHidden/>
               </w:rPr>
-              <w:t>2</w:t>
+              <w:t>3</w:t>
             </w:r>
             <w:r>
               <w:rPr>
@@ -1401,7 +1401,7 @@
               <w:lang w:eastAsia="en-GB"/>
             </w:rPr>
           </w:pPr>
-          <w:hyperlink w:anchor="_Toc106788617" w:history="1">
+          <w:hyperlink w:anchor="_Toc106992458" w:history="1">
             <w:r>
               <w:rPr>
                 <w:rStyle w:val="Hyperlink"/>
@@ -1429,7 +1429,7 @@
                 <w:noProof/>
                 <w:webHidden/>
               </w:rPr>
-              <w:instrText xml:space="preserve"> PAGEREF _Toc106788617 \h </w:instrText>
+              <w:instrText xml:space="preserve"> PAGEREF _Toc106992458 \h </w:instrText>
             </w:r>
             <w:r>
               <w:rPr>
@@ -1449,7 +1449,7 @@
                 <w:noProof/>
                 <w:webHidden/>
               </w:rPr>
-              <w:t>2</w:t>
+              <w:t>3</w:t>
             </w:r>
             <w:r>
               <w:rPr>
@@ -1472,13 +1472,13 @@
               <w:lang w:eastAsia="en-GB"/>
             </w:rPr>
           </w:pPr>
-          <w:hyperlink w:anchor="_Toc106788618" w:history="1">
+          <w:hyperlink w:anchor="_Toc106992459" w:history="1">
             <w:r>
               <w:rPr>
                 <w:rStyle w:val="Hyperlink"/>
                 <w:noProof/>
               </w:rPr>
-              <w:t>Communication</w:t>
+              <w:t>Communication and organisation</w:t>
             </w:r>
             <w:r>
               <w:rPr>
@@ -1499,7 +1499,7 @@
                 <w:noProof/>
                 <w:webHidden/>
               </w:rPr>
-              <w:instrText xml:space="preserve"> PAGEREF _Toc106788618 \h </w:instrText>
+              <w:instrText xml:space="preserve"> PAGEREF _Toc106992459 \h </w:instrText>
             </w:r>
             <w:r>
               <w:rPr>
@@ -1519,7 +1519,7 @@
                 <w:noProof/>
                 <w:webHidden/>
               </w:rPr>
-              <w:t>2</w:t>
+              <w:t>3</w:t>
             </w:r>
             <w:r>
               <w:rPr>
@@ -1542,13 +1542,13 @@
               <w:lang w:eastAsia="en-GB"/>
             </w:rPr>
           </w:pPr>
-          <w:hyperlink w:anchor="_Toc106788619" w:history="1">
+          <w:hyperlink w:anchor="_Toc106992460" w:history="1">
             <w:r>
               <w:rPr>
                 <w:rStyle w:val="Hyperlink"/>
                 <w:noProof/>
               </w:rPr>
-              <w:t>Data and Technology</w:t>
+              <w:t>Data and technology</w:t>
             </w:r>
             <w:r>
               <w:rPr>
@@ -1569,7 +1569,7 @@
                 <w:noProof/>
                 <w:webHidden/>
               </w:rPr>
-              <w:instrText xml:space="preserve"> PAGEREF _Toc106788619 \h </w:instrText>
+              <w:instrText xml:space="preserve"> PAGEREF _Toc106992460 \h </w:instrText>
             </w:r>
             <w:r>
               <w:rPr>
@@ -1589,7 +1589,7 @@
                 <w:noProof/>
                 <w:webHidden/>
               </w:rPr>
-              <w:t>2</w:t>
+              <w:t>3</w:t>
             </w:r>
             <w:r>
               <w:rPr>
@@ -1612,13 +1612,13 @@
               <w:lang w:eastAsia="en-GB"/>
             </w:rPr>
           </w:pPr>
-          <w:hyperlink w:anchor="_Toc106788620" w:history="1">
+          <w:hyperlink w:anchor="_Toc106992461" w:history="1">
             <w:r>
               <w:rPr>
                 <w:rStyle w:val="Hyperlink"/>
                 <w:noProof/>
               </w:rPr>
-              <w:t>Dietary Requirements</w:t>
+              <w:t>Dietary requirements</w:t>
             </w:r>
             <w:r>
               <w:rPr>
@@ -1639,7 +1639,7 @@
                 <w:noProof/>
                 <w:webHidden/>
               </w:rPr>
-              <w:instrText xml:space="preserve"> PAGEREF _Toc106788620 \h </w:instrText>
+              <w:instrText xml:space="preserve"> PAGEREF _Toc106992461 \h </w:instrText>
             </w:r>
             <w:r>
               <w:rPr>
@@ -1659,7 +1659,7 @@
                 <w:noProof/>
                 <w:webHidden/>
               </w:rPr>
-              <w:t>3</w:t>
+              <w:t>4</w:t>
             </w:r>
             <w:r>
               <w:rPr>
@@ -1682,14 +1682,14 @@
               <w:lang w:eastAsia="en-GB"/>
             </w:rPr>
           </w:pPr>
-          <w:hyperlink w:anchor="_Toc106788621" w:history="1">
+          <w:hyperlink w:anchor="_Toc106992462" w:history="1">
             <w:r>
               <w:rPr>
                 <w:rStyle w:val="Hyperlink"/>
                 <w:noProof/>
                 <w:lang w:val="en-US"/>
               </w:rPr>
-              <w:t>Transportation</w:t>
+              <w:t>Transport</w:t>
             </w:r>
             <w:r>
               <w:rPr>
@@ -1710,7 +1710,7 @@
                 <w:noProof/>
                 <w:webHidden/>
               </w:rPr>
-              <w:instrText xml:space="preserve"> PAGEREF _Toc106788621 \h </w:instrText>
+              <w:instrText xml:space="preserve"> PAGEREF _Toc106992462 \h </w:instrText>
             </w:r>
             <w:r>
               <w:rPr>
@@ -1730,7 +1730,7 @@
                 <w:noProof/>
                 <w:webHidden/>
               </w:rPr>
-              <w:t>3</w:t>
+              <w:t>6</w:t>
             </w:r>
             <w:r>
               <w:rPr>
@@ -1753,14 +1753,14 @@
               <w:lang w:eastAsia="en-GB"/>
             </w:rPr>
           </w:pPr>
-          <w:hyperlink w:anchor="_Toc106788622" w:history="1">
+          <w:hyperlink w:anchor="_Toc106992463" w:history="1">
             <w:r>
               <w:rPr>
                 <w:rStyle w:val="Hyperlink"/>
                 <w:noProof/>
                 <w:lang w:val="en-US"/>
               </w:rPr>
-              <w:t>Practical Considerations and Assumptions</w:t>
+              <w:t>Practical considerations and assumptions</w:t>
             </w:r>
             <w:r>
               <w:rPr>
@@ -1781,7 +1781,7 @@
                 <w:noProof/>
                 <w:webHidden/>
               </w:rPr>
-              <w:instrText xml:space="preserve"> PAGEREF _Toc106788622 \h </w:instrText>
+              <w:instrText xml:space="preserve"> PAGEREF _Toc106992463 \h </w:instrText>
             </w:r>
             <w:r>
               <w:rPr>
@@ -1801,7 +1801,7 @@
                 <w:noProof/>
                 <w:webHidden/>
               </w:rPr>
-              <w:t>3</w:t>
+              <w:t>7</w:t>
             </w:r>
             <w:r>
               <w:rPr>
@@ -1824,14 +1824,14 @@
               <w:lang w:eastAsia="en-GB"/>
             </w:rPr>
           </w:pPr>
-          <w:hyperlink w:anchor="_Toc106788623" w:history="1">
+          <w:hyperlink w:anchor="_Toc106992464" w:history="1">
             <w:r>
               <w:rPr>
                 <w:rStyle w:val="Hyperlink"/>
                 <w:noProof/>
                 <w:lang w:val="en-US"/>
               </w:rPr>
-              <w:t>Constraint Modelling</w:t>
+              <w:t>Constraint modelling</w:t>
             </w:r>
             <w:r>
               <w:rPr>
@@ -1852,7 +1852,7 @@
                 <w:noProof/>
                 <w:webHidden/>
               </w:rPr>
-              <w:instrText xml:space="preserve"> PAGEREF _Toc106788623 \h </w:instrText>
+              <w:instrText xml:space="preserve"> PAGEREF _Toc106992464 \h </w:instrText>
             </w:r>
             <w:r>
               <w:rPr>
@@ -1872,7 +1872,7 @@
                 <w:noProof/>
                 <w:webHidden/>
               </w:rPr>
-              <w:t>4</w:t>
+              <w:t>8</w:t>
             </w:r>
             <w:r>
               <w:rPr>
@@ -1895,14 +1895,14 @@
               <w:lang w:eastAsia="en-GB"/>
             </w:rPr>
           </w:pPr>
-          <w:hyperlink w:anchor="_Toc106788624" w:history="1">
+          <w:hyperlink w:anchor="_Toc106992465" w:history="1">
             <w:r>
               <w:rPr>
                 <w:rStyle w:val="Hyperlink"/>
                 <w:noProof/>
                 <w:lang w:val="en-US"/>
               </w:rPr>
-              <w:t>Solving Technique</w:t>
+              <w:t>Solving technique</w:t>
             </w:r>
             <w:r>
               <w:rPr>
@@ -1923,7 +1923,7 @@
                 <w:noProof/>
                 <w:webHidden/>
               </w:rPr>
-              <w:instrText xml:space="preserve"> PAGEREF _Toc106788624 \h </w:instrText>
+              <w:instrText xml:space="preserve"> PAGEREF _Toc106992465 \h </w:instrText>
             </w:r>
             <w:r>
               <w:rPr>
@@ -1943,7 +1943,7 @@
                 <w:noProof/>
                 <w:webHidden/>
               </w:rPr>
-              <w:t>4</w:t>
+              <w:t>9</w:t>
             </w:r>
             <w:r>
               <w:rPr>
@@ -1966,14 +1966,14 @@
               <w:lang w:eastAsia="en-GB"/>
             </w:rPr>
           </w:pPr>
-          <w:hyperlink w:anchor="_Toc106788625" w:history="1">
+          <w:hyperlink w:anchor="_Toc106992466" w:history="1">
             <w:r>
               <w:rPr>
                 <w:rStyle w:val="Hyperlink"/>
                 <w:noProof/>
                 <w:lang w:val="en-US"/>
               </w:rPr>
-              <w:t>Objective Function</w:t>
+              <w:t>Objective function</w:t>
             </w:r>
             <w:r>
               <w:rPr>
@@ -1994,7 +1994,7 @@
                 <w:noProof/>
                 <w:webHidden/>
               </w:rPr>
-              <w:instrText xml:space="preserve"> PAGEREF _Toc106788625 \h </w:instrText>
+              <w:instrText xml:space="preserve"> PAGEREF _Toc106992466 \h </w:instrText>
             </w:r>
             <w:r>
               <w:rPr>
@@ -2014,7 +2014,7 @@
                 <w:noProof/>
                 <w:webHidden/>
               </w:rPr>
-              <w:t>4</w:t>
+              <w:t>9</w:t>
             </w:r>
             <w:r>
               <w:rPr>
@@ -2037,14 +2037,14 @@
               <w:lang w:eastAsia="en-GB"/>
             </w:rPr>
           </w:pPr>
-          <w:hyperlink w:anchor="_Toc106788626" w:history="1">
+          <w:hyperlink w:anchor="_Toc106992467" w:history="1">
             <w:r>
               <w:rPr>
                 <w:rStyle w:val="Hyperlink"/>
                 <w:noProof/>
                 <w:lang w:val="en-US"/>
               </w:rPr>
-              <w:t>Results &amp; Discussion</w:t>
+              <w:t>Results &amp; discussion</w:t>
             </w:r>
             <w:r>
               <w:rPr>
@@ -2065,7 +2065,7 @@
                 <w:noProof/>
                 <w:webHidden/>
               </w:rPr>
-              <w:instrText xml:space="preserve"> PAGEREF _Toc106788626 \h </w:instrText>
+              <w:instrText xml:space="preserve"> PAGEREF _Toc106992467 \h </w:instrText>
             </w:r>
             <w:r>
               <w:rPr>
@@ -2085,7 +2085,7 @@
                 <w:noProof/>
                 <w:webHidden/>
               </w:rPr>
-              <w:t>5</w:t>
+              <w:t>10</w:t>
             </w:r>
             <w:r>
               <w:rPr>
@@ -2108,7 +2108,7 @@
               <w:lang w:eastAsia="en-GB"/>
             </w:rPr>
           </w:pPr>
-          <w:hyperlink w:anchor="_Toc106788627" w:history="1">
+          <w:hyperlink w:anchor="_Toc106992468" w:history="1">
             <w:r>
               <w:rPr>
                 <w:rStyle w:val="Hyperlink"/>
@@ -2136,7 +2136,7 @@
                 <w:noProof/>
                 <w:webHidden/>
               </w:rPr>
-              <w:instrText xml:space="preserve"> PAGEREF _Toc106788627 \h </w:instrText>
+              <w:instrText xml:space="preserve"> PAGEREF _Toc106992468 \h </w:instrText>
             </w:r>
             <w:r>
               <w:rPr>
@@ -2156,7 +2156,7 @@
                 <w:noProof/>
                 <w:webHidden/>
               </w:rPr>
-              <w:t>5</w:t>
+              <w:t>10</w:t>
             </w:r>
             <w:r>
               <w:rPr>
@@ -2179,14 +2179,14 @@
               <w:lang w:eastAsia="en-GB"/>
             </w:rPr>
           </w:pPr>
-          <w:hyperlink w:anchor="_Toc106788628" w:history="1">
+          <w:hyperlink w:anchor="_Toc106992469" w:history="1">
             <w:r>
               <w:rPr>
                 <w:rStyle w:val="Hyperlink"/>
                 <w:noProof/>
                 <w:lang w:val="en-US"/>
               </w:rPr>
-              <w:t>Suggestions for Further Work</w:t>
+              <w:t>Suggestions for further work</w:t>
             </w:r>
             <w:r>
               <w:rPr>
@@ -2207,7 +2207,7 @@
                 <w:noProof/>
                 <w:webHidden/>
               </w:rPr>
-              <w:instrText xml:space="preserve"> PAGEREF _Toc106788628 \h </w:instrText>
+              <w:instrText xml:space="preserve"> PAGEREF _Toc106992469 \h </w:instrText>
             </w:r>
             <w:r>
               <w:rPr>
@@ -2227,7 +2227,7 @@
                 <w:noProof/>
                 <w:webHidden/>
               </w:rPr>
-              <w:t>5</w:t>
+              <w:t>10</w:t>
             </w:r>
             <w:r>
               <w:rPr>
@@ -2250,7 +2250,7 @@
               <w:lang w:eastAsia="en-GB"/>
             </w:rPr>
           </w:pPr>
-          <w:hyperlink w:anchor="_Toc106788629" w:history="1">
+          <w:hyperlink w:anchor="_Toc106992470" w:history="1">
             <w:r>
               <w:rPr>
                 <w:rStyle w:val="Hyperlink"/>
@@ -2278,7 +2278,7 @@
                 <w:noProof/>
                 <w:webHidden/>
               </w:rPr>
-              <w:instrText xml:space="preserve"> PAGEREF _Toc106788629 \h </w:instrText>
+              <w:instrText xml:space="preserve"> PAGEREF _Toc106992470 \h </w:instrText>
             </w:r>
             <w:r>
               <w:rPr>
@@ -2298,7 +2298,7 @@
                 <w:noProof/>
                 <w:webHidden/>
               </w:rPr>
-              <w:t>5</w:t>
+              <w:t>11</w:t>
             </w:r>
             <w:r>
               <w:rPr>
@@ -2321,7 +2321,7 @@
               <w:lang w:eastAsia="en-GB"/>
             </w:rPr>
           </w:pPr>
-          <w:hyperlink w:anchor="_Toc106788630" w:history="1">
+          <w:hyperlink w:anchor="_Toc106992471" w:history="1">
             <w:r>
               <w:rPr>
                 <w:rStyle w:val="Hyperlink"/>
@@ -2349,7 +2349,7 @@
                 <w:noProof/>
                 <w:webHidden/>
               </w:rPr>
-              <w:instrText xml:space="preserve"> PAGEREF _Toc106788630 \h </w:instrText>
+              <w:instrText xml:space="preserve"> PAGEREF _Toc106992471 \h </w:instrText>
             </w:r>
             <w:r>
               <w:rPr>
@@ -2369,7 +2369,7 @@
                 <w:noProof/>
                 <w:webHidden/>
               </w:rPr>
-              <w:t>5</w:t>
+              <w:t>11</w:t>
             </w:r>
             <w:r>
               <w:rPr>
@@ -2392,7 +2392,7 @@
               <w:lang w:eastAsia="en-GB"/>
             </w:rPr>
           </w:pPr>
-          <w:hyperlink w:anchor="_Toc106788631" w:history="1">
+          <w:hyperlink w:anchor="_Toc106992472" w:history="1">
             <w:r>
               <w:rPr>
                 <w:rStyle w:val="Hyperlink"/>
@@ -2420,7 +2420,7 @@
                 <w:noProof/>
                 <w:webHidden/>
               </w:rPr>
-              <w:instrText xml:space="preserve"> PAGEREF _Toc106788631 \h </w:instrText>
+              <w:instrText xml:space="preserve"> PAGEREF _Toc106992472 \h </w:instrText>
             </w:r>
             <w:r>
               <w:rPr>
@@ -2440,7 +2440,7 @@
                 <w:noProof/>
                 <w:webHidden/>
               </w:rPr>
-              <w:t>6</w:t>
+              <w:t>11</w:t>
             </w:r>
             <w:r>
               <w:rPr>
@@ -2463,7 +2463,7 @@
               <w:lang w:eastAsia="en-GB"/>
             </w:rPr>
           </w:pPr>
-          <w:hyperlink w:anchor="_Toc106788632" w:history="1">
+          <w:hyperlink w:anchor="_Toc106992473" w:history="1">
             <w:r>
               <w:rPr>
                 <w:rStyle w:val="Hyperlink"/>
@@ -2491,7 +2491,7 @@
                 <w:noProof/>
                 <w:webHidden/>
               </w:rPr>
-              <w:instrText xml:space="preserve"> PAGEREF _Toc106788632 \h </w:instrText>
+              <w:instrText xml:space="preserve"> PAGEREF _Toc106992473 \h </w:instrText>
             </w:r>
             <w:r>
               <w:rPr>
@@ -2511,7 +2511,7 @@
                 <w:noProof/>
                 <w:webHidden/>
               </w:rPr>
-              <w:t>6</w:t>
+              <w:t>11</w:t>
             </w:r>
             <w:r>
               <w:rPr>
@@ -2561,7 +2561,7 @@
           <w:lang w:val="en-US"/>
         </w:rPr>
       </w:pPr>
-      <w:bookmarkStart w:id="1" w:name="_Toc106788613"/>
+      <w:bookmarkStart w:id="1" w:name="_Toc106992454"/>
       <w:r>
         <w:rPr>
           <w:lang w:val="en-US"/>
@@ -3092,7 +3092,7 @@
           <w:lang w:val="en-US"/>
         </w:rPr>
       </w:pPr>
-      <w:bookmarkStart w:id="2" w:name="_Toc106788614"/>
+      <w:bookmarkStart w:id="2" w:name="_Toc106992455"/>
       <w:r>
         <w:rPr>
           <w:lang w:val="en-US"/>
@@ -3117,7 +3117,7 @@
           <w:lang w:val="en-US"/>
         </w:rPr>
       </w:pPr>
-      <w:bookmarkStart w:id="3" w:name="_Toc106788615"/>
+      <w:bookmarkStart w:id="3" w:name="_Toc106992456"/>
       <w:r>
         <w:rPr>
           <w:lang w:val="en-US"/>
@@ -3392,7 +3392,7 @@
           <w:lang w:val="en-US"/>
         </w:rPr>
       </w:pPr>
-      <w:bookmarkStart w:id="4" w:name="_Toc106788616"/>
+      <w:bookmarkStart w:id="4" w:name="_Toc106992457"/>
       <w:r>
         <w:rPr>
           <w:lang w:val="en-US"/>
@@ -3506,7 +3506,7 @@
           <w:lang w:val="en-US"/>
         </w:rPr>
       </w:pPr>
-      <w:bookmarkStart w:id="5" w:name="_Toc106788617"/>
+      <w:bookmarkStart w:id="5" w:name="_Toc106992458"/>
       <w:r>
         <w:rPr>
           <w:lang w:val="en-US"/>
@@ -3526,14 +3526,14 @@
       <w:pPr>
         <w:pStyle w:val="Heading2"/>
       </w:pPr>
-      <w:bookmarkStart w:id="6" w:name="_Toc106788618"/>
+      <w:bookmarkStart w:id="6" w:name="_Toc106992459"/>
       <w:r>
         <w:t>Communication</w:t>
       </w:r>
+      <w:r>
+        <w:t xml:space="preserve"> and organisation</w:t>
+      </w:r>
       <w:bookmarkEnd w:id="6"/>
-      <w:r>
-        <w:t xml:space="preserve"> and organisation</w:t>
-      </w:r>
     </w:p>
     <w:p>
       <w:pPr>
@@ -3626,7 +3626,7 @@
       <w:pPr>
         <w:pStyle w:val="Heading2"/>
       </w:pPr>
-      <w:bookmarkStart w:id="7" w:name="_Toc106788619"/>
+      <w:bookmarkStart w:id="7" w:name="_Toc106992460"/>
       <w:r>
         <w:t>Data</w:t>
       </w:r>
@@ -3859,7 +3859,7 @@
       <w:pPr>
         <w:pStyle w:val="Heading2"/>
       </w:pPr>
-      <w:bookmarkStart w:id="8" w:name="_Toc106788620"/>
+      <w:bookmarkStart w:id="8" w:name="_Toc106992461"/>
       <w:r>
         <w:t xml:space="preserve">Dietary </w:t>
       </w:r>
@@ -5591,7 +5591,7 @@
           <w:lang w:val="en-US"/>
         </w:rPr>
       </w:pPr>
-      <w:bookmarkStart w:id="9" w:name="_Toc106788621"/>
+      <w:bookmarkStart w:id="9" w:name="_Toc106992462"/>
       <w:r>
         <w:rPr>
           <w:lang w:val="en-US"/>
@@ -6594,7 +6594,7 @@
           <w:lang w:val="en-US"/>
         </w:rPr>
       </w:pPr>
-      <w:bookmarkStart w:id="10" w:name="_Toc106788622"/>
+      <w:bookmarkStart w:id="10" w:name="_Toc106992463"/>
       <w:r>
         <w:rPr>
           <w:lang w:val="en-US"/>
@@ -7038,13 +7038,211 @@
         <w:rPr>
           <w:lang w:val="en-US"/>
         </w:rPr>
-        <w:t xml:space="preserve"> and the </w:t>
-      </w:r>
-      <w:r>
-        <w:rPr>
-          <w:lang w:val="en-US"/>
-        </w:rPr>
-        <w:t>number of portions that would be cooked at once</w:t>
+        <w:t xml:space="preserve"> and the number of portions that would be cooked at once.</w:t>
+      </w:r>
+      <w:r>
+        <w:rPr>
+          <w:lang w:val="en-US"/>
+        </w:rPr>
+        <w:t xml:space="preserve"> </w:t>
+      </w:r>
+      <w:r>
+        <w:rPr>
+          <w:lang w:val="en-US"/>
+        </w:rPr>
+        <w:t xml:space="preserve">As explained by </w:t>
+      </w:r>
+      <w:r>
+        <w:rPr>
+          <w:color w:val="FF0000"/>
+          <w:lang w:val="en-US"/>
+        </w:rPr>
+        <w:t xml:space="preserve">reference, </w:t>
+      </w:r>
+      <w:r>
+        <w:rPr>
+          <w:lang w:val="en-US"/>
+        </w:rPr>
+        <w:t xml:space="preserve">the energy required </w:t>
+      </w:r>
+      <w:r>
+        <w:rPr>
+          <w:lang w:val="en-US"/>
+        </w:rPr>
+        <w:t xml:space="preserve">for oven cooking </w:t>
+      </w:r>
+      <w:r>
+        <w:rPr>
+          <w:lang w:val="en-US"/>
+        </w:rPr>
+        <w:t xml:space="preserve">does not increase linearly with cooking time as with hob and microwave cooking due to the hot air being insulated inside the oven. </w:t>
+      </w:r>
+      <w:r>
+        <w:rPr>
+          <w:lang w:val="en-US"/>
+        </w:rPr>
+        <w:t xml:space="preserve">A chart was constructed to estimate cooking costs, and is shown in </w:t>
+      </w:r>
+      <w:r>
+        <w:rPr>
+          <w:color w:val="FF0000"/>
+          <w:lang w:val="en-US"/>
+        </w:rPr>
+        <w:t>table x.</w:t>
+      </w:r>
+      <w:r>
+        <w:rPr>
+          <w:lang w:val="en-US"/>
+        </w:rPr>
+        <w:t xml:space="preserve"> </w:t>
+      </w:r>
+    </w:p>
+    <w:p>
+      <w:pPr>
+        <w:rPr>
+          <w:color w:val="FF0000"/>
+          <w:lang w:val="en-US"/>
+        </w:rPr>
+      </w:pPr>
+      <w:r>
+        <w:rPr>
+          <w:color w:val="FF0000"/>
+          <w:lang w:val="en-US"/>
+        </w:rPr>
+        <w:t>Re-do cooking calculations and show them here</w:t>
+      </w:r>
+    </w:p>
+    <w:p>
+      <w:pPr>
+        <w:rPr>
+          <w:lang w:val="en-US"/>
+        </w:rPr>
+      </w:pPr>
+      <w:r>
+        <w:rPr>
+          <w:lang w:val="en-US"/>
+        </w:rPr>
+        <w:t xml:space="preserve">Packaging waste could be viewed from the perspective of </w:t>
+      </w:r>
+      <w:r>
+        <w:rPr>
+          <w:lang w:val="en-US"/>
+        </w:rPr>
+        <w:t>comparing</w:t>
+      </w:r>
+      <w:r>
+        <w:rPr>
+          <w:lang w:val="en-US"/>
+        </w:rPr>
+        <w:t xml:space="preserve"> the environmental effects</w:t>
+      </w:r>
+      <w:r>
+        <w:rPr>
+          <w:lang w:val="en-US"/>
+        </w:rPr>
+        <w:t xml:space="preserve"> </w:t>
+      </w:r>
+      <w:r>
+        <w:rPr>
+          <w:lang w:val="en-US"/>
+        </w:rPr>
+        <w:t xml:space="preserve">of disposal methods such as </w:t>
+      </w:r>
+      <w:r>
+        <w:rPr>
+          <w:lang w:val="en-US"/>
+        </w:rPr>
+        <w:t>recycling, landfill</w:t>
+      </w:r>
+      <w:r>
+        <w:rPr>
+          <w:lang w:val="en-US"/>
+        </w:rPr>
+        <w:t>,</w:t>
+      </w:r>
+      <w:r>
+        <w:rPr>
+          <w:lang w:val="en-US"/>
+        </w:rPr>
+        <w:t xml:space="preserve"> incineration</w:t>
+      </w:r>
+      <w:r>
+        <w:rPr>
+          <w:lang w:val="en-US"/>
+        </w:rPr>
+        <w:t xml:space="preserve"> and </w:t>
+      </w:r>
+      <w:r>
+        <w:rPr>
+          <w:lang w:val="en-US"/>
+        </w:rPr>
+        <w:t xml:space="preserve">the </w:t>
+      </w:r>
+      <w:r>
+        <w:rPr>
+          <w:lang w:val="en-US"/>
+        </w:rPr>
+        <w:t xml:space="preserve">risk </w:t>
+      </w:r>
+      <w:r>
+        <w:rPr>
+          <w:lang w:val="en-US"/>
+        </w:rPr>
+        <w:t xml:space="preserve">of </w:t>
+      </w:r>
+      <w:r>
+        <w:rPr>
+          <w:lang w:val="en-US"/>
+        </w:rPr>
+        <w:t>waste travelling into the oceans</w:t>
+      </w:r>
+      <w:r>
+        <w:rPr>
+          <w:lang w:val="en-US"/>
+        </w:rPr>
+        <w:t xml:space="preserve">, or it could be viewed from the logistic perspective of </w:t>
+      </w:r>
+      <w:r>
+        <w:rPr>
+          <w:lang w:val="en-US"/>
+        </w:rPr>
+        <w:t>the cost</w:t>
+      </w:r>
+      <w:r>
+        <w:rPr>
+          <w:lang w:val="en-US"/>
+        </w:rPr>
+        <w:t xml:space="preserve"> and</w:t>
+      </w:r>
+      <w:r>
+        <w:rPr>
+          <w:lang w:val="en-US"/>
+        </w:rPr>
+        <w:t xml:space="preserve"> </w:t>
+      </w:r>
+      <w:r>
+        <w:rPr>
+          <w:lang w:val="en-US"/>
+        </w:rPr>
+        <w:t>emissions</w:t>
+      </w:r>
+      <w:r>
+        <w:rPr>
+          <w:lang w:val="en-US"/>
+        </w:rPr>
+        <w:t xml:space="preserve"> </w:t>
+      </w:r>
+      <w:r>
+        <w:rPr>
+          <w:lang w:val="en-US"/>
+        </w:rPr>
+        <w:t xml:space="preserve">of transporting it </w:t>
+      </w:r>
+      <w:r>
+        <w:rPr>
+          <w:lang w:val="en-US"/>
+        </w:rPr>
+        <w:t>to disposal centres</w:t>
       </w:r>
       <w:r>
         <w:rPr>
@@ -7062,199 +7260,103 @@
         <w:rPr>
           <w:lang w:val="en-US"/>
         </w:rPr>
-        <w:t xml:space="preserve">As explained by </w:t>
-      </w:r>
-      <w:r>
-        <w:rPr>
-          <w:color w:val="FF0000"/>
-          <w:lang w:val="en-US"/>
-        </w:rPr>
-        <w:t xml:space="preserve">reference, </w:t>
-      </w:r>
-      <w:r>
-        <w:rPr>
-          <w:lang w:val="en-US"/>
-        </w:rPr>
-        <w:t xml:space="preserve">the energy required </w:t>
-      </w:r>
-      <w:r>
-        <w:rPr>
-          <w:lang w:val="en-US"/>
-        </w:rPr>
-        <w:t xml:space="preserve">for oven cooking </w:t>
-      </w:r>
-      <w:r>
-        <w:rPr>
-          <w:lang w:val="en-US"/>
-        </w:rPr>
-        <w:t xml:space="preserve">does not increase linearly with cooking time as with hob and microwave cooking due to the hot air being insulated inside the oven. </w:t>
-      </w:r>
-      <w:r>
-        <w:rPr>
-          <w:lang w:val="en-US"/>
-        </w:rPr>
-        <w:t xml:space="preserve">A chart was constructed to estimate cooking costs, and is shown in </w:t>
-      </w:r>
-      <w:r>
-        <w:rPr>
-          <w:color w:val="FF0000"/>
-          <w:lang w:val="en-US"/>
-        </w:rPr>
-        <w:t>table x.</w:t>
-      </w:r>
-      <w:r>
-        <w:rPr>
-          <w:lang w:val="en-US"/>
-        </w:rPr>
-        <w:t xml:space="preserve"> </w:t>
-      </w:r>
-    </w:p>
-    <w:p>
-      <w:pPr>
-        <w:rPr>
-          <w:color w:val="FF0000"/>
-          <w:lang w:val="en-US"/>
-        </w:rPr>
-      </w:pPr>
-      <w:r>
-        <w:rPr>
-          <w:color w:val="FF0000"/>
-          <w:lang w:val="en-US"/>
-        </w:rPr>
-        <w:t>Re-do cooking calculations and show them here</w:t>
-      </w:r>
-    </w:p>
-    <w:p>
-      <w:pPr>
-        <w:rPr>
-          <w:lang w:val="en-US"/>
-        </w:rPr>
-      </w:pPr>
-      <w:r>
-        <w:rPr>
-          <w:lang w:val="en-US"/>
-        </w:rPr>
-        <w:t xml:space="preserve">Packaging waste could be viewed from the perspective of </w:t>
-      </w:r>
-      <w:r>
-        <w:rPr>
-          <w:lang w:val="en-US"/>
-        </w:rPr>
-        <w:t>comparing</w:t>
-      </w:r>
-      <w:r>
-        <w:rPr>
-          <w:lang w:val="en-US"/>
-        </w:rPr>
-        <w:t xml:space="preserve"> the environmental effects</w:t>
-      </w:r>
-      <w:r>
-        <w:rPr>
-          <w:lang w:val="en-US"/>
-        </w:rPr>
-        <w:t xml:space="preserve"> </w:t>
-      </w:r>
-      <w:r>
-        <w:rPr>
-          <w:lang w:val="en-US"/>
-        </w:rPr>
-        <w:t xml:space="preserve">of disposal methods such as </w:t>
-      </w:r>
-      <w:r>
-        <w:rPr>
-          <w:lang w:val="en-US"/>
-        </w:rPr>
-        <w:t>recycling, landfill</w:t>
-      </w:r>
-      <w:r>
-        <w:rPr>
-          <w:lang w:val="en-US"/>
-        </w:rPr>
-        <w:t>,</w:t>
-      </w:r>
-      <w:r>
-        <w:rPr>
-          <w:lang w:val="en-US"/>
-        </w:rPr>
-        <w:t xml:space="preserve"> incineration</w:t>
-      </w:r>
-      <w:r>
-        <w:rPr>
-          <w:lang w:val="en-US"/>
-        </w:rPr>
-        <w:t xml:space="preserve"> and </w:t>
-      </w:r>
-      <w:r>
-        <w:rPr>
-          <w:lang w:val="en-US"/>
-        </w:rPr>
-        <w:t xml:space="preserve">the </w:t>
-      </w:r>
-      <w:r>
-        <w:rPr>
-          <w:lang w:val="en-US"/>
-        </w:rPr>
-        <w:t xml:space="preserve">risk </w:t>
-      </w:r>
-      <w:r>
-        <w:rPr>
-          <w:lang w:val="en-US"/>
-        </w:rPr>
-        <w:t xml:space="preserve">of </w:t>
-      </w:r>
-      <w:r>
-        <w:rPr>
-          <w:lang w:val="en-US"/>
-        </w:rPr>
-        <w:t>waste travelling into the oceans</w:t>
-      </w:r>
-      <w:r>
-        <w:rPr>
-          <w:lang w:val="en-US"/>
-        </w:rPr>
-        <w:t xml:space="preserve">, or it could be viewed from the logistic perspective of </w:t>
-      </w:r>
-      <w:r>
-        <w:rPr>
-          <w:lang w:val="en-US"/>
-        </w:rPr>
-        <w:t>the cost</w:t>
-      </w:r>
-      <w:r>
-        <w:rPr>
-          <w:lang w:val="en-US"/>
-        </w:rPr>
-        <w:t xml:space="preserve"> and</w:t>
-      </w:r>
-      <w:r>
-        <w:rPr>
-          <w:lang w:val="en-US"/>
-        </w:rPr>
-        <w:t xml:space="preserve"> </w:t>
-      </w:r>
-      <w:r>
-        <w:rPr>
-          <w:lang w:val="en-US"/>
-        </w:rPr>
-        <w:t>emissions</w:t>
-      </w:r>
-      <w:r>
-        <w:rPr>
-          <w:lang w:val="en-US"/>
-        </w:rPr>
-        <w:t xml:space="preserve"> </w:t>
-      </w:r>
-      <w:r>
-        <w:rPr>
-          <w:lang w:val="en-US"/>
-        </w:rPr>
-        <w:t xml:space="preserve">of transporting it </w:t>
-      </w:r>
-      <w:r>
-        <w:rPr>
-          <w:lang w:val="en-US"/>
-        </w:rPr>
-        <w:t>to disposal centres</w:t>
+        <w:t xml:space="preserve">It was assumed that packaging waste would be returned on the SDA </w:t>
+      </w:r>
+      <w:r>
+        <w:rPr>
+          <w:lang w:val="en-US"/>
+        </w:rPr>
+        <w:t xml:space="preserve">on its return </w:t>
+      </w:r>
+      <w:r>
+        <w:rPr>
+          <w:lang w:val="en-US"/>
+        </w:rPr>
+        <w:t>journey</w:t>
+      </w:r>
+      <w:r>
+        <w:rPr>
+          <w:lang w:val="en-US"/>
+        </w:rPr>
+        <w:t xml:space="preserve"> after the bulk food delivery</w:t>
+      </w:r>
+      <w:r>
+        <w:rPr>
+          <w:lang w:val="en-US"/>
+        </w:rPr>
+        <w:t>, and because this would leave the SDA with a large available storage capacity, it was decided that it would be more useful to consider packaging waste from the perspective of disposal methods</w:t>
+      </w:r>
+      <w:r>
+        <w:rPr>
+          <w:lang w:val="en-US"/>
+        </w:rPr>
+        <w:t xml:space="preserve">. The focus was on non-recyclable packaging, which </w:t>
+      </w:r>
+      <w:r>
+        <w:rPr>
+          <w:lang w:val="en-US"/>
+        </w:rPr>
+        <w:t>is mainly found as</w:t>
+      </w:r>
+      <w:r>
+        <w:rPr>
+          <w:lang w:val="en-US"/>
+        </w:rPr>
+        <w:t xml:space="preserve"> soft plastics and mixed materials. </w:t>
+      </w:r>
+      <w:r>
+        <w:rPr>
+          <w:lang w:val="en-US"/>
+        </w:rPr>
+        <w:t xml:space="preserve">Non-recyclable </w:t>
+      </w:r>
+      <w:r>
+        <w:rPr>
+          <w:lang w:val="en-US"/>
+        </w:rPr>
+        <w:t xml:space="preserve">packaging </w:t>
+      </w:r>
+      <w:r>
+        <w:rPr>
+          <w:lang w:val="en-US"/>
+        </w:rPr>
+        <w:t xml:space="preserve">with and without their contents </w:t>
+      </w:r>
+      <w:r>
+        <w:rPr>
+          <w:lang w:val="en-US"/>
+        </w:rPr>
+        <w:t xml:space="preserve">were weighed </w:t>
+      </w:r>
+      <w:r>
+        <w:rPr>
+          <w:lang w:val="en-US"/>
+        </w:rPr>
+        <w:t xml:space="preserve">and average </w:t>
+      </w:r>
+      <w:r>
+        <w:rPr>
+          <w:lang w:val="en-US"/>
+        </w:rPr>
+        <w:t xml:space="preserve">masses of non-recyclable packaging were </w:t>
+      </w:r>
+      <w:r>
+        <w:rPr>
+          <w:lang w:val="en-US"/>
+        </w:rPr>
+        <w:t>estimated</w:t>
+      </w:r>
+      <w:r>
+        <w:rPr>
+          <w:lang w:val="en-US"/>
+        </w:rPr>
+        <w:t xml:space="preserve"> for different ingredients</w:t>
+      </w:r>
+      <w:r>
+        <w:rPr>
+          <w:lang w:val="en-US"/>
+        </w:rPr>
+        <w:t xml:space="preserve"> per kilogram of ingredient</w:t>
       </w:r>
       <w:r>
         <w:rPr>
@@ -7270,120 +7372,6 @@
       </w:r>
       <w:r>
         <w:rPr>
-          <w:lang w:val="en-US"/>
-        </w:rPr>
-        <w:t xml:space="preserve">It was assumed that packaging waste would be returned on the SDA </w:t>
-      </w:r>
-      <w:r>
-        <w:rPr>
-          <w:lang w:val="en-US"/>
-        </w:rPr>
-        <w:t xml:space="preserve">on its return </w:t>
-      </w:r>
-      <w:r>
-        <w:rPr>
-          <w:lang w:val="en-US"/>
-        </w:rPr>
-        <w:t>journey</w:t>
-      </w:r>
-      <w:r>
-        <w:rPr>
-          <w:lang w:val="en-US"/>
-        </w:rPr>
-        <w:t xml:space="preserve"> after the bulk food delivery</w:t>
-      </w:r>
-      <w:r>
-        <w:rPr>
-          <w:lang w:val="en-US"/>
-        </w:rPr>
-        <w:t>, and because this would leave the SDA with a large available storage capacity, it was decided that it would be more useful to consider packaging waste from the perspective of disposal methods</w:t>
-      </w:r>
-      <w:r>
-        <w:rPr>
-          <w:lang w:val="en-US"/>
-        </w:rPr>
-        <w:t xml:space="preserve">. The focus was on non-recyclable packaging, which </w:t>
-      </w:r>
-      <w:r>
-        <w:rPr>
-          <w:lang w:val="en-US"/>
-        </w:rPr>
-        <w:t>is mainly found as</w:t>
-      </w:r>
-      <w:r>
-        <w:rPr>
-          <w:lang w:val="en-US"/>
-        </w:rPr>
-        <w:t xml:space="preserve"> soft plastics and mixed materials. </w:t>
-      </w:r>
-      <w:r>
-        <w:rPr>
-          <w:lang w:val="en-US"/>
-        </w:rPr>
-        <w:t xml:space="preserve">Non-recyclable </w:t>
-      </w:r>
-      <w:r>
-        <w:rPr>
-          <w:lang w:val="en-US"/>
-        </w:rPr>
-        <w:t xml:space="preserve">packaging </w:t>
-      </w:r>
-      <w:r>
-        <w:rPr>
-          <w:lang w:val="en-US"/>
-        </w:rPr>
-        <w:t xml:space="preserve">with and without their contents </w:t>
-      </w:r>
-      <w:r>
-        <w:rPr>
-          <w:lang w:val="en-US"/>
-        </w:rPr>
-        <w:t xml:space="preserve">were weighed </w:t>
-      </w:r>
-      <w:r>
-        <w:rPr>
-          <w:lang w:val="en-US"/>
-        </w:rPr>
-        <w:t xml:space="preserve">and average </w:t>
-      </w:r>
-      <w:r>
-        <w:rPr>
-          <w:lang w:val="en-US"/>
-        </w:rPr>
-        <w:t xml:space="preserve">masses of non-recyclable packaging were </w:t>
-      </w:r>
-      <w:r>
-        <w:rPr>
-          <w:lang w:val="en-US"/>
-        </w:rPr>
-        <w:t>estimated</w:t>
-      </w:r>
-      <w:r>
-        <w:rPr>
-          <w:lang w:val="en-US"/>
-        </w:rPr>
-        <w:t xml:space="preserve"> for different ingredients</w:t>
-      </w:r>
-      <w:r>
-        <w:rPr>
-          <w:lang w:val="en-US"/>
-        </w:rPr>
-        <w:t xml:space="preserve"> per kilogram of ingredient</w:t>
-      </w:r>
-      <w:r>
-        <w:rPr>
-          <w:lang w:val="en-US"/>
-        </w:rPr>
-        <w:t>.</w:t>
-      </w:r>
-      <w:r>
-        <w:rPr>
-          <w:lang w:val="en-US"/>
-        </w:rPr>
-        <w:t xml:space="preserve"> </w:t>
-      </w:r>
-      <w:r>
-        <w:rPr>
           <w:color w:val="FF0000"/>
           <w:lang w:val="en-US"/>
         </w:rPr>
@@ -7477,7 +7465,7 @@
           <w:lang w:val="en-US"/>
         </w:rPr>
       </w:pPr>
-      <w:bookmarkStart w:id="11" w:name="_Toc106788623"/>
+      <w:bookmarkStart w:id="11" w:name="_Toc106992464"/>
       <w:r>
         <w:rPr>
           <w:lang w:val="en-US"/>
@@ -8414,20 +8402,560 @@
         <w:rPr>
           <w:lang w:val="en-US"/>
         </w:rPr>
-        <w:t xml:space="preserve"> </w:t>
-      </w:r>
-      <w:r>
-        <w:rPr>
-          <w:lang w:val="en-US"/>
-        </w:rPr>
-        <w:t xml:space="preserve"> </w:t>
-      </w:r>
-      <w:r>
-        <w:rPr>
-          <w:lang w:val="en-US"/>
-        </w:rPr>
-        <w:t xml:space="preserve"> </w:t>
-      </w:r>
+        <w:t xml:space="preserve">Constraints were set </w:t>
+      </w:r>
+      <w:r>
+        <w:rPr>
+          <w:lang w:val="en-US"/>
+        </w:rPr>
+        <w:t xml:space="preserve">so that </w:t>
+      </w:r>
+      <w:r>
+        <w:rPr>
+          <w:lang w:val="en-US"/>
+        </w:rPr>
+        <w:t>each meal option at the same mealtime must be different and</w:t>
+      </w:r>
+      <w:r>
+        <w:rPr>
+          <w:lang w:val="en-US"/>
+        </w:rPr>
+        <w:t xml:space="preserve"> </w:t>
+      </w:r>
+      <w:r>
+        <w:rPr>
+          <w:lang w:val="en-US"/>
+        </w:rPr>
+        <w:t>different</w:t>
+      </w:r>
+      <w:r>
+        <w:rPr>
+          <w:lang w:val="en-US"/>
+        </w:rPr>
+        <w:t xml:space="preserve"> meals must be offered</w:t>
+      </w:r>
+      <w:r>
+        <w:rPr>
+          <w:lang w:val="en-US"/>
+        </w:rPr>
+        <w:t xml:space="preserve"> </w:t>
+      </w:r>
+      <w:r>
+        <w:rPr>
+          <w:lang w:val="en-US"/>
+        </w:rPr>
+        <w:t>throughout the week.</w:t>
+      </w:r>
+      <w:r>
+        <w:rPr>
+          <w:lang w:val="en-US"/>
+        </w:rPr>
+        <w:t xml:space="preserve"> For breakfast and main meals, </w:t>
+      </w:r>
+      <w:r>
+        <w:rPr>
+          <w:lang w:val="en-US"/>
+        </w:rPr>
+        <w:t>constraints were set to ensure that</w:t>
+      </w:r>
+      <w:r>
+        <w:rPr>
+          <w:lang w:val="en-US"/>
+        </w:rPr>
+        <w:t xml:space="preserve"> everyone with allergies or dietary restrictions could eat </w:t>
+      </w:r>
+      <w:r>
+        <w:rPr>
+          <w:lang w:val="en-US"/>
+        </w:rPr>
+        <w:t xml:space="preserve">something and that there were enough servings of </w:t>
+      </w:r>
+      <w:r>
+        <w:rPr>
+          <w:lang w:val="en-US"/>
+        </w:rPr>
+        <w:t>suitable foods for those people.</w:t>
+      </w:r>
+    </w:p>
+    <w:p>
+      <w:pPr>
+        <w:rPr>
+          <w:lang w:val="en-US"/>
+        </w:rPr>
+      </w:pPr>
+      <w:r>
+        <w:rPr>
+          <w:lang w:val="en-US"/>
+        </w:rPr>
+        <w:t xml:space="preserve">Because the occasional treats would not be served daily, </w:t>
+      </w:r>
+      <w:r>
+        <w:rPr>
+          <w:lang w:val="en-US"/>
+        </w:rPr>
+        <w:t>they we</w:t>
+      </w:r>
+      <w:r>
+        <w:rPr>
+          <w:lang w:val="en-US"/>
+        </w:rPr>
+        <w:t xml:space="preserve">re </w:t>
+      </w:r>
+      <w:r>
+        <w:rPr>
+          <w:lang w:val="en-US"/>
+        </w:rPr>
+        <w:t xml:space="preserve">chosen </w:t>
+      </w:r>
+      <w:r>
+        <w:rPr>
+          <w:lang w:val="en-US"/>
+        </w:rPr>
+        <w:t>for the entire period</w:t>
+      </w:r>
+      <w:r>
+        <w:rPr>
+          <w:lang w:val="en-US"/>
+        </w:rPr>
+        <w:t>, not weekly,</w:t>
+      </w:r>
+      <w:r>
+        <w:rPr>
+          <w:lang w:val="en-US"/>
+        </w:rPr>
+        <w:t xml:space="preserve"> and then spread out according to</w:t>
+      </w:r>
+      <w:r>
+        <w:rPr>
+          <w:lang w:val="en-US"/>
+        </w:rPr>
+        <w:t xml:space="preserve"> the given frequency of treats. This was also constrained to prevent the same treats occurring twice in a row.</w:t>
+      </w:r>
+      <w:r>
+        <w:rPr>
+          <w:lang w:val="en-US"/>
+        </w:rPr>
+        <w:t xml:space="preserve"> </w:t>
+      </w:r>
+      <w:r>
+        <w:rPr>
+          <w:lang w:val="en-US"/>
+        </w:rPr>
+        <w:t xml:space="preserve">Occasional treats were not included in the daily nutrition </w:t>
+      </w:r>
+      <w:r>
+        <w:rPr>
+          <w:lang w:val="en-US"/>
+        </w:rPr>
+        <w:t>pla</w:t>
+      </w:r>
+      <w:r>
+        <w:rPr>
+          <w:lang w:val="en-US"/>
+        </w:rPr>
+        <w:t>n because their purpose was for mental, not physical, health.</w:t>
+      </w:r>
+    </w:p>
+    <w:p>
+      <w:pPr>
+        <w:rPr>
+          <w:lang w:val="en-US"/>
+        </w:rPr>
+      </w:pPr>
+      <w:r>
+        <w:rPr>
+          <w:lang w:val="en-US"/>
+        </w:rPr>
+        <w:t xml:space="preserve">Fresh ingredients </w:t>
+      </w:r>
+      <w:r>
+        <w:rPr>
+          <w:lang w:val="en-US"/>
+        </w:rPr>
+        <w:t>are not</w:t>
+      </w:r>
+      <w:r>
+        <w:rPr>
+          <w:lang w:val="en-US"/>
+        </w:rPr>
+        <w:t xml:space="preserve"> brought </w:t>
+      </w:r>
+      <w:r>
+        <w:rPr>
+          <w:lang w:val="en-US"/>
+        </w:rPr>
+        <w:t xml:space="preserve">to Rothera </w:t>
+      </w:r>
+      <w:r>
+        <w:rPr>
+          <w:lang w:val="en-US"/>
+        </w:rPr>
+        <w:t xml:space="preserve">in </w:t>
+      </w:r>
+      <w:r>
+        <w:rPr>
+          <w:lang w:val="en-US"/>
+        </w:rPr>
+        <w:t xml:space="preserve">the </w:t>
+      </w:r>
+      <w:r>
+        <w:rPr>
+          <w:lang w:val="en-US"/>
+        </w:rPr>
+        <w:t>winter</w:t>
+      </w:r>
+      <w:r>
+        <w:rPr>
+          <w:lang w:val="en-US"/>
+        </w:rPr>
+        <w:t xml:space="preserve"> so </w:t>
+      </w:r>
+      <w:r>
+        <w:rPr>
+          <w:lang w:val="en-US"/>
+        </w:rPr>
+        <w:t xml:space="preserve">a constraint was added to prevent meals containing fresh ingredients from being chosen during this time. Fresh eggs were replaced with powdered egg for some meals, but those requiring a distinct egg taste and texture, such as omelettes, were </w:t>
+      </w:r>
+      <w:r>
+        <w:rPr>
+          <w:lang w:val="en-US"/>
+        </w:rPr>
+        <w:t>discounted</w:t>
+      </w:r>
+      <w:r>
+        <w:rPr>
+          <w:lang w:val="en-US"/>
+        </w:rPr>
+        <w:t xml:space="preserve"> from the winter options.</w:t>
+      </w:r>
+      <w:r>
+        <w:rPr>
+          <w:lang w:val="en-US"/>
+        </w:rPr>
+        <w:t xml:space="preserve"> Fresh fruit was replaced with frozen and tinned fruit. </w:t>
+      </w:r>
+    </w:p>
+    <w:p>
+      <w:pPr>
+        <w:rPr>
+          <w:lang w:val="en-US"/>
+        </w:rPr>
+      </w:pPr>
+      <w:r>
+        <w:rPr>
+          <w:lang w:val="en-US"/>
+        </w:rPr>
+        <w:t xml:space="preserve">A minimum number of servings of each meal option was set because otherwise the model tended to choose to offer many portions of one </w:t>
+      </w:r>
+      <w:r>
+        <w:rPr>
+          <w:lang w:val="en-US"/>
+        </w:rPr>
+        <w:t>meal option at the buffet</w:t>
+      </w:r>
+      <w:r>
+        <w:rPr>
+          <w:lang w:val="en-US"/>
+        </w:rPr>
+        <w:t>, and few or no servings of the other</w:t>
+      </w:r>
+      <w:r>
+        <w:rPr>
+          <w:lang w:val="en-US"/>
+        </w:rPr>
+        <w:t xml:space="preserve"> </w:t>
+      </w:r>
+      <w:r>
+        <w:rPr>
+          <w:lang w:val="en-US"/>
+        </w:rPr>
+        <w:lastRenderedPageBreak/>
+        <w:t>meal options at the buffet.</w:t>
+      </w:r>
+      <w:r>
+        <w:rPr>
+          <w:lang w:val="en-US"/>
+        </w:rPr>
+        <w:t xml:space="preserve"> </w:t>
+      </w:r>
+      <w:r>
+        <w:rPr>
+          <w:lang w:val="en-US"/>
+        </w:rPr>
+        <w:t>The minimum was defined as a proportion of the number of people present.</w:t>
+      </w:r>
+      <w:r>
+        <w:rPr>
+          <w:lang w:val="en-US"/>
+        </w:rPr>
+        <w:t xml:space="preserve"> </w:t>
+      </w:r>
+    </w:p>
+    <w:p>
+      <w:pPr>
+        <w:rPr>
+          <w:lang w:val="en-US"/>
+        </w:rPr>
+      </w:pPr>
+      <w:r>
+        <w:rPr>
+          <w:lang w:val="en-US"/>
+        </w:rPr>
+        <w:t xml:space="preserve">Finally, constraints ensured that the personnel were provided with enough of each of the macronutrients every day, as a minimum.  </w:t>
+      </w:r>
+    </w:p>
+    <w:p>
+      <w:pPr>
+        <w:rPr>
+          <w:color w:val="FF0000"/>
+          <w:lang w:val="en-US"/>
+        </w:rPr>
+      </w:pPr>
+      <w:r>
+        <w:rPr>
+          <w:color w:val="FF0000"/>
+          <w:lang w:val="en-US"/>
+        </w:rPr>
+        <w:t>Problems</w:t>
+      </w:r>
+      <w:r>
+        <w:rPr>
+          <w:color w:val="FF0000"/>
+          <w:lang w:val="en-US"/>
+        </w:rPr>
+        <w:t xml:space="preserve"> and alternatives</w:t>
+      </w:r>
+    </w:p>
+    <w:p>
+      <w:pPr>
+        <w:rPr>
+          <w:lang w:val="en-US"/>
+        </w:rPr>
+      </w:pPr>
+    </w:p>
+    <w:p>
+      <w:pPr>
+        <w:rPr>
+          <w:color w:val="FF0000"/>
+          <w:lang w:val="en-US"/>
+        </w:rPr>
+      </w:pPr>
+      <w:r>
+        <w:rPr>
+          <w:lang w:val="en-US"/>
+        </w:rPr>
+        <w:t xml:space="preserve">Some of the model code appears repetitive because using different enumerables </w:t>
+      </w:r>
+      <w:r>
+        <w:rPr>
+          <w:lang w:val="en-US"/>
+        </w:rPr>
+        <w:t>for course</w:t>
+      </w:r>
+      <w:r>
+        <w:rPr>
+          <w:lang w:val="en-US"/>
+        </w:rPr>
+        <w:t>s</w:t>
+      </w:r>
+      <w:r>
+        <w:rPr>
+          <w:lang w:val="en-US"/>
+        </w:rPr>
+        <w:t xml:space="preserve"> </w:t>
+      </w:r>
+      <w:r>
+        <w:rPr>
+          <w:lang w:val="en-US"/>
+        </w:rPr>
+        <w:t>was an effective way of processing different meal types but enumerable types cannot be passed as parameters in functions or predicates in MiniZinc. Additionally</w:t>
+      </w:r>
+      <w:r>
+        <w:rPr>
+          <w:lang w:val="en-US"/>
+        </w:rPr>
+        <w:t>, c</w:t>
+      </w:r>
+      <w:r>
+        <w:rPr>
+          <w:lang w:val="en-US"/>
+        </w:rPr>
+        <w:t xml:space="preserve">ombining the calculations and constraints into fewer loops with larger bodies and fewer repeated iterations through the complete sets resulted in slower processing.  </w:t>
+      </w:r>
+    </w:p>
+    <w:p>
+      <w:pPr>
+        <w:rPr>
+          <w:lang w:val="en-US"/>
+        </w:rPr>
+      </w:pPr>
+    </w:p>
+    <w:p>
+      <w:pPr>
+        <w:pStyle w:val="Heading2"/>
+        <w:rPr>
+          <w:lang w:val="en-US"/>
+        </w:rPr>
+      </w:pPr>
+      <w:bookmarkStart w:id="12" w:name="_Toc106992465"/>
+      <w:r>
+        <w:rPr>
+          <w:lang w:val="en-US"/>
+        </w:rPr>
+        <w:t xml:space="preserve">Solving </w:t>
+      </w:r>
+      <w:r>
+        <w:rPr>
+          <w:lang w:val="en-US"/>
+        </w:rPr>
+        <w:t>t</w:t>
+      </w:r>
+      <w:r>
+        <w:rPr>
+          <w:lang w:val="en-US"/>
+        </w:rPr>
+        <w:t>echnique</w:t>
+      </w:r>
+      <w:bookmarkEnd w:id="12"/>
+    </w:p>
+    <w:p>
+      <w:pPr>
+        <w:rPr>
+          <w:lang w:val="en-US"/>
+        </w:rPr>
+      </w:pPr>
+    </w:p>
+    <w:p>
+      <w:pPr>
+        <w:rPr>
+          <w:color w:val="FF0000"/>
+          <w:lang w:val="en-US"/>
+        </w:rPr>
+      </w:pPr>
+      <w:r>
+        <w:rPr>
+          <w:color w:val="FF0000"/>
+          <w:lang w:val="en-US"/>
+        </w:rPr>
+        <w:t>How Geocode works.</w:t>
+      </w:r>
+    </w:p>
+    <w:p>
+      <w:pPr>
+        <w:rPr>
+          <w:color w:val="FF0000"/>
+          <w:lang w:val="en-US"/>
+        </w:rPr>
+      </w:pPr>
+      <w:r>
+        <w:rPr>
+          <w:color w:val="FF0000"/>
+          <w:lang w:val="en-US"/>
+        </w:rPr>
+        <w:t>Why I chose it.</w:t>
+      </w:r>
+    </w:p>
+    <w:p>
+      <w:pPr>
+        <w:rPr>
+          <w:color w:val="FF0000"/>
+          <w:lang w:val="en-US"/>
+        </w:rPr>
+      </w:pPr>
+      <w:r>
+        <w:rPr>
+          <w:color w:val="FF0000"/>
+          <w:lang w:val="en-US"/>
+        </w:rPr>
+        <w:t>What else could be used.</w:t>
+      </w:r>
+    </w:p>
+    <w:p>
+      <w:pPr>
+        <w:rPr>
+          <w:color w:val="FF0000"/>
+          <w:lang w:val="en-US"/>
+        </w:rPr>
+      </w:pPr>
+      <w:r>
+        <w:rPr>
+          <w:color w:val="FF0000"/>
+          <w:lang w:val="en-US"/>
+        </w:rPr>
+        <w:t>Floats.</w:t>
+      </w:r>
+    </w:p>
+    <w:p>
+      <w:pPr>
+        <w:rPr>
+          <w:color w:val="FF0000"/>
+          <w:lang w:val="en-US"/>
+        </w:rPr>
+      </w:pPr>
+      <w:r>
+        <w:rPr>
+          <w:color w:val="FF0000"/>
+          <w:lang w:val="en-US"/>
+        </w:rPr>
+        <w:t>Explain why numbers are scaled up or down later.</w:t>
+      </w:r>
+    </w:p>
+    <w:p>
+      <w:pPr>
+        <w:rPr>
+          <w:color w:val="FF0000"/>
+          <w:lang w:val="en-US"/>
+        </w:rPr>
+      </w:pPr>
+      <w:r>
+        <w:rPr>
+          <w:color w:val="FF0000"/>
+          <w:lang w:val="en-US"/>
+        </w:rPr>
+        <w:t>Batches of data.</w:t>
+      </w:r>
+    </w:p>
+    <w:p>
+      <w:pPr>
+        <w:rPr>
+          <w:lang w:val="en-US"/>
+        </w:rPr>
+      </w:pPr>
+    </w:p>
+    <w:p>
+      <w:pPr>
+        <w:pStyle w:val="Heading2"/>
+        <w:rPr>
+          <w:lang w:val="en-US"/>
+        </w:rPr>
+      </w:pPr>
+      <w:bookmarkStart w:id="13" w:name="_Toc106992466"/>
+      <w:r>
+        <w:rPr>
+          <w:lang w:val="en-US"/>
+        </w:rPr>
+        <w:t xml:space="preserve">Objective </w:t>
+      </w:r>
+      <w:r>
+        <w:rPr>
+          <w:lang w:val="en-US"/>
+        </w:rPr>
+        <w:t>fu</w:t>
+      </w:r>
+      <w:r>
+        <w:rPr>
+          <w:lang w:val="en-US"/>
+        </w:rPr>
+        <w:t>nction</w:t>
+      </w:r>
+      <w:bookmarkEnd w:id="13"/>
+    </w:p>
+    <w:p>
+      <w:pPr>
+        <w:rPr>
+          <w:lang w:val="en-US"/>
+        </w:rPr>
+      </w:pPr>
     </w:p>
     <w:p>
       <w:pPr>
@@ -8441,672 +8969,188 @@
           <w:color w:val="00B050"/>
           <w:lang w:val="en-US"/>
         </w:rPr>
-        <w:t xml:space="preserve"> </w:t>
+        <w:t>A measure of how easy it will be for people to choose enough variety at mealtimes.</w:t>
       </w:r>
       <w:r>
         <w:rPr>
           <w:color w:val="00B050"/>
           <w:lang w:val="en-US"/>
         </w:rPr>
-        <w:t>options on each day must not be the same but options can be repeated throughout the week</w:t>
-      </w:r>
-    </w:p>
-    <w:p>
-      <w:pPr>
+        <w:t xml:space="preserve"> </w:t>
+      </w:r>
+      <w:r>
         <w:rPr>
           <w:color w:val="00B050"/>
           <w:lang w:val="en-US"/>
         </w:rPr>
-      </w:pPr>
-      <w:r>
+        <w:t>Larger number -&gt; fewer options for the majority of people.</w:t>
+      </w:r>
+    </w:p>
+    <w:p>
+      <w:pPr>
         <w:rPr>
           <w:color w:val="00B050"/>
           <w:lang w:val="en-US"/>
         </w:rPr>
-        <w:t>All the meal options at each meal time must be different.</w:t>
-      </w:r>
-    </w:p>
-    <w:p>
-      <w:pPr>
+      </w:pPr>
+      <w:r>
         <w:rPr>
           <w:color w:val="00B050"/>
           <w:lang w:val="en-US"/>
         </w:rPr>
-      </w:pPr>
-      <w:r>
-        <w:rPr>
-          <w:color w:val="00B050"/>
-          <w:lang w:val="en-US"/>
-        </w:rPr>
-        <w:t>is an essential meal so enure that everyone can eat it.</w:t>
-      </w:r>
-    </w:p>
-    <w:p>
-      <w:pPr>
-        <w:rPr>
-          <w:color w:val="00B050"/>
-          <w:lang w:val="en-US"/>
-        </w:rPr>
-      </w:pPr>
-      <w:r>
-        <w:rPr>
-          <w:color w:val="00B050"/>
-          <w:lang w:val="en-US"/>
-        </w:rPr>
-        <w:t>The right number of breakfasts must be offered.</w:t>
-      </w:r>
-    </w:p>
-    <w:p>
-      <w:pPr>
-        <w:rPr>
-          <w:color w:val="00B050"/>
-          <w:lang w:val="en-US"/>
-        </w:rPr>
-      </w:pPr>
-      <w:r>
-        <w:rPr>
-          <w:color w:val="00B050"/>
-          <w:lang w:val="en-US"/>
-        </w:rPr>
-        <w:t>Make sure everyone can eat something and there are enough servings for each diet type.</w:t>
-      </w:r>
-    </w:p>
-    <w:p>
-      <w:pPr>
-        <w:rPr>
-          <w:color w:val="00B050"/>
-          <w:lang w:val="en-US"/>
-        </w:rPr>
-      </w:pPr>
-      <w:r>
-        <w:rPr>
-          <w:color w:val="00B050"/>
-          <w:lang w:val="en-US"/>
-        </w:rPr>
-        <w:t>Work out the nutrition on offer.</w:t>
-      </w:r>
-    </w:p>
-    <w:p>
-      <w:pPr>
-        <w:rPr>
-          <w:color w:val="00B050"/>
-          <w:lang w:val="en-US"/>
-        </w:rPr>
-      </w:pPr>
-      <w:r>
-        <w:rPr>
-          <w:color w:val="00B050"/>
-          <w:lang w:val="en-US"/>
-        </w:rPr>
-        <w:t>Any number of sides</w:t>
-      </w:r>
-    </w:p>
-    <w:p>
-      <w:pPr>
-        <w:rPr>
-          <w:color w:val="00B050"/>
-          <w:lang w:val="en-US"/>
-        </w:rPr>
-      </w:pPr>
-      <w:r>
-        <w:rPr>
-          <w:color w:val="00B050"/>
-          <w:lang w:val="en-US"/>
-        </w:rPr>
-        <w:t>Don't serve the same dessert again for a week after it's served.</w:t>
-      </w:r>
-    </w:p>
-    <w:p>
-      <w:pPr>
-        <w:rPr>
-          <w:color w:val="00B050"/>
-          <w:lang w:val="en-US"/>
-        </w:rPr>
-      </w:pPr>
-      <w:r>
-        <w:rPr>
-          <w:color w:val="00B050"/>
-          <w:lang w:val="en-US"/>
-        </w:rPr>
-        <w:t>Don't offer more desserts than people can eat. Desserts are not important so don't bother much with diet types.</w:t>
-      </w:r>
-    </w:p>
-    <w:p>
-      <w:pPr>
-        <w:rPr>
-          <w:color w:val="00B050"/>
-          <w:lang w:val="en-US"/>
-        </w:rPr>
-      </w:pPr>
-      <w:r>
-        <w:rPr>
-          <w:color w:val="00B050"/>
+        <w:t>Constrain cals to &gt; minimum, then minimise to avoid food waste.</w:t>
+      </w:r>
+    </w:p>
+    <w:p>
+      <w:pPr>
+        <w:rPr>
+          <w:color w:val="FF0000"/>
+          <w:lang w:val="en-US"/>
+        </w:rPr>
+      </w:pPr>
+      <w:r>
+        <w:rPr>
+          <w:color w:val="FF0000"/>
+          <w:lang w:val="en-US"/>
+        </w:rPr>
+        <w:t>Benchmarks</w:t>
+      </w:r>
+    </w:p>
+    <w:p>
+      <w:pPr>
+        <w:rPr>
+          <w:color w:val="FF0000"/>
+          <w:lang w:val="en-US"/>
+        </w:rPr>
+      </w:pPr>
+      <w:r>
+        <w:rPr>
+          <w:color w:val="FF0000"/>
+          <w:lang w:val="en-US"/>
+        </w:rPr>
+        <w:t>Trade-off between objectives, constraints and processing time</w:t>
+      </w:r>
+    </w:p>
+    <w:p>
+      <w:pPr>
+        <w:rPr>
+          <w:color w:val="FF0000"/>
+          <w:lang w:val="en-US"/>
+        </w:rPr>
+      </w:pPr>
+      <w:r>
+        <w:rPr>
+          <w:color w:val="FF0000"/>
+          <w:lang w:val="en-US"/>
+        </w:rPr>
+        <w:t>Weighting and scaling</w:t>
+      </w:r>
+      <w:r>
+        <w:rPr>
+          <w:color w:val="FF0000"/>
+          <w:lang w:val="en-US"/>
+        </w:rPr>
+        <w:t>, magnitudes</w:t>
+      </w:r>
+    </w:p>
+    <w:p>
+      <w:pPr>
+        <w:rPr>
+          <w:color w:val="FF0000"/>
+          <w:lang w:val="en-US"/>
+        </w:rPr>
+      </w:pPr>
+      <w:r>
+        <w:rPr>
+          <w:color w:val="FF0000"/>
+          <w:lang w:val="en-US"/>
+        </w:rPr>
+        <w:t>Would have preferred scaled multiplied objective</w:t>
+      </w:r>
+      <w:r>
+        <w:rPr>
+          <w:color w:val="FF0000"/>
+          <w:lang w:val="en-US"/>
+        </w:rPr>
+        <w:t xml:space="preserve">. </w:t>
+      </w:r>
+    </w:p>
+    <w:p>
+      <w:pPr>
+        <w:rPr>
+          <w:color w:val="FF0000"/>
+          <w:lang w:val="en-US"/>
+        </w:rPr>
+      </w:pPr>
+      <w:r>
+        <w:rPr>
+          <w:color w:val="FF0000"/>
+          <w:lang w:val="en-US"/>
+        </w:rPr>
+        <w:t>Final chosen objective function</w:t>
+      </w:r>
+    </w:p>
+    <w:p>
+      <w:pPr>
+        <w:rPr>
+          <w:lang w:val="en-US"/>
+        </w:rPr>
+      </w:pPr>
+    </w:p>
+    <w:p>
+      <w:pPr>
+        <w:pStyle w:val="Heading1"/>
+        <w:rPr>
+          <w:lang w:val="en-US"/>
+        </w:rPr>
+      </w:pPr>
+      <w:bookmarkStart w:id="14" w:name="_Toc106992467"/>
+      <w:r>
+        <w:rPr>
+          <w:lang w:val="en-US"/>
+        </w:rPr>
+        <w:t>Results</w:t>
+      </w:r>
+      <w:r>
+        <w:rPr>
+          <w:lang w:val="en-US"/>
+        </w:rPr>
+        <w:t xml:space="preserve"> &amp; </w:t>
+      </w:r>
+      <w:r>
+        <w:rPr>
+          <w:lang w:val="en-US"/>
+        </w:rPr>
+        <w:t>d</w:t>
+      </w:r>
+      <w:r>
+        <w:rPr>
+          <w:lang w:val="en-US"/>
+        </w:rPr>
+        <w:t>iscussion</w:t>
+      </w:r>
+      <w:bookmarkEnd w:id="14"/>
+    </w:p>
+    <w:p>
+      <w:pPr>
+        <w:rPr>
+          <w:lang w:val="en-US"/>
+        </w:rPr>
+      </w:pPr>
+    </w:p>
+    <w:p>
+      <w:pPr>
+        <w:rPr>
+          <w:color w:val="FF0000"/>
+          <w:lang w:val="en-US"/>
+        </w:rPr>
+      </w:pPr>
+      <w:r>
+        <w:rPr>
+          <w:color w:val="FF0000"/>
           <w:lang w:val="en-US"/>
         </w:rPr>
         <w:lastRenderedPageBreak/>
-        <w:t>Don't serve the same treats twice in a row.</w:t>
-      </w:r>
-    </w:p>
-    <w:p>
-      <w:pPr>
-        <w:rPr>
-          <w:color w:val="00B050"/>
-          <w:lang w:val="en-US"/>
-        </w:rPr>
-      </w:pPr>
-      <w:r>
-        <w:rPr>
-          <w:color w:val="00B050"/>
-          <w:lang w:val="en-US"/>
-        </w:rPr>
-        <w:t>Occasional treats do not contribute to daily nutrition.</w:t>
-      </w:r>
-    </w:p>
-    <w:p>
-      <w:pPr>
-        <w:rPr>
-          <w:color w:val="00B050"/>
-          <w:lang w:val="en-US"/>
-        </w:rPr>
-      </w:pPr>
-      <w:r>
-        <w:rPr>
-          <w:color w:val="00B050"/>
-          <w:lang w:val="en-US"/>
-        </w:rPr>
-        <w:t>Fresh ingredients can't be brought in winter.</w:t>
-      </w:r>
-    </w:p>
-    <w:p>
-      <w:pPr>
-        <w:rPr>
-          <w:color w:val="00B050"/>
-          <w:lang w:val="en-US"/>
-        </w:rPr>
-      </w:pPr>
-      <w:r>
-        <w:rPr>
-          <w:color w:val="00B050"/>
-          <w:lang w:val="en-US"/>
-        </w:rPr>
-        <w:t>Minimum num servings of each meal option. Has to be forced to prevent the program from outputting restrictive options.</w:t>
-      </w:r>
-    </w:p>
-    <w:p>
-      <w:pPr>
-        <w:rPr>
-          <w:color w:val="00B050"/>
-          <w:lang w:val="en-US"/>
-        </w:rPr>
-      </w:pPr>
-      <w:r>
-        <w:rPr>
-          <w:color w:val="00B050"/>
-          <w:lang w:val="en-US"/>
-        </w:rPr>
-        <w:t>Make sure everyone gets enough nutrition.</w:t>
-      </w:r>
-    </w:p>
-    <w:p>
-      <w:pPr>
-        <w:rPr>
-          <w:color w:val="00B050"/>
-          <w:lang w:val="en-US"/>
-        </w:rPr>
-      </w:pPr>
-    </w:p>
-    <w:p>
-      <w:pPr>
-        <w:rPr>
-          <w:color w:val="FF0000"/>
-          <w:lang w:val="en-US"/>
-        </w:rPr>
-      </w:pPr>
-      <w:r>
-        <w:rPr>
-          <w:color w:val="FF0000"/>
-          <w:lang w:val="en-US"/>
-        </w:rPr>
-        <w:t>Problems</w:t>
-      </w:r>
-      <w:r>
-        <w:rPr>
-          <w:color w:val="FF0000"/>
-          <w:lang w:val="en-US"/>
-        </w:rPr>
-        <w:t xml:space="preserve"> and alternatives</w:t>
-      </w:r>
-    </w:p>
-    <w:p>
-      <w:pPr>
-        <w:rPr>
-          <w:lang w:val="en-US"/>
-        </w:rPr>
-      </w:pPr>
-    </w:p>
-    <w:p>
-      <w:pPr>
-        <w:rPr>
-          <w:color w:val="FF0000"/>
-          <w:lang w:val="en-US"/>
-        </w:rPr>
-      </w:pPr>
-      <w:r>
-        <w:rPr>
-          <w:lang w:val="en-US"/>
-        </w:rPr>
-        <w:t xml:space="preserve">Some of the model code appears repetitive </w:t>
-      </w:r>
-      <w:r>
-        <w:rPr>
-          <w:lang w:val="en-US"/>
-        </w:rPr>
-        <w:t>because u</w:t>
-      </w:r>
-      <w:r>
-        <w:rPr>
-          <w:lang w:val="en-US"/>
-        </w:rPr>
-        <w:t xml:space="preserve">sing different enumerables </w:t>
-      </w:r>
-      <w:r>
-        <w:rPr>
-          <w:lang w:val="en-US"/>
-        </w:rPr>
-        <w:t>wa</w:t>
-      </w:r>
-      <w:r>
-        <w:rPr>
-          <w:lang w:val="en-US"/>
-        </w:rPr>
-        <w:t>s an effective way of processing different meal types but enumerable types cannot be passed as parameters in functions or predicates in MiniZinc.</w:t>
-      </w:r>
-      <w:r>
-        <w:rPr>
-          <w:lang w:val="en-US"/>
-        </w:rPr>
-        <w:t xml:space="preserve"> Additionally</w:t>
-      </w:r>
-      <w:r>
-        <w:rPr>
-          <w:lang w:val="en-US"/>
-        </w:rPr>
-        <w:t>, c</w:t>
-      </w:r>
-      <w:r>
-        <w:rPr>
-          <w:lang w:val="en-US"/>
-        </w:rPr>
-        <w:t xml:space="preserve">ombining the calculations and constraints into fewer loops with larger bodies and fewer repeated iterations through the complete sets resulted in slower processing.  </w:t>
-      </w:r>
-    </w:p>
-    <w:p>
-      <w:pPr>
-        <w:rPr>
-          <w:lang w:val="en-US"/>
-        </w:rPr>
-      </w:pPr>
-    </w:p>
-    <w:p>
-      <w:pPr>
-        <w:pStyle w:val="Heading2"/>
-        <w:rPr>
-          <w:lang w:val="en-US"/>
-        </w:rPr>
-      </w:pPr>
-      <w:bookmarkStart w:id="12" w:name="_Toc106788624"/>
-      <w:r>
-        <w:rPr>
-          <w:lang w:val="en-US"/>
-        </w:rPr>
-        <w:t xml:space="preserve">Solving </w:t>
-      </w:r>
-      <w:r>
-        <w:rPr>
-          <w:lang w:val="en-US"/>
-        </w:rPr>
-        <w:t>t</w:t>
-      </w:r>
-      <w:r>
-        <w:rPr>
-          <w:lang w:val="en-US"/>
-        </w:rPr>
-        <w:t>echnique</w:t>
-      </w:r>
-      <w:bookmarkEnd w:id="12"/>
-    </w:p>
-    <w:p>
-      <w:pPr>
-        <w:rPr>
-          <w:lang w:val="en-US"/>
-        </w:rPr>
-      </w:pPr>
-    </w:p>
-    <w:p>
-      <w:pPr>
-        <w:rPr>
-          <w:color w:val="FF0000"/>
-          <w:lang w:val="en-US"/>
-        </w:rPr>
-      </w:pPr>
-      <w:r>
-        <w:rPr>
-          <w:color w:val="FF0000"/>
-          <w:lang w:val="en-US"/>
-        </w:rPr>
-        <w:t>How Geocode works.</w:t>
-      </w:r>
-    </w:p>
-    <w:p>
-      <w:pPr>
-        <w:rPr>
-          <w:color w:val="FF0000"/>
-          <w:lang w:val="en-US"/>
-        </w:rPr>
-      </w:pPr>
-      <w:r>
-        <w:rPr>
-          <w:color w:val="FF0000"/>
-          <w:lang w:val="en-US"/>
-        </w:rPr>
-        <w:t>Why I chose it.</w:t>
-      </w:r>
-    </w:p>
-    <w:p>
-      <w:pPr>
-        <w:rPr>
-          <w:color w:val="FF0000"/>
-          <w:lang w:val="en-US"/>
-        </w:rPr>
-      </w:pPr>
-      <w:r>
-        <w:rPr>
-          <w:color w:val="FF0000"/>
-          <w:lang w:val="en-US"/>
-        </w:rPr>
-        <w:t>What else could be used.</w:t>
-      </w:r>
-    </w:p>
-    <w:p>
-      <w:pPr>
-        <w:rPr>
-          <w:color w:val="FF0000"/>
-          <w:lang w:val="en-US"/>
-        </w:rPr>
-      </w:pPr>
-      <w:r>
-        <w:rPr>
-          <w:color w:val="FF0000"/>
-          <w:lang w:val="en-US"/>
-        </w:rPr>
-        <w:t>Floats.</w:t>
-      </w:r>
-    </w:p>
-    <w:p>
-      <w:pPr>
-        <w:rPr>
-          <w:color w:val="FF0000"/>
-          <w:lang w:val="en-US"/>
-        </w:rPr>
-      </w:pPr>
-      <w:r>
-        <w:rPr>
-          <w:color w:val="FF0000"/>
-          <w:lang w:val="en-US"/>
-        </w:rPr>
-        <w:t>Explain why numbers are scaled up or down later.</w:t>
-      </w:r>
-    </w:p>
-    <w:p>
-      <w:pPr>
-        <w:rPr>
-          <w:color w:val="FF0000"/>
-          <w:lang w:val="en-US"/>
-        </w:rPr>
-      </w:pPr>
-      <w:r>
-        <w:rPr>
-          <w:color w:val="FF0000"/>
-          <w:lang w:val="en-US"/>
-        </w:rPr>
-        <w:t>Batches of data.</w:t>
-      </w:r>
-    </w:p>
-    <w:p>
-      <w:pPr>
-        <w:rPr>
-          <w:lang w:val="en-US"/>
-        </w:rPr>
-      </w:pPr>
-    </w:p>
-    <w:p>
-      <w:pPr>
-        <w:pStyle w:val="Heading2"/>
-        <w:rPr>
-          <w:lang w:val="en-US"/>
-        </w:rPr>
-      </w:pPr>
-      <w:bookmarkStart w:id="13" w:name="_Toc106788625"/>
-      <w:r>
-        <w:rPr>
-          <w:lang w:val="en-US"/>
-        </w:rPr>
-        <w:t xml:space="preserve">Objective </w:t>
-      </w:r>
-      <w:r>
-        <w:rPr>
-          <w:lang w:val="en-US"/>
-        </w:rPr>
-        <w:t>fu</w:t>
-      </w:r>
-      <w:r>
-        <w:rPr>
-          <w:lang w:val="en-US"/>
-        </w:rPr>
-        <w:t>nction</w:t>
-      </w:r>
-      <w:bookmarkEnd w:id="13"/>
-    </w:p>
-    <w:p>
-      <w:pPr>
-        <w:rPr>
-          <w:lang w:val="en-US"/>
-        </w:rPr>
-      </w:pPr>
-    </w:p>
-    <w:p>
-      <w:pPr>
-        <w:rPr>
-          <w:color w:val="00B050"/>
-          <w:lang w:val="en-US"/>
-        </w:rPr>
-      </w:pPr>
-      <w:r>
-        <w:rPr>
-          <w:color w:val="00B050"/>
-          <w:lang w:val="en-US"/>
-        </w:rPr>
-        <w:t>A measure of how easy it will be for people to choose enough variety at mealtimes.</w:t>
-      </w:r>
-      <w:r>
-        <w:rPr>
-          <w:color w:val="00B050"/>
-          <w:lang w:val="en-US"/>
-        </w:rPr>
-        <w:t xml:space="preserve"> </w:t>
-      </w:r>
-      <w:r>
-        <w:rPr>
-          <w:color w:val="00B050"/>
-          <w:lang w:val="en-US"/>
-        </w:rPr>
-        <w:t>Larger number -&gt; fewer options for the majority of people.</w:t>
-      </w:r>
-    </w:p>
-    <w:p>
-      <w:pPr>
-        <w:rPr>
-          <w:color w:val="00B050"/>
-          <w:lang w:val="en-US"/>
-        </w:rPr>
-      </w:pPr>
-      <w:r>
-        <w:rPr>
-          <w:color w:val="00B050"/>
-          <w:lang w:val="en-US"/>
-        </w:rPr>
-        <w:t>Constrain cals to &gt; minimum, then minimise to avoid food waste.</w:t>
-      </w:r>
-    </w:p>
-    <w:p>
-      <w:pPr>
-        <w:rPr>
-          <w:color w:val="FF0000"/>
-          <w:lang w:val="en-US"/>
-        </w:rPr>
-      </w:pPr>
-      <w:r>
-        <w:rPr>
-          <w:color w:val="FF0000"/>
-          <w:lang w:val="en-US"/>
-        </w:rPr>
-        <w:t>Benchmarks</w:t>
-      </w:r>
-    </w:p>
-    <w:p>
-      <w:pPr>
-        <w:rPr>
-          <w:color w:val="FF0000"/>
-          <w:lang w:val="en-US"/>
-        </w:rPr>
-      </w:pPr>
-      <w:r>
-        <w:rPr>
-          <w:color w:val="FF0000"/>
-          <w:lang w:val="en-US"/>
-        </w:rPr>
-        <w:t>Trade-off between objectives, constraints and processing time</w:t>
-      </w:r>
-    </w:p>
-    <w:p>
-      <w:pPr>
-        <w:rPr>
-          <w:color w:val="FF0000"/>
-          <w:lang w:val="en-US"/>
-        </w:rPr>
-      </w:pPr>
-      <w:r>
-        <w:rPr>
-          <w:color w:val="FF0000"/>
-          <w:lang w:val="en-US"/>
-        </w:rPr>
-        <w:t>Weighting and scaling</w:t>
-      </w:r>
-      <w:r>
-        <w:rPr>
-          <w:color w:val="FF0000"/>
-          <w:lang w:val="en-US"/>
-        </w:rPr>
-        <w:t>, magnitudes</w:t>
-      </w:r>
-    </w:p>
-    <w:p>
-      <w:pPr>
-        <w:rPr>
-          <w:color w:val="FF0000"/>
-          <w:lang w:val="en-US"/>
-        </w:rPr>
-      </w:pPr>
-      <w:r>
-        <w:rPr>
-          <w:color w:val="FF0000"/>
-          <w:lang w:val="en-US"/>
-        </w:rPr>
-        <w:t>Would have preferred scaled multiplied objective</w:t>
-      </w:r>
-      <w:r>
-        <w:rPr>
-          <w:color w:val="FF0000"/>
-          <w:lang w:val="en-US"/>
-        </w:rPr>
-        <w:t xml:space="preserve">. </w:t>
-      </w:r>
-    </w:p>
-    <w:p>
-      <w:pPr>
-        <w:rPr>
-          <w:color w:val="FF0000"/>
-          <w:lang w:val="en-US"/>
-        </w:rPr>
-      </w:pPr>
-      <w:r>
-        <w:rPr>
-          <w:color w:val="FF0000"/>
-          <w:lang w:val="en-US"/>
-        </w:rPr>
-        <w:t>Final chosen objective function</w:t>
-      </w:r>
-    </w:p>
-    <w:p>
-      <w:pPr>
-        <w:rPr>
-          <w:lang w:val="en-US"/>
-        </w:rPr>
-      </w:pPr>
-    </w:p>
-    <w:p>
-      <w:pPr>
-        <w:pStyle w:val="Heading1"/>
-        <w:rPr>
-          <w:lang w:val="en-US"/>
-        </w:rPr>
-      </w:pPr>
-      <w:bookmarkStart w:id="14" w:name="_Toc106788626"/>
-      <w:r>
-        <w:rPr>
-          <w:lang w:val="en-US"/>
-        </w:rPr>
-        <w:t>Results</w:t>
-      </w:r>
-      <w:r>
-        <w:rPr>
-          <w:lang w:val="en-US"/>
-        </w:rPr>
-        <w:t xml:space="preserve"> &amp; </w:t>
-      </w:r>
-      <w:r>
-        <w:rPr>
-          <w:lang w:val="en-US"/>
-        </w:rPr>
-        <w:t>d</w:t>
-      </w:r>
-      <w:r>
-        <w:rPr>
-          <w:lang w:val="en-US"/>
-        </w:rPr>
-        <w:t>iscussion</w:t>
-      </w:r>
-      <w:bookmarkEnd w:id="14"/>
-    </w:p>
-    <w:p>
-      <w:pPr>
-        <w:rPr>
-          <w:lang w:val="en-US"/>
-        </w:rPr>
-      </w:pPr>
-    </w:p>
-    <w:p>
-      <w:pPr>
-        <w:rPr>
-          <w:color w:val="FF0000"/>
-          <w:lang w:val="en-US"/>
-        </w:rPr>
-      </w:pPr>
-      <w:r>
-        <w:rPr>
-          <w:color w:val="FF0000"/>
-          <w:lang w:val="en-US"/>
-        </w:rPr>
         <w:t>Show plots</w:t>
       </w:r>
       <w:r>
@@ -9282,7 +9326,7 @@
           <w:lang w:val="en-US"/>
         </w:rPr>
       </w:pPr>
-      <w:bookmarkStart w:id="15" w:name="_Toc106788627"/>
+      <w:bookmarkStart w:id="15" w:name="_Toc106992468"/>
       <w:r>
         <w:rPr>
           <w:lang w:val="en-US"/>
@@ -9317,7 +9361,7 @@
           <w:lang w:val="en-US"/>
         </w:rPr>
       </w:pPr>
-      <w:bookmarkStart w:id="16" w:name="_Toc106788628"/>
+      <w:bookmarkStart w:id="16" w:name="_Toc106992469"/>
       <w:r>
         <w:rPr>
           <w:lang w:val="en-US"/>
@@ -9546,7 +9590,6 @@
           <w:color w:val="FF0000"/>
           <w:lang w:val="en-US"/>
         </w:rPr>
-        <w:lastRenderedPageBreak/>
         <w:t>Survey people to find out what diets they would be willing to adopt</w:t>
       </w:r>
     </w:p>
@@ -9586,6 +9629,7 @@
           <w:color w:val="FF0000"/>
           <w:lang w:val="en-US"/>
         </w:rPr>
+        <w:lastRenderedPageBreak/>
         <w:t>Now cite some stuff from recommended papers.</w:t>
       </w:r>
     </w:p>
@@ -9605,7 +9649,7 @@
           <w:lang w:val="en-US"/>
         </w:rPr>
       </w:pPr>
-      <w:bookmarkStart w:id="17" w:name="_Toc106788629"/>
+      <w:bookmarkStart w:id="17" w:name="_Toc106992470"/>
       <w:r>
         <w:rPr>
           <w:lang w:val="en-US"/>
@@ -9639,7 +9683,7 @@
           <w:lang w:val="en-US"/>
         </w:rPr>
       </w:pPr>
-      <w:bookmarkStart w:id="18" w:name="_Toc106788630"/>
+      <w:bookmarkStart w:id="18" w:name="_Toc106992471"/>
       <w:r>
         <w:rPr>
           <w:lang w:val="en-US"/>
@@ -9729,7 +9773,7 @@
           <w:lang w:val="en-US"/>
         </w:rPr>
       </w:pPr>
-      <w:bookmarkStart w:id="19" w:name="_Toc106788631"/>
+      <w:bookmarkStart w:id="19" w:name="_Toc106992472"/>
       <w:r>
         <w:rPr>
           <w:lang w:val="en-US"/>
@@ -9758,7 +9802,7 @@
           <w:lang w:val="en-US"/>
         </w:rPr>
       </w:pPr>
-      <w:bookmarkStart w:id="20" w:name="_Toc106788632"/>
+      <w:bookmarkStart w:id="20" w:name="_Toc106992473"/>
       <w:r>
         <w:rPr>
           <w:lang w:val="en-US"/>

</xml_diff>

<commit_message>
Cut down word count.
</commit_message>
<xml_diff>
--- a/Documentation/Report.docx
+++ b/Documentation/Report.docx
@@ -2805,19 +2805,43 @@
         <w:rPr>
           <w:lang w:val="en-US"/>
         </w:rPr>
-        <w:t xml:space="preserve"> a range of important topics including climate change</w:t>
-      </w:r>
-      <w:r>
-        <w:rPr>
-          <w:lang w:val="en-US"/>
-        </w:rPr>
-        <w:t xml:space="preserve"> </w:t>
-      </w:r>
-      <w:r>
-        <w:rPr>
-          <w:lang w:val="en-US"/>
-        </w:rPr>
-        <w:t>and the natural sciences. Field expeditions to Antarctica facilitate much of this research.</w:t>
+        <w:t xml:space="preserve"> a range of</w:t>
+      </w:r>
+      <w:r>
+        <w:rPr>
+          <w:lang w:val="en-US"/>
+        </w:rPr>
+        <w:t xml:space="preserve"> </w:t>
+      </w:r>
+      <w:r>
+        <w:rPr>
+          <w:lang w:val="en-US"/>
+        </w:rPr>
+        <w:t>topics including climate change</w:t>
+      </w:r>
+      <w:r>
+        <w:rPr>
+          <w:lang w:val="en-US"/>
+        </w:rPr>
+        <w:t xml:space="preserve"> </w:t>
+      </w:r>
+      <w:r>
+        <w:rPr>
+          <w:lang w:val="en-US"/>
+        </w:rPr>
+        <w:t>and the natural sciences</w:t>
+      </w:r>
+      <w:r>
+        <w:rPr>
+          <w:lang w:val="en-US"/>
+        </w:rPr>
+        <w:t xml:space="preserve">, facilitated by </w:t>
+      </w:r>
+      <w:r>
+        <w:rPr>
+          <w:lang w:val="en-US"/>
+        </w:rPr>
+        <w:t>expeditions to Antarctica.</w:t>
       </w:r>
       <w:r>
         <w:rPr>
@@ -3980,24 +4004,22 @@
         <w:t>Methodology</w:t>
       </w:r>
       <w:bookmarkEnd w:id="3"/>
-    </w:p>
-    <w:p>
-      <w:pPr>
-        <w:rPr>
-          <w:lang w:val="en-US"/>
-        </w:rPr>
-      </w:pPr>
     </w:p>
     <w:p>
       <w:pPr>
         <w:pStyle w:val="Heading2"/>
       </w:pPr>
       <w:bookmarkStart w:id="4" w:name="_Toc107336108"/>
-      <w:r>
-        <w:t>Communication</w:t>
-      </w:r>
-      <w:r>
-        <w:t xml:space="preserve"> and organisation</w:t>
+    </w:p>
+    <w:p>
+      <w:pPr>
+        <w:pStyle w:val="Heading2"/>
+      </w:pPr>
+      <w:r>
+        <w:t>O</w:t>
+      </w:r>
+      <w:r>
+        <w:t>rganisation</w:t>
       </w:r>
       <w:bookmarkEnd w:id="4"/>
     </w:p>
@@ -5286,7 +5308,7 @@
           <v:shape id="_x0000_i1025" type="#_x0000_t75" style="width:412.7pt;height:126.85pt" o:ole="">
             <v:imagedata r:id="rId14" o:title=""/>
           </v:shape>
-          <o:OLEObject Type="Embed" ProgID="Paint.Picture" ShapeID="_x0000_i1025" DrawAspect="Content" ObjectID="_1718028693" r:id="rId15"/>
+          <o:OLEObject Type="Embed" ProgID="Paint.Picture" ShapeID="_x0000_i1025" DrawAspect="Content" ObjectID="_1718035609" r:id="rId15"/>
         </w:object>
       </w:r>
     </w:p>
@@ -5940,10 +5962,10 @@
       </w:pPr>
       <w:r>
         <w:object w:dxaOrig="16056" w:dyaOrig="7620" w14:anchorId="40A2F8C6">
-          <v:shape id="_x0000_i1031" type="#_x0000_t75" style="width:514.7pt;height:244.7pt" o:ole="">
+          <v:shape id="_x0000_i1026" type="#_x0000_t75" style="width:514.7pt;height:244.7pt" o:ole="">
             <v:imagedata r:id="rId16" o:title=""/>
           </v:shape>
-          <o:OLEObject Type="Embed" ProgID="Paint.Picture" ShapeID="_x0000_i1031" DrawAspect="Content" ObjectID="_1718028694" r:id="rId17"/>
+          <o:OLEObject Type="Embed" ProgID="Paint.Picture" ShapeID="_x0000_i1026" DrawAspect="Content" ObjectID="_1718035610" r:id="rId17"/>
         </w:object>
       </w:r>
     </w:p>
@@ -7039,7 +7061,7 @@
         <w:rPr>
           <w:lang w:val="en-US"/>
         </w:rPr>
-        <w:t>specific data</w:t>
+        <w:t>data</w:t>
       </w:r>
       <w:r>
         <w:rPr>
@@ -7202,19 +7224,13 @@
         <w:rPr>
           <w:lang w:val="en-US"/>
         </w:rPr>
-        <w:t xml:space="preserve">taken </w:t>
-      </w:r>
-      <w:r>
-        <w:rPr>
-          <w:lang w:val="en-US"/>
-        </w:rPr>
-        <w:t>from</w:t>
-      </w:r>
-      <w:r>
-        <w:rPr>
-          <w:lang w:val="en-US"/>
-        </w:rPr>
-        <w:t xml:space="preserve"> average cargo ship </w:t>
+        <w:t>based on</w:t>
+      </w:r>
+      <w:r>
+        <w:rPr>
+          <w:lang w:val="en-US"/>
+        </w:rPr>
+        <w:t xml:space="preserve"> cargo ship </w:t>
       </w:r>
       <w:r>
         <w:rPr>
@@ -7226,13 +7242,37 @@
         <w:rPr>
           <w:lang w:val="en-US"/>
         </w:rPr>
-        <w:t xml:space="preserve"> from</w:t>
-      </w:r>
-      <w:r>
-        <w:rPr>
-          <w:lang w:val="en-US"/>
-        </w:rPr>
-        <w:t xml:space="preserve"> Tiseo (2021) </w:t>
+        <w:t>s</w:t>
+      </w:r>
+      <w:r>
+        <w:rPr>
+          <w:lang w:val="en-US"/>
+        </w:rPr>
+        <w:t xml:space="preserve"> </w:t>
+      </w:r>
+      <w:r>
+        <w:rPr>
+          <w:lang w:val="en-US"/>
+        </w:rPr>
+        <w:t>(</w:t>
+      </w:r>
+      <w:r>
+        <w:rPr>
+          <w:lang w:val="en-US"/>
+        </w:rPr>
+        <w:t>Tiseo</w:t>
+      </w:r>
+      <w:r>
+        <w:rPr>
+          <w:lang w:val="en-US"/>
+        </w:rPr>
+        <w:t xml:space="preserve">, </w:t>
+      </w:r>
+      <w:r>
+        <w:rPr>
+          <w:lang w:val="en-US"/>
+        </w:rPr>
+        <w:t xml:space="preserve">2021) </w:t>
       </w:r>
       <w:r>
         <w:rPr>
@@ -7262,7 +7302,13 @@
         <w:rPr>
           <w:lang w:val="en-US"/>
         </w:rPr>
-        <w:t>UK fuel prices w</w:t>
+        <w:t>British</w:t>
+      </w:r>
+      <w:r>
+        <w:rPr>
+          <w:lang w:val="en-US"/>
+        </w:rPr>
+        <w:t xml:space="preserve"> fuel prices w</w:t>
       </w:r>
       <w:r>
         <w:rPr>
@@ -7298,13 +7344,13 @@
         <w:rPr>
           <w:lang w:val="en-US"/>
         </w:rPr>
-        <w:t xml:space="preserve">The cost and emissions of moving 100g portions of food were estimated </w:t>
-      </w:r>
-      <w:r>
-        <w:rPr>
-          <w:lang w:val="en-US"/>
-        </w:rPr>
-        <w:t xml:space="preserve">from the overall cost of the journey, one-way, </w:t>
+        <w:t xml:space="preserve">The cost and emissions of moving portions of food were estimated </w:t>
+      </w:r>
+      <w:r>
+        <w:rPr>
+          <w:lang w:val="en-US"/>
+        </w:rPr>
+        <w:t xml:space="preserve">from the cost of the journey, one-way, </w:t>
       </w:r>
       <w:r>
         <w:rPr>
@@ -7316,19 +7362,7 @@
         <w:rPr>
           <w:lang w:val="en-US"/>
         </w:rPr>
-        <w:t>number of 100g</w:t>
-      </w:r>
-      <w:r>
-        <w:rPr>
-          <w:lang w:val="en-US"/>
-        </w:rPr>
-        <w:t xml:space="preserve"> </w:t>
-      </w:r>
-      <w:r>
-        <w:rPr>
-          <w:lang w:val="en-US"/>
-        </w:rPr>
-        <w:t xml:space="preserve">portions that could </w:t>
+        <w:t xml:space="preserve">number of portions that could </w:t>
       </w:r>
       <w:r>
         <w:rPr>
@@ -7353,7 +7387,7 @@
         <w:rPr>
           <w:lang w:val="en-US"/>
         </w:rPr>
-        <w:t xml:space="preserve">For the Dash-7 aircraft, </w:t>
+        <w:t xml:space="preserve">For the aircraft, </w:t>
       </w:r>
       <w:r>
         <w:rPr>
@@ -7365,7 +7399,13 @@
         <w:rPr>
           <w:lang w:val="en-US"/>
         </w:rPr>
-        <w:t>is</w:t>
+        <w:t>wa</w:t>
+      </w:r>
+      <w:r>
+        <w:rPr>
+          <w:lang w:val="en-US"/>
+        </w:rPr>
+        <w:t>s</w:t>
       </w:r>
       <w:r>
         <w:rPr>
@@ -7383,31 +7423,37 @@
         <w:rPr>
           <w:lang w:val="en-US"/>
         </w:rPr>
-        <w:t xml:space="preserve"> This</w:t>
-      </w:r>
-      <w:r>
-        <w:rPr>
-          <w:lang w:val="en-US"/>
-        </w:rPr>
-        <w:t xml:space="preserve"> distance</w:t>
-      </w:r>
-      <w:r>
-        <w:rPr>
-          <w:lang w:val="en-US"/>
-        </w:rPr>
-        <w:t xml:space="preserve"> mean</w:t>
-      </w:r>
-      <w:r>
-        <w:rPr>
-          <w:lang w:val="en-US"/>
-        </w:rPr>
-        <w:t>s</w:t>
-      </w:r>
-      <w:r>
-        <w:rPr>
-          <w:lang w:val="en-US"/>
-        </w:rPr>
-        <w:t xml:space="preserve"> the aircraft could not travel fully loaded</w:t>
+        <w:t xml:space="preserve"> The </w:t>
+      </w:r>
+      <w:r>
+        <w:rPr>
+          <w:lang w:val="en-US"/>
+        </w:rPr>
+        <w:t>Dash-7</w:t>
+      </w:r>
+      <w:r>
+        <w:rPr>
+          <w:lang w:val="en-US"/>
+        </w:rPr>
+        <w:t xml:space="preserve"> could not travel </w:t>
+      </w:r>
+      <w:r>
+        <w:rPr>
+          <w:lang w:val="en-US"/>
+        </w:rPr>
+        <w:t xml:space="preserve">this distance </w:t>
+      </w:r>
+      <w:r>
+        <w:rPr>
+          <w:lang w:val="en-US"/>
+        </w:rPr>
+        <w:t>fully l</w:t>
+      </w:r>
+      <w:r>
+        <w:rPr>
+          <w:lang w:val="en-US"/>
+        </w:rPr>
+        <w:t>oaded</w:t>
       </w:r>
       <w:r>
         <w:rPr>
@@ -7569,19 +7615,43 @@
         <w:rPr>
           <w:lang w:val="en-US"/>
         </w:rPr>
-        <w:t xml:space="preserve">and the cost of aviation fuel </w:t>
-      </w:r>
-      <w:r>
-        <w:rPr>
-          <w:lang w:val="en-US"/>
-        </w:rPr>
-        <w:t xml:space="preserve">in the UK </w:t>
-      </w:r>
-      <w:r>
-        <w:rPr>
-          <w:lang w:val="en-US"/>
-        </w:rPr>
-        <w:t xml:space="preserve">was </w:t>
+        <w:t>and</w:t>
+      </w:r>
+      <w:r>
+        <w:rPr>
+          <w:lang w:val="en-US"/>
+        </w:rPr>
+        <w:t xml:space="preserve"> UK</w:t>
+      </w:r>
+      <w:r>
+        <w:rPr>
+          <w:lang w:val="en-US"/>
+        </w:rPr>
+        <w:t xml:space="preserve"> aviation fuel</w:t>
+      </w:r>
+      <w:r>
+        <w:rPr>
+          <w:lang w:val="en-US"/>
+        </w:rPr>
+        <w:t xml:space="preserve"> prices</w:t>
+      </w:r>
+      <w:r>
+        <w:rPr>
+          <w:lang w:val="en-US"/>
+        </w:rPr>
+        <w:t xml:space="preserve"> </w:t>
+      </w:r>
+      <w:r>
+        <w:rPr>
+          <w:lang w:val="en-US"/>
+        </w:rPr>
+        <w:t>were</w:t>
+      </w:r>
+      <w:r>
+        <w:rPr>
+          <w:lang w:val="en-US"/>
+        </w:rPr>
+        <w:t xml:space="preserve"> </w:t>
       </w:r>
       <w:r>
         <w:rPr>
@@ -7619,13 +7689,25 @@
         <w:rPr>
           <w:lang w:val="en-US"/>
         </w:rPr>
-        <w:t xml:space="preserve">or the Dash-7 would travel with their entire cargo capacity full of food, but </w:t>
-      </w:r>
-      <w:r>
-        <w:rPr>
-          <w:lang w:val="en-US"/>
-        </w:rPr>
-        <w:t>this was theoretically assumed so that a proportional comparison could be made.</w:t>
+        <w:t xml:space="preserve">or the Dash-7 would travel with their entire capacity full of food, but </w:t>
+      </w:r>
+      <w:r>
+        <w:rPr>
+          <w:lang w:val="en-US"/>
+        </w:rPr>
+        <w:t xml:space="preserve">this was assumed </w:t>
+      </w:r>
+      <w:r>
+        <w:rPr>
+          <w:lang w:val="en-US"/>
+        </w:rPr>
+        <w:t>to enable</w:t>
+      </w:r>
+      <w:r>
+        <w:rPr>
+          <w:lang w:val="en-US"/>
+        </w:rPr>
+        <w:t xml:space="preserve"> a proportional comparison.</w:t>
       </w:r>
       <w:r>
         <w:rPr>
@@ -7661,13 +7743,13 @@
         <w:rPr>
           <w:lang w:val="en-US"/>
         </w:rPr>
-        <w:t xml:space="preserve"> via other research stations with waste</w:t>
-      </w:r>
-      <w:r>
-        <w:rPr>
-          <w:lang w:val="en-US"/>
-        </w:rPr>
-        <w:t>, equipment</w:t>
+        <w:t xml:space="preserve"> via other research stations with </w:t>
+      </w:r>
+      <w:r>
+        <w:rPr>
+          <w:lang w:val="en-US"/>
+        </w:rPr>
+        <w:t>equipment</w:t>
       </w:r>
       <w:r>
         <w:rPr>
@@ -7841,7 +7923,7 @@
         <w:rPr>
           <w:lang w:val="en-US"/>
         </w:rPr>
-        <w:t>was used to get comparative costs, quantities, packaging and nutritio</w:t>
+        <w:t>was used to get costs, quantities, packaging and nutritio</w:t>
       </w:r>
       <w:r>
         <w:rPr>
@@ -8004,7 +8086,7 @@
         <w:rPr>
           <w:lang w:val="en-US"/>
         </w:rPr>
-        <w:t>It was assumed that non-refrigerated ingredients would be kept in a heated building to prevent them from freezing</w:t>
+        <w:t>It was assumed that non-refrigerated ingredients would be kept in a heated building</w:t>
       </w:r>
       <w:r>
         <w:rPr>
@@ -8082,7 +8164,7 @@
         <w:rPr>
           <w:lang w:val="en-US"/>
         </w:rPr>
-        <w:t>, but larger spaces are usually heated so the overall requirement is usually higher for heating</w:t>
+        <w:t>, but larger spaces are heated so the overall requirement is higher for heating</w:t>
       </w:r>
       <w:r>
         <w:rPr>
@@ -8100,7 +8182,25 @@
         <w:rPr>
           <w:lang w:val="en-US"/>
         </w:rPr>
-        <w:t>Energy costs were taken from the cost of electricity in the UK, which is</w:t>
+        <w:t>T</w:t>
+      </w:r>
+      <w:r>
+        <w:rPr>
+          <w:lang w:val="en-US"/>
+        </w:rPr>
+        <w:t>he cost of electricity in the UK</w:t>
+      </w:r>
+      <w:r>
+        <w:rPr>
+          <w:lang w:val="en-US"/>
+        </w:rPr>
+        <w:t xml:space="preserve"> was applied</w:t>
+      </w:r>
+      <w:r>
+        <w:rPr>
+          <w:lang w:val="en-US"/>
+        </w:rPr>
+        <w:t>, which is</w:t>
       </w:r>
       <w:r>
         <w:rPr>
@@ -8172,7 +8272,7 @@
         <w:rPr>
           <w:lang w:val="en-US"/>
         </w:rPr>
-        <w:t xml:space="preserve"> frozen food for up to a year</w:t>
+        <w:t xml:space="preserve"> frozen food</w:t>
       </w:r>
       <w:r>
         <w:rPr>
@@ -8293,7 +8393,19 @@
         <w:rPr>
           <w:lang w:val="en-US"/>
         </w:rPr>
-        <w:t xml:space="preserve"> so perhaps BAS could explore this option</w:t>
+        <w:t xml:space="preserve"> so perhaps BAS could </w:t>
+      </w:r>
+      <w:r>
+        <w:rPr>
+          <w:lang w:val="en-US"/>
+        </w:rPr>
+        <w:t>investigate</w:t>
+      </w:r>
+      <w:r>
+        <w:rPr>
+          <w:lang w:val="en-US"/>
+        </w:rPr>
+        <w:t xml:space="preserve"> this</w:t>
       </w:r>
       <w:r>
         <w:rPr>
@@ -8312,7 +8424,7 @@
         <w:rPr>
           <w:lang w:val="en-US"/>
         </w:rPr>
-        <w:t xml:space="preserve">Cooking costs and emissions were calculated based on </w:t>
+        <w:t xml:space="preserve">Cooking costs and emissions were based on </w:t>
       </w:r>
       <w:r>
         <w:rPr>
@@ -8443,7 +8555,7 @@
         <w:rPr>
           <w:lang w:val="en-US"/>
         </w:rPr>
-        <w:t xml:space="preserve">GWP of cooking was found to be so negligible compared to production, transport and storage that it was not useful to consider, but the financial cost was </w:t>
+        <w:t xml:space="preserve">GWP of cooking was found to be negligible compared to production, transport and storage, but the financial cost was </w:t>
       </w:r>
       <w:r>
         <w:rPr>
@@ -8486,43 +8598,19 @@
         <w:rPr>
           <w:lang w:val="en-US"/>
         </w:rPr>
-        <w:t xml:space="preserve">of disposal methods </w:t>
-      </w:r>
-      <w:r>
-        <w:rPr>
-          <w:lang w:val="en-US"/>
-        </w:rPr>
-        <w:t xml:space="preserve">and </w:t>
-      </w:r>
-      <w:r>
-        <w:rPr>
-          <w:lang w:val="en-US"/>
-        </w:rPr>
-        <w:t xml:space="preserve">the </w:t>
-      </w:r>
-      <w:r>
-        <w:rPr>
-          <w:lang w:val="en-US"/>
-        </w:rPr>
-        <w:t xml:space="preserve">risk </w:t>
-      </w:r>
-      <w:r>
-        <w:rPr>
-          <w:lang w:val="en-US"/>
-        </w:rPr>
-        <w:t xml:space="preserve">of </w:t>
-      </w:r>
-      <w:r>
-        <w:rPr>
-          <w:lang w:val="en-US"/>
-        </w:rPr>
-        <w:t>waste travelling into the oceans</w:t>
-      </w:r>
-      <w:r>
-        <w:rPr>
-          <w:lang w:val="en-US"/>
-        </w:rPr>
-        <w:t xml:space="preserve">, or it could be viewed from the logistic perspective of </w:t>
+        <w:t>of disposal methods</w:t>
+      </w:r>
+      <w:r>
+        <w:rPr>
+          <w:lang w:val="en-US"/>
+        </w:rPr>
+        <w:t>,</w:t>
+      </w:r>
+      <w:r>
+        <w:rPr>
+          <w:lang w:val="en-US"/>
+        </w:rPr>
+        <w:t xml:space="preserve"> or from the logistic perspective of </w:t>
       </w:r>
       <w:r>
         <w:rPr>
@@ -8852,218 +8940,224 @@
         <w:rPr>
           <w:lang w:val="en-US"/>
         </w:rPr>
+        <w:t xml:space="preserve">When modelling the constraints of the program, </w:t>
+      </w:r>
+      <w:r>
+        <w:rPr>
+          <w:lang w:val="en-US"/>
+        </w:rPr>
+        <w:t xml:space="preserve">the aim was to capture the </w:t>
+      </w:r>
+      <w:r>
+        <w:rPr>
+          <w:lang w:val="en-US"/>
+        </w:rPr>
+        <w:t>condition</w:t>
+      </w:r>
+      <w:r>
+        <w:rPr>
+          <w:lang w:val="en-US"/>
+        </w:rPr>
+        <w:t xml:space="preserve">s usually </w:t>
+      </w:r>
+      <w:r>
+        <w:rPr>
+          <w:lang w:val="en-US"/>
+        </w:rPr>
+        <w:t>communicated by</w:t>
+      </w:r>
+      <w:r>
+        <w:rPr>
+          <w:lang w:val="en-US"/>
+        </w:rPr>
+        <w:t xml:space="preserve"> human language and e</w:t>
+      </w:r>
+      <w:r>
+        <w:rPr>
+          <w:lang w:val="en-US"/>
+        </w:rPr>
+        <w:t>mbed</w:t>
+      </w:r>
+      <w:r>
+        <w:rPr>
+          <w:lang w:val="en-US"/>
+        </w:rPr>
+        <w:t xml:space="preserve"> the reasoning of the operations team in the model.</w:t>
+      </w:r>
+      <w:r>
+        <w:rPr>
+          <w:lang w:val="en-US"/>
+        </w:rPr>
+        <w:t xml:space="preserve"> </w:t>
+      </w:r>
+      <w:r>
+        <w:rPr>
+          <w:lang w:val="en-US"/>
+        </w:rPr>
+        <w:t xml:space="preserve">Fixed requirements which were </w:t>
+      </w:r>
+      <w:r>
+        <w:rPr>
+          <w:lang w:val="en-US"/>
+        </w:rPr>
+        <w:t>un</w:t>
+      </w:r>
+      <w:r>
+        <w:rPr>
+          <w:lang w:val="en-US"/>
+        </w:rPr>
+        <w:t>compromis</w:t>
+      </w:r>
+      <w:r>
+        <w:rPr>
+          <w:lang w:val="en-US"/>
+        </w:rPr>
+        <w:t>able</w:t>
+      </w:r>
+      <w:r>
+        <w:rPr>
+          <w:lang w:val="en-US"/>
+        </w:rPr>
+        <w:t xml:space="preserve">, such as </w:t>
+      </w:r>
+      <w:r>
+        <w:rPr>
+          <w:lang w:val="en-US"/>
+        </w:rPr>
+        <w:t xml:space="preserve">the requirement that everybody </w:t>
+      </w:r>
+      <w:r>
+        <w:rPr>
+          <w:lang w:val="en-US"/>
+        </w:rPr>
+        <w:t xml:space="preserve">is provided with </w:t>
+      </w:r>
+      <w:r>
+        <w:rPr>
+          <w:lang w:val="en-US"/>
+        </w:rPr>
+        <w:t xml:space="preserve">enough nutrition, </w:t>
+      </w:r>
+      <w:r>
+        <w:rPr>
+          <w:lang w:val="en-US"/>
+        </w:rPr>
+        <w:t xml:space="preserve">were </w:t>
+      </w:r>
+      <w:r>
+        <w:rPr>
+          <w:lang w:val="en-US"/>
+        </w:rPr>
+        <w:t>encoded as</w:t>
+      </w:r>
+      <w:r>
+        <w:rPr>
+          <w:lang w:val="en-US"/>
+        </w:rPr>
+        <w:t xml:space="preserve"> hard</w:t>
+      </w:r>
+      <w:r>
+        <w:rPr>
+          <w:lang w:val="en-US"/>
+        </w:rPr>
+        <w:t xml:space="preserve"> constraints. </w:t>
+      </w:r>
+      <w:r>
+        <w:rPr>
+          <w:lang w:val="en-US"/>
+        </w:rPr>
+        <w:t xml:space="preserve">Flexible </w:t>
+      </w:r>
+      <w:r>
+        <w:rPr>
+          <w:lang w:val="en-US"/>
+        </w:rPr>
+        <w:t>goals</w:t>
+      </w:r>
+      <w:r>
+        <w:rPr>
+          <w:lang w:val="en-US"/>
+        </w:rPr>
+        <w:t xml:space="preserve">, </w:t>
+      </w:r>
+      <w:r>
+        <w:rPr>
+          <w:lang w:val="en-US"/>
+        </w:rPr>
+        <w:t xml:space="preserve">such as </w:t>
+      </w:r>
+      <w:r>
+        <w:rPr>
+          <w:lang w:val="en-US"/>
+        </w:rPr>
+        <w:t xml:space="preserve">the </w:t>
+      </w:r>
+      <w:r>
+        <w:rPr>
+          <w:lang w:val="en-US"/>
+        </w:rPr>
+        <w:t>GWP</w:t>
+      </w:r>
+      <w:r>
+        <w:rPr>
+          <w:lang w:val="en-US"/>
+        </w:rPr>
+        <w:t xml:space="preserve"> of </w:t>
+      </w:r>
+      <w:r>
+        <w:rPr>
+          <w:lang w:val="en-US"/>
+        </w:rPr>
+        <w:t>the food order,</w:t>
+      </w:r>
+      <w:r>
+        <w:rPr>
+          <w:lang w:val="en-US"/>
+        </w:rPr>
+        <w:t xml:space="preserve"> were encoded in the objective function</w:t>
+      </w:r>
+      <w:r>
+        <w:rPr>
+          <w:lang w:val="en-US"/>
+        </w:rPr>
+        <w:t xml:space="preserve"> </w:t>
+      </w:r>
+      <w:r>
+        <w:rPr>
+          <w:lang w:val="en-US"/>
+        </w:rPr>
+        <w:t>as soft constraints</w:t>
+      </w:r>
+      <w:r>
+        <w:rPr>
+          <w:lang w:val="en-US"/>
+        </w:rPr>
+        <w:t>.</w:t>
+      </w:r>
+      <w:r>
+        <w:rPr>
+          <w:lang w:val="en-US"/>
+        </w:rPr>
+        <w:t xml:space="preserve"> </w:t>
+      </w:r>
+      <w:r>
+        <w:rPr>
+          <w:lang w:val="en-US"/>
+        </w:rPr>
+        <w:t>A satisfactory solution</w:t>
+      </w:r>
+      <w:r>
+        <w:rPr>
+          <w:lang w:val="en-US"/>
+        </w:rPr>
+        <w:t xml:space="preserve"> satisfies all the hard </w:t>
+      </w:r>
+      <w:r>
+        <w:rPr>
+          <w:lang w:val="en-US"/>
+        </w:rPr>
         <w:lastRenderedPageBreak/>
-        <w:t xml:space="preserve">When modelling the constraints of the program, </w:t>
-      </w:r>
-      <w:r>
-        <w:rPr>
-          <w:lang w:val="en-US"/>
-        </w:rPr>
-        <w:t xml:space="preserve">the aim was to capture the </w:t>
-      </w:r>
-      <w:r>
-        <w:rPr>
-          <w:lang w:val="en-US"/>
-        </w:rPr>
-        <w:t>condition</w:t>
-      </w:r>
-      <w:r>
-        <w:rPr>
-          <w:lang w:val="en-US"/>
-        </w:rPr>
-        <w:t xml:space="preserve">s usually </w:t>
-      </w:r>
-      <w:r>
-        <w:rPr>
-          <w:lang w:val="en-US"/>
-        </w:rPr>
-        <w:t>communicated by</w:t>
-      </w:r>
-      <w:r>
-        <w:rPr>
-          <w:lang w:val="en-US"/>
-        </w:rPr>
-        <w:t xml:space="preserve"> human language and e</w:t>
-      </w:r>
-      <w:r>
-        <w:rPr>
-          <w:lang w:val="en-US"/>
-        </w:rPr>
-        <w:t>mbed</w:t>
-      </w:r>
-      <w:r>
-        <w:rPr>
-          <w:lang w:val="en-US"/>
-        </w:rPr>
-        <w:t xml:space="preserve"> the reasoning of the operations team in the model.</w:t>
-      </w:r>
-      <w:r>
-        <w:rPr>
-          <w:lang w:val="en-US"/>
-        </w:rPr>
-        <w:t xml:space="preserve"> </w:t>
-      </w:r>
-      <w:r>
-        <w:rPr>
-          <w:lang w:val="en-US"/>
-        </w:rPr>
-        <w:t xml:space="preserve">Fixed requirements which were </w:t>
-      </w:r>
-      <w:r>
-        <w:rPr>
-          <w:lang w:val="en-US"/>
-        </w:rPr>
-        <w:t>un</w:t>
-      </w:r>
-      <w:r>
-        <w:rPr>
-          <w:lang w:val="en-US"/>
-        </w:rPr>
-        <w:t>compromis</w:t>
-      </w:r>
-      <w:r>
-        <w:rPr>
-          <w:lang w:val="en-US"/>
-        </w:rPr>
-        <w:t>able</w:t>
-      </w:r>
-      <w:r>
-        <w:rPr>
-          <w:lang w:val="en-US"/>
-        </w:rPr>
-        <w:t xml:space="preserve">, such as </w:t>
-      </w:r>
-      <w:r>
-        <w:rPr>
-          <w:lang w:val="en-US"/>
-        </w:rPr>
-        <w:t xml:space="preserve">the requirement that everybody </w:t>
-      </w:r>
-      <w:r>
-        <w:rPr>
-          <w:lang w:val="en-US"/>
-        </w:rPr>
-        <w:t xml:space="preserve">is provided with </w:t>
-      </w:r>
-      <w:r>
-        <w:rPr>
-          <w:lang w:val="en-US"/>
-        </w:rPr>
-        <w:t xml:space="preserve">enough nutrition, </w:t>
-      </w:r>
-      <w:r>
-        <w:rPr>
-          <w:lang w:val="en-US"/>
-        </w:rPr>
-        <w:t xml:space="preserve">were </w:t>
-      </w:r>
-      <w:r>
-        <w:rPr>
-          <w:lang w:val="en-US"/>
-        </w:rPr>
-        <w:t>encoded as</w:t>
-      </w:r>
-      <w:r>
-        <w:rPr>
-          <w:lang w:val="en-US"/>
-        </w:rPr>
-        <w:t xml:space="preserve"> hard</w:t>
-      </w:r>
-      <w:r>
-        <w:rPr>
-          <w:lang w:val="en-US"/>
-        </w:rPr>
-        <w:t xml:space="preserve"> constraints. </w:t>
-      </w:r>
-      <w:r>
-        <w:rPr>
-          <w:lang w:val="en-US"/>
-        </w:rPr>
-        <w:t xml:space="preserve">Flexible </w:t>
-      </w:r>
-      <w:r>
-        <w:rPr>
-          <w:lang w:val="en-US"/>
-        </w:rPr>
-        <w:t>goals</w:t>
-      </w:r>
-      <w:r>
-        <w:rPr>
-          <w:lang w:val="en-US"/>
-        </w:rPr>
-        <w:t xml:space="preserve">, </w:t>
-      </w:r>
-      <w:r>
-        <w:rPr>
-          <w:lang w:val="en-US"/>
-        </w:rPr>
-        <w:t xml:space="preserve">such as </w:t>
-      </w:r>
-      <w:r>
-        <w:rPr>
-          <w:lang w:val="en-US"/>
-        </w:rPr>
-        <w:t xml:space="preserve">the </w:t>
-      </w:r>
-      <w:r>
-        <w:rPr>
-          <w:lang w:val="en-US"/>
-        </w:rPr>
-        <w:t>GWP</w:t>
-      </w:r>
-      <w:r>
-        <w:rPr>
-          <w:lang w:val="en-US"/>
-        </w:rPr>
-        <w:t xml:space="preserve"> of </w:t>
-      </w:r>
-      <w:r>
-        <w:rPr>
-          <w:lang w:val="en-US"/>
-        </w:rPr>
-        <w:t>the food order,</w:t>
-      </w:r>
-      <w:r>
-        <w:rPr>
-          <w:lang w:val="en-US"/>
-        </w:rPr>
-        <w:t xml:space="preserve"> were encoded in the objective function</w:t>
-      </w:r>
-      <w:r>
-        <w:rPr>
-          <w:lang w:val="en-US"/>
-        </w:rPr>
-        <w:t xml:space="preserve"> </w:t>
-      </w:r>
-      <w:r>
-        <w:rPr>
-          <w:lang w:val="en-US"/>
-        </w:rPr>
-        <w:t>as soft constraints</w:t>
-      </w:r>
-      <w:r>
-        <w:rPr>
-          <w:lang w:val="en-US"/>
-        </w:rPr>
-        <w:t>.</w:t>
-      </w:r>
-      <w:r>
-        <w:rPr>
-          <w:lang w:val="en-US"/>
-        </w:rPr>
-        <w:t xml:space="preserve"> </w:t>
-      </w:r>
-      <w:r>
-        <w:rPr>
-          <w:lang w:val="en-US"/>
-        </w:rPr>
-        <w:t>A satisfactory solution</w:t>
-      </w:r>
-      <w:r>
-        <w:rPr>
-          <w:lang w:val="en-US"/>
-        </w:rPr>
-        <w:t xml:space="preserve"> satisfies all the hard constraints and</w:t>
+        <w:t>constraints and</w:t>
       </w:r>
       <w:r>
         <w:rPr>
@@ -9993,10 +10087,10 @@
     <w:p>
       <w:r>
         <w:object w:dxaOrig="13044" w:dyaOrig="2208" w14:anchorId="78C3D7C5">
-          <v:shape id="_x0000_i1026" type="#_x0000_t75" style="width:491.55pt;height:83.15pt" o:ole="">
+          <v:shape id="_x0000_i1027" type="#_x0000_t75" style="width:491.55pt;height:83.15pt" o:ole="">
             <v:imagedata r:id="rId18" o:title=""/>
           </v:shape>
-          <o:OLEObject Type="Embed" ProgID="Paint.Picture" ShapeID="_x0000_i1026" DrawAspect="Content" ObjectID="_1718028695" r:id="rId19"/>
+          <o:OLEObject Type="Embed" ProgID="Paint.Picture" ShapeID="_x0000_i1027" DrawAspect="Content" ObjectID="_1718035611" r:id="rId19"/>
         </w:object>
       </w:r>
     </w:p>
@@ -10013,6 +10107,7 @@
           <w:sz w:val="20"/>
           <w:szCs w:val="20"/>
         </w:rPr>
+        <w:lastRenderedPageBreak/>
         <w:t xml:space="preserve">Figure </w:t>
       </w:r>
       <w:r>
@@ -10760,10 +10855,10 @@
       </w:pPr>
       <w:r>
         <w:object w:dxaOrig="16260" w:dyaOrig="6564" w14:anchorId="5DD5F0A4">
-          <v:shape id="_x0000_i1027" type="#_x0000_t75" style="width:439.7pt;height:177.45pt" o:ole="">
+          <v:shape id="_x0000_i1028" type="#_x0000_t75" style="width:439.7pt;height:177.45pt" o:ole="">
             <v:imagedata r:id="rId20" o:title=""/>
           </v:shape>
-          <o:OLEObject Type="Embed" ProgID="Paint.Picture" ShapeID="_x0000_i1027" DrawAspect="Content" ObjectID="_1718028696" r:id="rId21"/>
+          <o:OLEObject Type="Embed" ProgID="Paint.Picture" ShapeID="_x0000_i1028" DrawAspect="Content" ObjectID="_1718035612" r:id="rId21"/>
         </w:object>
       </w:r>
     </w:p>
@@ -11710,7 +11805,7 @@
         <w:rPr>
           <w:lang w:val="en-US"/>
         </w:rPr>
-        <w:t xml:space="preserve"> one or a combination of </w:t>
+        <w:t xml:space="preserve"> </w:t>
       </w:r>
       <w:r>
         <w:rPr>
@@ -11776,7 +11871,19 @@
         <w:rPr>
           <w:lang w:val="en-US"/>
         </w:rPr>
-        <w:t xml:space="preserve"> so that a larger number represented fewer options for the majority of people.</w:t>
+        <w:t xml:space="preserve"> so that a larger number represented fewer options for m</w:t>
+      </w:r>
+      <w:r>
+        <w:rPr>
+          <w:lang w:val="en-US"/>
+        </w:rPr>
+        <w:t>ost</w:t>
+      </w:r>
+      <w:r>
+        <w:rPr>
+          <w:lang w:val="en-US"/>
+        </w:rPr>
+        <w:t xml:space="preserve"> people.</w:t>
       </w:r>
       <w:r>
         <w:rPr>
@@ -11788,7 +11895,19 @@
         <w:rPr>
           <w:lang w:val="en-US"/>
         </w:rPr>
-        <w:t xml:space="preserve"> Potential food waste was measured as the excess calories and other nutrients above the minimum requirements of the group</w:t>
+        <w:t xml:space="preserve"> Potential food waste was measured as the excess nutri</w:t>
+      </w:r>
+      <w:r>
+        <w:rPr>
+          <w:lang w:val="en-US"/>
+        </w:rPr>
+        <w:t>tion</w:t>
+      </w:r>
+      <w:r>
+        <w:rPr>
+          <w:lang w:val="en-US"/>
+        </w:rPr>
+        <w:t xml:space="preserve"> above the minimum requirements</w:t>
       </w:r>
       <w:r>
         <w:rPr>
@@ -11860,13 +11979,25 @@
         <w:rPr>
           <w:lang w:val="en-US"/>
         </w:rPr>
-        <w:t xml:space="preserve"> when values of objectives are scaled to a similar magnitude</w:t>
-      </w:r>
-      <w:r>
-        <w:rPr>
-          <w:lang w:val="en-US"/>
-        </w:rPr>
-        <w:t>, which suggests a possible lack of variety of solutions and a need for more flexible constraints, more solving time or a larger range of ingredients.</w:t>
+        <w:t xml:space="preserve"> when values are scaled</w:t>
+      </w:r>
+      <w:r>
+        <w:rPr>
+          <w:lang w:val="en-US"/>
+        </w:rPr>
+        <w:t xml:space="preserve">, which suggests a possible lack of variety of solutions and a need for more flexible constraints, more solving time or </w:t>
+      </w:r>
+      <w:r>
+        <w:rPr>
+          <w:lang w:val="en-US"/>
+        </w:rPr>
+        <w:t>more</w:t>
+      </w:r>
+      <w:r>
+        <w:rPr>
+          <w:lang w:val="en-US"/>
+        </w:rPr>
+        <w:t xml:space="preserve"> ingredients.</w:t>
       </w:r>
       <w:r>
         <w:rPr>
@@ -11914,13 +12045,43 @@
         <w:rPr>
           <w:lang w:val="en-US"/>
         </w:rPr>
-        <w:t>that objective</w:t>
-      </w:r>
-      <w:r>
-        <w:rPr>
-          <w:lang w:val="en-US"/>
-        </w:rPr>
-        <w:t xml:space="preserve"> which had little overall effect on the sum of all objectives.</w:t>
+        <w:t>th</w:t>
+      </w:r>
+      <w:r>
+        <w:rPr>
+          <w:lang w:val="en-US"/>
+        </w:rPr>
+        <w:t>ose</w:t>
+      </w:r>
+      <w:r>
+        <w:rPr>
+          <w:lang w:val="en-US"/>
+        </w:rPr>
+        <w:t xml:space="preserve"> objective</w:t>
+      </w:r>
+      <w:r>
+        <w:rPr>
+          <w:lang w:val="en-US"/>
+        </w:rPr>
+        <w:t>s</w:t>
+      </w:r>
+      <w:r>
+        <w:rPr>
+          <w:lang w:val="en-US"/>
+        </w:rPr>
+        <w:t xml:space="preserve"> </w:t>
+      </w:r>
+      <w:r>
+        <w:rPr>
+          <w:lang w:val="en-US"/>
+        </w:rPr>
+        <w:t>and</w:t>
+      </w:r>
+      <w:r>
+        <w:rPr>
+          <w:lang w:val="en-US"/>
+        </w:rPr>
+        <w:t xml:space="preserve"> had little effect on the sum of all objectives.</w:t>
       </w:r>
       <w:r>
         <w:rPr>
@@ -12030,7 +12191,7 @@
           <w:szCs w:val="20"/>
           <w:lang w:val="en-US"/>
         </w:rPr>
-        <w:t>Comparison of performance using different objectives.</w:t>
+        <w:t>Comparison different objectives.</w:t>
       </w:r>
     </w:p>
     <w:p>
@@ -12062,7 +12223,19 @@
         <w:rPr>
           <w:lang w:val="en-US"/>
         </w:rPr>
-        <w:t xml:space="preserve"> without causing a nonlinear expression or relation error in Gecode, and MiniZinc is strongly typed with static data structures, so the objective function was restricted to addition of integers with little opportunity for scaling. A benefit of this was the small memory space requirement during runtime.</w:t>
+        <w:t xml:space="preserve"> without causing a nonlinear expression or relation error in Gecode, and MiniZinc is strongly typed with static data structures, so the objective function was restricted to integer</w:t>
+      </w:r>
+      <w:r>
+        <w:rPr>
+          <w:lang w:val="en-US"/>
+        </w:rPr>
+        <w:t xml:space="preserve"> addition</w:t>
+      </w:r>
+      <w:r>
+        <w:rPr>
+          <w:lang w:val="en-US"/>
+        </w:rPr>
+        <w:t xml:space="preserve"> with little opportunity for scaling. A benefit of this was the small memory space requirement during runtime.</w:t>
       </w:r>
       <w:r>
         <w:rPr>
@@ -12080,7 +12253,7 @@
         <w:rPr>
           <w:lang w:val="en-US"/>
         </w:rPr>
-        <w:t xml:space="preserve">ome values were later scaled in the output </w:t>
+        <w:t xml:space="preserve">ome values were scaled in the output </w:t>
       </w:r>
       <w:r>
         <w:rPr>
@@ -12134,25 +12307,55 @@
         <w:rPr>
           <w:lang w:val="en-US"/>
         </w:rPr>
-        <w:t xml:space="preserve"> values which comprised the objective function</w:t>
-      </w:r>
-      <w:r>
-        <w:rPr>
-          <w:lang w:val="en-US"/>
-        </w:rPr>
-        <w:t xml:space="preserve"> and multiply them instead of summing them. This would allow the developer to start with an unbiased objective, with the opportunity to include deliberate</w:t>
-      </w:r>
-      <w:r>
-        <w:rPr>
-          <w:lang w:val="en-US"/>
-        </w:rPr>
-        <w:t>,</w:t>
-      </w:r>
-      <w:r>
-        <w:rPr>
-          <w:lang w:val="en-US"/>
-        </w:rPr>
-        <w:t xml:space="preserve"> specific weight</w:t>
+        <w:t xml:space="preserve"> </w:t>
+      </w:r>
+      <w:r>
+        <w:rPr>
+          <w:lang w:val="en-US"/>
+        </w:rPr>
+        <w:t>objectives</w:t>
+      </w:r>
+      <w:r>
+        <w:rPr>
+          <w:lang w:val="en-US"/>
+        </w:rPr>
+        <w:t xml:space="preserve"> and multiply them</w:t>
+      </w:r>
+      <w:r>
+        <w:rPr>
+          <w:lang w:val="en-US"/>
+        </w:rPr>
+        <w:t xml:space="preserve"> in the objective function</w:t>
+      </w:r>
+      <w:r>
+        <w:rPr>
+          <w:lang w:val="en-US"/>
+        </w:rPr>
+        <w:t xml:space="preserve">. This would </w:t>
+      </w:r>
+      <w:r>
+        <w:rPr>
+          <w:lang w:val="en-US"/>
+        </w:rPr>
+        <w:t>enable</w:t>
+      </w:r>
+      <w:r>
+        <w:rPr>
+          <w:lang w:val="en-US"/>
+        </w:rPr>
+        <w:t xml:space="preserve"> </w:t>
+      </w:r>
+      <w:r>
+        <w:rPr>
+          <w:lang w:val="en-US"/>
+        </w:rPr>
+        <w:t>work</w:t>
+      </w:r>
+      <w:r>
+        <w:rPr>
+          <w:lang w:val="en-US"/>
+        </w:rPr>
+        <w:t xml:space="preserve"> with an unbiased objective, with the opportunity to include specific weight</w:t>
       </w:r>
       <w:r>
         <w:rPr>
@@ -12164,7 +12367,7 @@
         <w:rPr>
           <w:lang w:val="en-US"/>
         </w:rPr>
-        <w:t xml:space="preserve"> to variables.</w:t>
+        <w:t>.</w:t>
       </w:r>
       <w:r>
         <w:rPr>
@@ -12242,7 +12445,7 @@
         <w:rPr>
           <w:lang w:val="en-US"/>
         </w:rPr>
-        <w:t xml:space="preserve">ed over those with smaller values, which may never be optimised. </w:t>
+        <w:t xml:space="preserve">ed over those with smaller values. </w:t>
       </w:r>
       <w:r>
         <w:rPr>
@@ -12298,56 +12501,74 @@
         <w:rPr>
           <w:lang w:val="en-US"/>
         </w:rPr>
+        <w:t>Final</w:t>
+      </w:r>
+      <w:r>
+        <w:rPr>
+          <w:lang w:val="en-US"/>
+        </w:rPr>
+        <w:t xml:space="preserve">ly, the objective function chosen was </w:t>
+      </w:r>
+      <w:r>
+        <w:rPr>
+          <w:lang w:val="en-US"/>
+        </w:rPr>
+        <w:t xml:space="preserve">the sum of </w:t>
+      </w:r>
+      <w:r>
+        <w:rPr>
+          <w:lang w:val="en-US"/>
+        </w:rPr>
+        <w:t>financial cost, emissions, excess food, packaging waste and the lack of variety</w:t>
+      </w:r>
+      <w:r>
+        <w:rPr>
+          <w:lang w:val="en-US"/>
+        </w:rPr>
+        <w:t xml:space="preserve"> of meals</w:t>
+      </w:r>
+      <w:r>
+        <w:rPr>
+          <w:lang w:val="en-US"/>
+        </w:rPr>
+        <w:t>, because although this did not perform the best on any one objective, it captured the genuine requirements of the application.</w:t>
+      </w:r>
+      <w:r>
+        <w:rPr>
+          <w:lang w:val="en-US"/>
+        </w:rPr>
+        <w:t xml:space="preserve"> </w:t>
+      </w:r>
+      <w:r>
+        <w:rPr>
+          <w:lang w:val="en-US"/>
+        </w:rPr>
+        <w:t xml:space="preserve">With this objective function and </w:t>
+      </w:r>
+      <w:r>
+        <w:rPr>
+          <w:lang w:val="en-US"/>
+        </w:rPr>
+        <w:t xml:space="preserve">the chosen batch sizes, </w:t>
+      </w:r>
+      <w:r>
+        <w:rPr>
+          <w:lang w:val="en-US"/>
+        </w:rPr>
+        <w:t>initial</w:t>
+      </w:r>
+      <w:r>
+        <w:rPr>
+          <w:lang w:val="en-US"/>
+        </w:rPr>
+        <w:t xml:space="preserve"> solutions </w:t>
+      </w:r>
+      <w:r>
+        <w:rPr>
+          <w:lang w:val="en-US"/>
+        </w:rPr>
         <w:lastRenderedPageBreak/>
-        <w:t>Final</w:t>
-      </w:r>
-      <w:r>
-        <w:rPr>
-          <w:lang w:val="en-US"/>
-        </w:rPr>
-        <w:t xml:space="preserve">ly, the objective function chosen was </w:t>
-      </w:r>
-      <w:r>
-        <w:rPr>
-          <w:lang w:val="en-US"/>
-        </w:rPr>
-        <w:t xml:space="preserve">the sum of </w:t>
-      </w:r>
-      <w:r>
-        <w:rPr>
-          <w:lang w:val="en-US"/>
-        </w:rPr>
-        <w:t>financial cost, associated emissions, excess food, packaging waste and the lack of variety of meals, because although this did not perform the best on any one objective, it captured the genuine requirements of the application.</w:t>
-      </w:r>
-      <w:r>
-        <w:rPr>
-          <w:lang w:val="en-US"/>
-        </w:rPr>
-        <w:t xml:space="preserve"> </w:t>
-      </w:r>
-      <w:r>
-        <w:rPr>
-          <w:lang w:val="en-US"/>
-        </w:rPr>
-        <w:t xml:space="preserve">With this objective function and </w:t>
-      </w:r>
-      <w:r>
-        <w:rPr>
-          <w:lang w:val="en-US"/>
-        </w:rPr>
-        <w:t xml:space="preserve">the chosen batch sizes, </w:t>
-      </w:r>
-      <w:r>
-        <w:rPr>
-          <w:lang w:val="en-US"/>
-        </w:rPr>
-        <w:t>initial</w:t>
-      </w:r>
-      <w:r>
-        <w:rPr>
-          <w:lang w:val="en-US"/>
-        </w:rPr>
-        <w:t xml:space="preserve"> solutions were usually produced within 90 seconds and solutions ceased to regularly improve after about four minutes</w:t>
+        <w:t>were usually produced within 90 seconds and solutions ceased to regularly improve after about four minutes</w:t>
       </w:r>
       <w:r>
         <w:rPr>
@@ -12382,13 +12603,13 @@
         </w:rPr>
         <w:t>.</w:t>
       </w:r>
-    </w:p>
-    <w:p>
-      <w:pPr>
-        <w:rPr>
-          <w:lang w:val="en-US"/>
-        </w:rPr>
-      </w:pPr>
+      <w:r>
+        <w:rPr>
+          <w:color w:val="FF0000"/>
+          <w:lang w:val="en-US"/>
+        </w:rPr>
+        <w:t xml:space="preserve"> </w:t>
+      </w:r>
       <w:r>
         <w:rPr>
           <w:lang w:val="en-US"/>
@@ -12429,7 +12650,7 @@
         <w:rPr>
           <w:lang w:val="en-US"/>
         </w:rPr>
-        <w:t xml:space="preserve"> the optimisation of each variable may be sacrificed to produce a solution near the middle of the pareto front of equally performing solutions, or one objective may dominate the others, to find a position at one end of the pareto front (MATLAB, 2016).</w:t>
+        <w:t xml:space="preserve"> the optimisation of each variable may be sacrificed to produce a solution near the middle of the pareto front of equally performing solutions, or one objective may dominate the others to find a position at one end of the pareto front (MATLAB, 2016).</w:t>
       </w:r>
     </w:p>
     <w:p>
@@ -12497,37 +12718,43 @@
         <w:rPr>
           <w:lang w:val="en-US"/>
         </w:rPr>
-        <w:t xml:space="preserve">how a comparison of implementing different diet types. </w:t>
-      </w:r>
-      <w:r>
-        <w:rPr>
-          <w:lang w:val="en-US"/>
-        </w:rPr>
-        <w:t>T</w:t>
-      </w:r>
-      <w:r>
-        <w:rPr>
-          <w:lang w:val="en-US"/>
-        </w:rPr>
-        <w:t xml:space="preserve">he </w:t>
-      </w:r>
-      <w:r>
-        <w:rPr>
-          <w:lang w:val="en-US"/>
-        </w:rPr>
-        <w:t>priority</w:t>
-      </w:r>
-      <w:r>
-        <w:rPr>
-          <w:lang w:val="en-US"/>
-        </w:rPr>
-        <w:t xml:space="preserve"> is</w:t>
-      </w:r>
-      <w:r>
-        <w:rPr>
-          <w:lang w:val="en-US"/>
-        </w:rPr>
-        <w:t xml:space="preserve"> reducing beef and lamb because they </w:t>
+        <w:t xml:space="preserve">how a comparison of different diet types. </w:t>
+      </w:r>
+      <w:r>
+        <w:rPr>
+          <w:lang w:val="en-US"/>
+        </w:rPr>
+        <w:t>B</w:t>
+      </w:r>
+      <w:r>
+        <w:rPr>
+          <w:lang w:val="en-US"/>
+        </w:rPr>
+        <w:t xml:space="preserve">eef and lamb </w:t>
+      </w:r>
+      <w:r>
+        <w:rPr>
+          <w:lang w:val="en-US"/>
+        </w:rPr>
+        <w:t>are prioriti</w:t>
+      </w:r>
+      <w:r>
+        <w:rPr>
+          <w:lang w:val="en-US"/>
+        </w:rPr>
+        <w:t>s</w:t>
+      </w:r>
+      <w:r>
+        <w:rPr>
+          <w:lang w:val="en-US"/>
+        </w:rPr>
+        <w:t xml:space="preserve">ed </w:t>
+      </w:r>
+      <w:r>
+        <w:rPr>
+          <w:lang w:val="en-US"/>
+        </w:rPr>
+        <w:t xml:space="preserve">because they </w:t>
       </w:r>
       <w:r>
         <w:rPr>
@@ -12596,7 +12823,7 @@
         <w:rPr>
           <w:lang w:val="en-US"/>
         </w:rPr>
-        <w:t>As animal products are reduced, waste decreases. This could be because animal products contain more calories, fat and protein than vegetables so have more potential to waste nutrients. A benefit of this is that they more easily satisfy the high nutrition</w:t>
+        <w:t>As animal products are reduced, waste decreases. This could be because animal products contain more calories, fat and protein than vegetables so have more potential to waste nutrients. A benefit of this is that they easily satisfy the nutrition</w:t>
       </w:r>
       <w:r>
         <w:rPr>
@@ -12608,7 +12835,19 @@
         <w:rPr>
           <w:lang w:val="en-US"/>
         </w:rPr>
-        <w:t xml:space="preserve"> demand. </w:t>
+        <w:t xml:space="preserve"> demand</w:t>
+      </w:r>
+      <w:r>
+        <w:rPr>
+          <w:lang w:val="en-US"/>
+        </w:rPr>
+        <w:t>s</w:t>
+      </w:r>
+      <w:r>
+        <w:rPr>
+          <w:lang w:val="en-US"/>
+        </w:rPr>
+        <w:t xml:space="preserve">. </w:t>
       </w:r>
       <w:r>
         <w:rPr>
@@ -12650,7 +12889,7 @@
         <w:rPr>
           <w:lang w:val="en-US"/>
         </w:rPr>
-        <w:t xml:space="preserve">There was a slight reduction in emissions </w:t>
+        <w:t xml:space="preserve">There was a reduction in emissions </w:t>
       </w:r>
       <w:r>
         <w:rPr>
@@ -12723,7 +12962,19 @@
         <w:rPr>
           <w:lang w:val="en-US"/>
         </w:rPr>
-        <w:t xml:space="preserve"> because flight schedules are unlikely to be adjustable based on this. </w:t>
+        <w:t xml:space="preserve"> because flights are unlikely to be adjus</w:t>
+      </w:r>
+      <w:r>
+        <w:rPr>
+          <w:lang w:val="en-US"/>
+        </w:rPr>
+        <w:t>ted</w:t>
+      </w:r>
+      <w:r>
+        <w:rPr>
+          <w:lang w:val="en-US"/>
+        </w:rPr>
+        <w:t xml:space="preserve"> based on this. </w:t>
       </w:r>
       <w:r>
         <w:rPr>
@@ -12783,19 +13034,55 @@
         <w:rPr>
           <w:lang w:val="en-US"/>
         </w:rPr>
-        <w:t xml:space="preserve"> as animal products are phased out, which is possibly not larger because most meals which the model chose in the meat</w:t>
-      </w:r>
-      <w:r>
-        <w:rPr>
-          <w:lang w:val="en-US"/>
-        </w:rPr>
-        <w:t>-</w:t>
-      </w:r>
-      <w:r>
-        <w:rPr>
-          <w:lang w:val="en-US"/>
-        </w:rPr>
-        <w:t>containing versions were vegetable-based anyway to satisfy dietary restrictions</w:t>
+        <w:t xml:space="preserve"> as animal products </w:t>
+      </w:r>
+      <w:r>
+        <w:rPr>
+          <w:lang w:val="en-US"/>
+        </w:rPr>
+        <w:t>we</w:t>
+      </w:r>
+      <w:r>
+        <w:rPr>
+          <w:lang w:val="en-US"/>
+        </w:rPr>
+        <w:t xml:space="preserve">re phased out, which is possibly not larger because most meals the model chose </w:t>
+      </w:r>
+      <w:r>
+        <w:rPr>
+          <w:lang w:val="en-US"/>
+        </w:rPr>
+        <w:t>for</w:t>
+      </w:r>
+      <w:r>
+        <w:rPr>
+          <w:lang w:val="en-US"/>
+        </w:rPr>
+        <w:t xml:space="preserve"> the </w:t>
+      </w:r>
+      <w:r>
+        <w:rPr>
+          <w:lang w:val="en-US"/>
+        </w:rPr>
+        <w:t>omnivorous</w:t>
+      </w:r>
+      <w:r>
+        <w:rPr>
+          <w:lang w:val="en-US"/>
+        </w:rPr>
+        <w:t xml:space="preserve"> versions were </w:t>
+      </w:r>
+      <w:r>
+        <w:rPr>
+          <w:lang w:val="en-US"/>
+        </w:rPr>
+        <w:t>plant</w:t>
+      </w:r>
+      <w:r>
+        <w:rPr>
+          <w:lang w:val="en-US"/>
+        </w:rPr>
+        <w:t>-based to satisfy dietary restrictions</w:t>
       </w:r>
       <w:r>
         <w:rPr>
@@ -12843,7 +13130,7 @@
         <w:rPr>
           <w:lang w:val="en-US"/>
         </w:rPr>
-        <w:t xml:space="preserve"> the full range of omnivorous meals</w:t>
+        <w:t xml:space="preserve"> omnivorous meals</w:t>
       </w:r>
       <w:r>
         <w:rPr>
@@ -12891,13 +13178,31 @@
         <w:rPr>
           <w:lang w:val="en-US"/>
         </w:rPr>
-        <w:t>. This indicates that reducing the number of animal-based meals and optimising the objectives was effective in reducing the GWP</w:t>
-      </w:r>
-      <w:r>
-        <w:rPr>
-          <w:lang w:val="en-US"/>
-        </w:rPr>
-        <w:t xml:space="preserve">, and that optimisation was </w:t>
+        <w:t xml:space="preserve">, </w:t>
+      </w:r>
+      <w:r>
+        <w:rPr>
+          <w:lang w:val="en-US"/>
+        </w:rPr>
+        <w:t>indicat</w:t>
+      </w:r>
+      <w:r>
+        <w:rPr>
+          <w:lang w:val="en-US"/>
+        </w:rPr>
+        <w:t>ing</w:t>
+      </w:r>
+      <w:r>
+        <w:rPr>
+          <w:lang w:val="en-US"/>
+        </w:rPr>
+        <w:t xml:space="preserve"> that reducing animal-based meals and optimising the objectives was effective in reducing the GWP</w:t>
+      </w:r>
+      <w:r>
+        <w:rPr>
+          <w:lang w:val="en-US"/>
+        </w:rPr>
+        <w:t xml:space="preserve">, and optimisation was </w:t>
       </w:r>
       <w:r>
         <w:rPr>
@@ -12988,7 +13293,7 @@
         <w:rPr>
           <w:lang w:val="en-US"/>
         </w:rPr>
-        <w:t xml:space="preserve">an example of a one-week plan allocated by the model to a group of people with a variety of dietary restrictions. </w:t>
+        <w:t xml:space="preserve">an example of a one-week plan allocated to people with a variety of dietary restrictions. </w:t>
       </w:r>
       <w:r>
         <w:rPr>
@@ -13000,7 +13305,7 @@
         <w:rPr>
           <w:lang w:val="en-US"/>
         </w:rPr>
-        <w:t xml:space="preserve">the order for the full 370-day period. The total mass of food to be delivered is well within the carrying capacities of the SDA and Dash-7 mentioned previously. </w:t>
+        <w:t xml:space="preserve">the order for the full 370-day period. The total mass of food to be delivered is well within the carrying capacities of the SDA and Dash-7. </w:t>
       </w:r>
     </w:p>
     <w:p>
@@ -13133,7 +13438,7 @@
           <w:szCs w:val="20"/>
           <w:lang w:val="en-US"/>
         </w:rPr>
-        <w:t xml:space="preserve"> after solving for two minutes for different diets.</w:t>
+        <w:t xml:space="preserve"> for different diets.</w:t>
       </w:r>
     </w:p>
     <w:p>
@@ -13145,10 +13450,10 @@
       </w:pPr>
       <w:r>
         <w:object w:dxaOrig="4320" w:dyaOrig="2164" w14:anchorId="1FF70F35">
-          <v:shape id="_x0000_i1028" type="#_x0000_t75" style="width:766.7pt;height:383.55pt" o:ole="">
+          <v:shape id="_x0000_i1029" type="#_x0000_t75" style="width:766.7pt;height:383.55pt" o:ole="">
             <v:imagedata r:id="rId26" o:title=""/>
           </v:shape>
-          <o:OLEObject Type="Embed" ProgID="Paint.Picture" ShapeID="_x0000_i1028" DrawAspect="Content" ObjectID="_1718028697" r:id="rId27"/>
+          <o:OLEObject Type="Embed" ProgID="Paint.Picture" ShapeID="_x0000_i1029" DrawAspect="Content" ObjectID="_1718035613" r:id="rId27"/>
         </w:object>
       </w:r>
     </w:p>
@@ -13190,7 +13495,7 @@
           <w:szCs w:val="20"/>
           <w:lang w:val="en-US"/>
         </w:rPr>
-        <w:t xml:space="preserve"> – One week of a</w:t>
+        <w:t xml:space="preserve"> – One</w:t>
       </w:r>
       <w:r>
         <w:rPr>
@@ -13200,7 +13505,7 @@
           <w:szCs w:val="20"/>
           <w:lang w:val="en-US"/>
         </w:rPr>
-        <w:t xml:space="preserve"> </w:t>
+        <w:t>-</w:t>
       </w:r>
       <w:r>
         <w:rPr>
@@ -13210,27 +13515,9 @@
           <w:szCs w:val="20"/>
           <w:lang w:val="en-US"/>
         </w:rPr>
-        <w:t>plan.</w:t>
-      </w:r>
-    </w:p>
-    <w:p>
-      <w:pPr>
-        <w:rPr>
-          <w:color w:val="FF0000"/>
-          <w:lang w:val="en-US"/>
-        </w:rPr>
-      </w:pPr>
-      <w:r>
-        <w:object w:dxaOrig="4320" w:dyaOrig="1871" w14:anchorId="045E22F3">
-          <v:shape id="_x0000_i1029" type="#_x0000_t75" style="width:774.45pt;height:336pt" o:ole="">
-            <v:imagedata r:id="rId28" o:title=""/>
-          </v:shape>
-          <o:OLEObject Type="Embed" ProgID="Paint.Picture" ShapeID="_x0000_i1029" DrawAspect="Content" ObjectID="_1718028698" r:id="rId29"/>
-        </w:object>
-      </w:r>
-    </w:p>
-    <w:p>
-      <w:pPr>
+        <w:t>week</w:t>
+      </w:r>
+      <w:r>
         <w:rPr>
           <w:i/>
           <w:iCs/>
@@ -13238,7 +13525,8 @@
           <w:szCs w:val="20"/>
           <w:lang w:val="en-US"/>
         </w:rPr>
-      </w:pPr>
+        <w:t xml:space="preserve"> </w:t>
+      </w:r>
       <w:r>
         <w:rPr>
           <w:i/>
@@ -13247,9 +13535,27 @@
           <w:szCs w:val="20"/>
           <w:lang w:val="en-US"/>
         </w:rPr>
-        <w:t>Table</w:t>
-      </w:r>
-      <w:r>
+        <w:t>plan.</w:t>
+      </w:r>
+    </w:p>
+    <w:p>
+      <w:pPr>
+        <w:rPr>
+          <w:color w:val="FF0000"/>
+          <w:lang w:val="en-US"/>
+        </w:rPr>
+      </w:pPr>
+      <w:r>
+        <w:object w:dxaOrig="4320" w:dyaOrig="1871" w14:anchorId="045E22F3">
+          <v:shape id="_x0000_i1030" type="#_x0000_t75" style="width:774.45pt;height:336pt" o:ole="">
+            <v:imagedata r:id="rId28" o:title=""/>
+          </v:shape>
+          <o:OLEObject Type="Embed" ProgID="Paint.Picture" ShapeID="_x0000_i1030" DrawAspect="Content" ObjectID="_1718035614" r:id="rId29"/>
+        </w:object>
+      </w:r>
+    </w:p>
+    <w:p>
+      <w:pPr>
         <w:rPr>
           <w:i/>
           <w:iCs/>
@@ -13257,8 +13563,7 @@
           <w:szCs w:val="20"/>
           <w:lang w:val="en-US"/>
         </w:rPr>
-        <w:t xml:space="preserve"> </w:t>
-      </w:r>
+      </w:pPr>
       <w:r>
         <w:rPr>
           <w:i/>
@@ -13267,7 +13572,7 @@
           <w:szCs w:val="20"/>
           <w:lang w:val="en-US"/>
         </w:rPr>
-        <w:t>four</w:t>
+        <w:t>Table</w:t>
       </w:r>
       <w:r>
         <w:rPr>
@@ -13277,7 +13582,7 @@
           <w:szCs w:val="20"/>
           <w:lang w:val="en-US"/>
         </w:rPr>
-        <w:t xml:space="preserve"> – </w:t>
+        <w:t xml:space="preserve"> </w:t>
       </w:r>
       <w:r>
         <w:rPr>
@@ -13287,7 +13592,7 @@
           <w:szCs w:val="20"/>
           <w:lang w:val="en-US"/>
         </w:rPr>
-        <w:t>Y</w:t>
+        <w:t>four</w:t>
       </w:r>
       <w:r>
         <w:rPr>
@@ -13297,27 +13602,9 @@
           <w:szCs w:val="20"/>
           <w:lang w:val="en-US"/>
         </w:rPr>
-        <w:t>early shopping list.</w:t>
-      </w:r>
-    </w:p>
-    <w:p>
-      <w:pPr>
-        <w:rPr>
-          <w:color w:val="FF0000"/>
-          <w:lang w:val="en-US"/>
-        </w:rPr>
-      </w:pPr>
-      <w:r>
-        <w:object w:dxaOrig="6204" w:dyaOrig="4284" w14:anchorId="1DB027A8">
-          <v:shape id="_x0000_i1030" type="#_x0000_t75" style="width:222.45pt;height:153.85pt" o:ole="">
-            <v:imagedata r:id="rId30" o:title=""/>
-          </v:shape>
-          <o:OLEObject Type="Embed" ProgID="Paint.Picture" ShapeID="_x0000_i1030" DrawAspect="Content" ObjectID="_1718028699" r:id="rId31"/>
-        </w:object>
-      </w:r>
-    </w:p>
-    <w:p>
-      <w:pPr>
+        <w:t xml:space="preserve"> – </w:t>
+      </w:r>
+      <w:r>
         <w:rPr>
           <w:i/>
           <w:iCs/>
@@ -13325,7 +13612,8 @@
           <w:szCs w:val="20"/>
           <w:lang w:val="en-US"/>
         </w:rPr>
-      </w:pPr>
+        <w:t>Y</w:t>
+      </w:r>
       <w:r>
         <w:rPr>
           <w:i/>
@@ -13334,9 +13622,27 @@
           <w:szCs w:val="20"/>
           <w:lang w:val="en-US"/>
         </w:rPr>
-        <w:t>Table</w:t>
-      </w:r>
-      <w:r>
+        <w:t>early shopping list.</w:t>
+      </w:r>
+    </w:p>
+    <w:p>
+      <w:pPr>
+        <w:rPr>
+          <w:color w:val="FF0000"/>
+          <w:lang w:val="en-US"/>
+        </w:rPr>
+      </w:pPr>
+      <w:r>
+        <w:object w:dxaOrig="6204" w:dyaOrig="4284" w14:anchorId="1DB027A8">
+          <v:shape id="_x0000_i1031" type="#_x0000_t75" style="width:222.45pt;height:153.85pt" o:ole="">
+            <v:imagedata r:id="rId30" o:title=""/>
+          </v:shape>
+          <o:OLEObject Type="Embed" ProgID="Paint.Picture" ShapeID="_x0000_i1031" DrawAspect="Content" ObjectID="_1718035615" r:id="rId31"/>
+        </w:object>
+      </w:r>
+    </w:p>
+    <w:p>
+      <w:pPr>
         <w:rPr>
           <w:i/>
           <w:iCs/>
@@ -13344,8 +13650,7 @@
           <w:szCs w:val="20"/>
           <w:lang w:val="en-US"/>
         </w:rPr>
-        <w:t xml:space="preserve"> </w:t>
-      </w:r>
+      </w:pPr>
       <w:r>
         <w:rPr>
           <w:i/>
@@ -13354,7 +13659,7 @@
           <w:szCs w:val="20"/>
           <w:lang w:val="en-US"/>
         </w:rPr>
-        <w:t>five</w:t>
+        <w:t>Table</w:t>
       </w:r>
       <w:r>
         <w:rPr>
@@ -13364,7 +13669,7 @@
           <w:szCs w:val="20"/>
           <w:lang w:val="en-US"/>
         </w:rPr>
-        <w:t xml:space="preserve"> – Summary of </w:t>
+        <w:t xml:space="preserve"> </w:t>
       </w:r>
       <w:r>
         <w:rPr>
@@ -13374,7 +13679,7 @@
           <w:szCs w:val="20"/>
           <w:lang w:val="en-US"/>
         </w:rPr>
-        <w:t xml:space="preserve">the </w:t>
+        <w:t>five</w:t>
       </w:r>
       <w:r>
         <w:rPr>
@@ -13384,7 +13689,27 @@
           <w:szCs w:val="20"/>
           <w:lang w:val="en-US"/>
         </w:rPr>
-        <w:t>order.</w:t>
+        <w:t xml:space="preserve"> – </w:t>
+      </w:r>
+      <w:r>
+        <w:rPr>
+          <w:i/>
+          <w:iCs/>
+          <w:sz w:val="20"/>
+          <w:szCs w:val="20"/>
+          <w:lang w:val="en-US"/>
+        </w:rPr>
+        <w:t>Order summary</w:t>
+      </w:r>
+      <w:r>
+        <w:rPr>
+          <w:i/>
+          <w:iCs/>
+          <w:sz w:val="20"/>
+          <w:szCs w:val="20"/>
+          <w:lang w:val="en-US"/>
+        </w:rPr>
+        <w:t>.</w:t>
       </w:r>
     </w:p>
     <w:p>
@@ -13464,13 +13789,19 @@
         <w:rPr>
           <w:lang w:val="en-US"/>
         </w:rPr>
-        <w:t>.</w:t>
-      </w:r>
-      <w:r>
-        <w:rPr>
-          <w:lang w:val="en-US"/>
-        </w:rPr>
-        <w:t xml:space="preserve"> This figure did not include</w:t>
+        <w:t xml:space="preserve">, </w:t>
+      </w:r>
+      <w:r>
+        <w:rPr>
+          <w:lang w:val="en-US"/>
+        </w:rPr>
+        <w:t>not includ</w:t>
+      </w:r>
+      <w:r>
+        <w:rPr>
+          <w:lang w:val="en-US"/>
+        </w:rPr>
+        <w:t>ing</w:t>
       </w:r>
       <w:r>
         <w:rPr>
@@ -13494,7 +13825,13 @@
         <w:rPr>
           <w:lang w:val="en-US"/>
         </w:rPr>
-        <w:t xml:space="preserve"> by air, which have a higher transport</w:t>
+        <w:t xml:space="preserve"> by air</w:t>
+      </w:r>
+      <w:r>
+        <w:rPr>
+          <w:lang w:val="en-US"/>
+        </w:rPr>
+        <w:t>, which have higher transport</w:t>
       </w:r>
       <w:r>
         <w:rPr>
@@ -13512,37 +13849,25 @@
         <w:rPr>
           <w:lang w:val="en-US"/>
         </w:rPr>
-        <w:t xml:space="preserve"> The output from the model</w:t>
-      </w:r>
-      <w:r>
-        <w:rPr>
-          <w:lang w:val="en-US"/>
-        </w:rPr>
-        <w:t xml:space="preserve"> </w:t>
-      </w:r>
-      <w:r>
-        <w:rPr>
-          <w:lang w:val="en-US"/>
-        </w:rPr>
-        <w:t xml:space="preserve">suggests a plan </w:t>
-      </w:r>
-      <w:r>
-        <w:rPr>
-          <w:lang w:val="en-US"/>
-        </w:rPr>
-        <w:t>for which</w:t>
-      </w:r>
-      <w:r>
-        <w:rPr>
-          <w:lang w:val="en-US"/>
-        </w:rPr>
-        <w:t xml:space="preserve"> it</w:t>
-      </w:r>
-      <w:r>
-        <w:rPr>
-          <w:lang w:val="en-US"/>
-        </w:rPr>
-        <w:t xml:space="preserve"> is estimated to be</w:t>
+        <w:t xml:space="preserve"> The output suggests a plan </w:t>
+      </w:r>
+      <w:r>
+        <w:rPr>
+          <w:lang w:val="en-US"/>
+        </w:rPr>
+        <w:t>which</w:t>
+      </w:r>
+      <w:r>
+        <w:rPr>
+          <w:lang w:val="en-US"/>
+        </w:rPr>
+        <w:t xml:space="preserve"> estimate</w:t>
+      </w:r>
+      <w:r>
+        <w:rPr>
+          <w:lang w:val="en-US"/>
+        </w:rPr>
+        <w:t>s</w:t>
       </w:r>
       <w:r>
         <w:rPr>
@@ -13637,7 +13962,7 @@
           <w:color w:val="000000"/>
           <w:lang w:eastAsia="en-GB"/>
         </w:rPr>
-        <w:t xml:space="preserve"> including aircraft deliveries</w:t>
+        <w:t xml:space="preserve"> GWP</w:t>
       </w:r>
       <w:r>
         <w:rPr>
@@ -13645,7 +13970,7 @@
           <w:color w:val="000000"/>
           <w:lang w:eastAsia="en-GB"/>
         </w:rPr>
-        <w:t xml:space="preserve">, a possible reduction of </w:t>
+        <w:t xml:space="preserve"> including deliveries</w:t>
       </w:r>
       <w:r>
         <w:rPr>
@@ -13653,7 +13978,7 @@
           <w:color w:val="000000"/>
           <w:lang w:eastAsia="en-GB"/>
         </w:rPr>
-        <w:t>42,549 kg</w:t>
+        <w:t xml:space="preserve"> by air</w:t>
       </w:r>
       <w:r>
         <w:rPr>
@@ -13661,7 +13986,7 @@
           <w:color w:val="000000"/>
           <w:lang w:eastAsia="en-GB"/>
         </w:rPr>
-        <w:t>, or 16</w:t>
+        <w:t xml:space="preserve">, a possible reduction of </w:t>
       </w:r>
       <w:r>
         <w:rPr>
@@ -13669,7 +13994,7 @@
           <w:color w:val="000000"/>
           <w:lang w:eastAsia="en-GB"/>
         </w:rPr>
-        <w:t>%</w:t>
+        <w:t>42,549 kg</w:t>
       </w:r>
       <w:r>
         <w:rPr>
@@ -13677,7 +14002,7 @@
           <w:color w:val="000000"/>
           <w:lang w:eastAsia="en-GB"/>
         </w:rPr>
-        <w:t>. The improved efficiency of the SDA</w:t>
+        <w:t>, or 16</w:t>
       </w:r>
       <w:r>
         <w:rPr>
@@ -13685,7 +14010,7 @@
           <w:color w:val="000000"/>
           <w:lang w:eastAsia="en-GB"/>
         </w:rPr>
-        <w:t xml:space="preserve"> compared to its predecessor</w:t>
+        <w:t>%</w:t>
       </w:r>
       <w:r>
         <w:rPr>
@@ -13693,7 +14018,7 @@
           <w:color w:val="000000"/>
           <w:lang w:eastAsia="en-GB"/>
         </w:rPr>
-        <w:t xml:space="preserve"> does not contribute to this reduction because</w:t>
+        <w:t>. The improved efficiency of the SDA</w:t>
       </w:r>
       <w:r>
         <w:rPr>
@@ -13701,15 +14026,7 @@
           <w:color w:val="000000"/>
           <w:lang w:eastAsia="en-GB"/>
         </w:rPr>
-        <w:t xml:space="preserve"> </w:t>
-      </w:r>
-      <w:r>
-        <w:rPr>
-          <w:rFonts w:ascii="Calibri" w:eastAsia="Times New Roman" w:hAnsi="Calibri" w:cs="Calibri"/>
-          <w:color w:val="000000"/>
-          <w:lang w:eastAsia="en-GB"/>
-        </w:rPr>
-        <w:t>it</w:t>
+        <w:t xml:space="preserve"> compared to its predecessor</w:t>
       </w:r>
       <w:r>
         <w:rPr>
@@ -13922,13 +14239,15 @@
           <w:color w:val="000000"/>
           <w:lang w:eastAsia="en-GB"/>
         </w:rPr>
-        <w:t xml:space="preserve"> reduction of GWP. </w:t>
-      </w:r>
-      <w:r>
-        <w:rPr>
-          <w:lang w:val="en-US"/>
-        </w:rPr>
-        <w:t>The model</w:t>
+        <w:t xml:space="preserve"> reduction of GWP</w:t>
+      </w:r>
+      <w:r>
+        <w:rPr>
+          <w:rFonts w:ascii="Calibri" w:eastAsia="Times New Roman" w:hAnsi="Calibri" w:cs="Calibri"/>
+          <w:color w:val="000000"/>
+          <w:lang w:eastAsia="en-GB"/>
+        </w:rPr>
+        <w:t xml:space="preserve"> while</w:t>
       </w:r>
       <w:r>
         <w:rPr>
@@ -13946,7 +14265,7 @@
         <w:rPr>
           <w:lang w:val="en-US"/>
         </w:rPr>
-        <w:t>ied</w:t>
+        <w:t>ying</w:t>
       </w:r>
       <w:r>
         <w:rPr>
@@ -13958,7 +14277,7 @@
         <w:rPr>
           <w:lang w:val="en-US"/>
         </w:rPr>
-        <w:t xml:space="preserve"> practical and nutritional constraints. </w:t>
+        <w:t xml:space="preserve"> constraints. </w:t>
       </w:r>
       <w:r>
         <w:rPr>
@@ -13988,7 +14307,19 @@
         <w:rPr>
           <w:lang w:val="en-US"/>
         </w:rPr>
-        <w:t xml:space="preserve"> could be used to incorporate more randomness and adapt</w:t>
+        <w:t xml:space="preserve"> could be used to incorporate</w:t>
+      </w:r>
+      <w:r>
+        <w:rPr>
+          <w:lang w:val="en-US"/>
+        </w:rPr>
+        <w:t xml:space="preserve"> </w:t>
+      </w:r>
+      <w:r>
+        <w:rPr>
+          <w:lang w:val="en-US"/>
+        </w:rPr>
+        <w:t>randomness and adapt</w:t>
       </w:r>
       <w:r>
         <w:rPr>
@@ -14000,7 +14331,31 @@
         <w:rPr>
           <w:lang w:val="en-US"/>
         </w:rPr>
-        <w:t xml:space="preserve"> into the search. Acquiring more data could open up more opportunities to use other methods.</w:t>
+        <w:t xml:space="preserve"> </w:t>
+      </w:r>
+      <w:r>
+        <w:rPr>
+          <w:lang w:val="en-US"/>
+        </w:rPr>
+        <w:t>of</w:t>
+      </w:r>
+      <w:r>
+        <w:rPr>
+          <w:lang w:val="en-US"/>
+        </w:rPr>
+        <w:t xml:space="preserve"> the search. Acquiring more data could </w:t>
+      </w:r>
+      <w:r>
+        <w:rPr>
+          <w:lang w:val="en-US"/>
+        </w:rPr>
+        <w:t>introduce</w:t>
+      </w:r>
+      <w:r>
+        <w:rPr>
+          <w:lang w:val="en-US"/>
+        </w:rPr>
+        <w:t xml:space="preserve"> opportunities to use other methods.</w:t>
       </w:r>
       <w:r>
         <w:rPr>
@@ -14018,7 +14373,7 @@
         <w:rPr>
           <w:lang w:val="en-US"/>
         </w:rPr>
-        <w:t xml:space="preserve"> of their food orders without implementing a blanket ban on red meats or other strict policies.</w:t>
+        <w:t xml:space="preserve"> of their food orders without implementing a ban on red meats or other strict policies.</w:t>
       </w:r>
     </w:p>
     <w:p>
@@ -14031,7 +14386,7 @@
         <w:rPr>
           <w:lang w:val="en-US"/>
         </w:rPr>
-        <w:t>It may be beneficial for BAS to provide staff</w:t>
+        <w:t>It may be beneficial to provide staff</w:t>
       </w:r>
       <w:r>
         <w:rPr>
@@ -14045,30 +14400,41 @@
         </w:rPr>
         <w:t xml:space="preserve"> with vitamin D supplements.</w:t>
       </w:r>
-    </w:p>
-    <w:p>
-      <w:pPr>
-        <w:rPr>
-          <w:lang w:val="en-US"/>
-        </w:rPr>
-      </w:pPr>
-      <w:r>
-        <w:rPr>
-          <w:lang w:val="en-US"/>
-        </w:rPr>
-        <w:t>BAS could investigate the option of building cellars in permafrost</w:t>
-      </w:r>
-      <w:r>
-        <w:rPr>
-          <w:lang w:val="en-US"/>
-        </w:rPr>
-        <w:t xml:space="preserve"> to reduce the need for </w:t>
-      </w:r>
-      <w:r>
-        <w:rPr>
-          <w:lang w:val="en-US"/>
-        </w:rPr>
-        <w:t xml:space="preserve">powered </w:t>
+      <w:r>
+        <w:rPr>
+          <w:lang w:val="en-US"/>
+        </w:rPr>
+        <w:t xml:space="preserve"> </w:t>
+      </w:r>
+      <w:r>
+        <w:rPr>
+          <w:lang w:val="en-US"/>
+        </w:rPr>
+        <w:t xml:space="preserve">BAS could </w:t>
+      </w:r>
+      <w:r>
+        <w:rPr>
+          <w:lang w:val="en-US"/>
+        </w:rPr>
+        <w:t>consider</w:t>
+      </w:r>
+      <w:r>
+        <w:rPr>
+          <w:lang w:val="en-US"/>
+        </w:rPr>
+        <w:t xml:space="preserve"> building cellars in permafrost</w:t>
+      </w:r>
+      <w:r>
+        <w:rPr>
+          <w:lang w:val="en-US"/>
+        </w:rPr>
+        <w:t xml:space="preserve"> to reduce the need for</w:t>
+      </w:r>
+      <w:r>
+        <w:rPr>
+          <w:lang w:val="en-US"/>
+        </w:rPr>
+        <w:t xml:space="preserve"> </w:t>
       </w:r>
       <w:r>
         <w:rPr>
@@ -14082,25 +14448,41 @@
         </w:rPr>
         <w:t>.</w:t>
       </w:r>
-    </w:p>
-    <w:p>
-      <w:pPr>
-        <w:rPr>
-          <w:lang w:val="en-US"/>
-        </w:rPr>
-      </w:pPr>
-      <w:r>
-        <w:rPr>
-          <w:lang w:val="en-US"/>
-        </w:rPr>
-        <w:lastRenderedPageBreak/>
-        <w:t xml:space="preserve">BAS could consider </w:t>
-      </w:r>
-      <w:r>
-        <w:rPr>
-          <w:lang w:val="en-US"/>
-        </w:rPr>
-        <w:t xml:space="preserve">providing guests with a future menu before they arrive, giving the </w:t>
+      <w:r>
+        <w:rPr>
+          <w:lang w:val="en-US"/>
+        </w:rPr>
+        <w:t xml:space="preserve"> </w:t>
+      </w:r>
+      <w:r>
+        <w:rPr>
+          <w:lang w:val="en-US"/>
+        </w:rPr>
+        <w:t>BAS could</w:t>
+      </w:r>
+      <w:r>
+        <w:rPr>
+          <w:lang w:val="en-US"/>
+        </w:rPr>
+        <w:t xml:space="preserve"> </w:t>
+      </w:r>
+      <w:r>
+        <w:rPr>
+          <w:lang w:val="en-US"/>
+        </w:rPr>
+        <w:t>provid</w:t>
+      </w:r>
+      <w:r>
+        <w:rPr>
+          <w:lang w:val="en-US"/>
+        </w:rPr>
+        <w:t>e</w:t>
+      </w:r>
+      <w:r>
+        <w:rPr>
+          <w:lang w:val="en-US"/>
+        </w:rPr>
+        <w:t xml:space="preserve"> guests with a future menu before they arrive, giving the </w:t>
       </w:r>
       <w:r>
         <w:rPr>
@@ -14124,7 +14506,19 @@
         <w:rPr>
           <w:lang w:val="en-US"/>
         </w:rPr>
-        <w:t>BAS could survey personnel to determine what dietary changes they would be willing to undertake.</w:t>
+        <w:t xml:space="preserve">BAS could survey personnel to determine </w:t>
+      </w:r>
+      <w:r>
+        <w:rPr>
+          <w:lang w:val="en-US"/>
+        </w:rPr>
+        <w:t>their preferences</w:t>
+      </w:r>
+      <w:r>
+        <w:rPr>
+          <w:lang w:val="en-US"/>
+        </w:rPr>
+        <w:t>.</w:t>
       </w:r>
     </w:p>
     <w:p>
@@ -14148,6 +14542,7 @@
         <w:rPr>
           <w:lang w:val="en-US"/>
         </w:rPr>
+        <w:lastRenderedPageBreak/>
         <w:t>References</w:t>
       </w:r>
       <w:bookmarkEnd w:id="14"/>
@@ -14621,7 +15016,6 @@
           <w:sz w:val="20"/>
           <w:szCs w:val="20"/>
         </w:rPr>
-        <w:lastRenderedPageBreak/>
         <w:t>Chu G, Ehlers T, Francis K, Gange G, Schutt A, Stuckey PJ. (2019). </w:t>
       </w:r>
       <w:r>
@@ -14735,6 +15129,7 @@
     </w:p>
     <w:p>
       <w:r>
+        <w:lastRenderedPageBreak/>
         <w:t>Dickens A</w:t>
       </w:r>
       <w:r>
@@ -15179,7 +15574,6 @@
           <w:sz w:val="20"/>
           <w:szCs w:val="20"/>
         </w:rPr>
-        <w:lastRenderedPageBreak/>
         <w:t>NHS. (2019). </w:t>
       </w:r>
       <w:r>
@@ -15439,6 +15833,7 @@
           <w:sz w:val="20"/>
           <w:szCs w:val="20"/>
         </w:rPr>
+        <w:lastRenderedPageBreak/>
         <w:t>Tesco</w:t>
       </w:r>
       <w:r>
@@ -15707,7 +16102,6 @@
         <w:rPr>
           <w:lang w:val="en-US"/>
         </w:rPr>
-        <w:lastRenderedPageBreak/>
         <w:t>Appendix B –</w:t>
       </w:r>
       <w:bookmarkEnd w:id="17"/>

</xml_diff>